<commit_message>
Kleinere änderung verzeichnis und so
</commit_message>
<xml_diff>
--- a/PA1_v3.docx
+++ b/PA1_v3.docx
@@ -402,7 +402,6 @@
           <w:sz w:val="32"/>
           <w:szCs w:val="32"/>
         </w:rPr>
-        <w:lastRenderedPageBreak/>
         <w:t>Eidesstattliche Erklärung</w:t>
       </w:r>
       <w:bookmarkEnd w:id="0"/>
@@ -541,6 +540,7 @@
                 <w:u w:val="single" w:color="000000" w:themeColor="text1"/>
               </w:rPr>
             </w:pPr>
+            <w:proofErr w:type="gramStart"/>
             <w:r>
               <w:rPr>
                 <w:color w:val="FFFFFF" w:themeColor="background1"/>
@@ -557,7 +557,17 @@
                 <w:szCs w:val="24"/>
                 <w:u w:val="single" w:color="000000" w:themeColor="text1"/>
               </w:rPr>
-              <w:t>__</w:t>
+              <w:t>_</w:t>
+            </w:r>
+            <w:proofErr w:type="gramEnd"/>
+            <w:r>
+              <w:rPr>
+                <w:color w:val="FFFFFF" w:themeColor="background1"/>
+                <w:spacing w:val="200"/>
+                <w:szCs w:val="24"/>
+                <w:u w:val="single" w:color="000000" w:themeColor="text1"/>
+              </w:rPr>
+              <w:t>_</w:t>
             </w:r>
             <w:r>
               <w:rPr>
@@ -5297,14 +5307,430 @@
           <w:ilvl w:val="0"/>
           <w:numId w:val="0"/>
         </w:numPr>
+        <w:ind w:left="432"/>
         <w:rPr>
           <w:rFonts w:ascii="Cambria" w:hAnsi="Cambria"/>
           <w:color w:val="000000" w:themeColor="text1"/>
           <w:sz w:val="32"/>
           <w:szCs w:val="32"/>
-          <w:lang w:eastAsia="de-DE"/>
-        </w:rPr>
-      </w:pPr>
+          <w:lang w:val="en-US" w:eastAsia="de-DE"/>
+        </w:rPr>
+      </w:pPr>
+      <w:bookmarkStart w:id="7" w:name="_Toc202512646"/>
+      <w:proofErr w:type="spellStart"/>
+      <w:r>
+        <w:rPr>
+          <w:rFonts w:ascii="Cambria" w:hAnsi="Cambria"/>
+          <w:color w:val="000000" w:themeColor="text1"/>
+          <w:sz w:val="32"/>
+          <w:szCs w:val="32"/>
+          <w:lang w:val="en-US" w:eastAsia="de-DE"/>
+        </w:rPr>
+        <w:t>Abkürzungsverzeichnis</w:t>
+      </w:r>
+      <w:bookmarkEnd w:id="7"/>
+      <w:proofErr w:type="spellEnd"/>
+      <w:r>
+        <w:rPr>
+          <w:rFonts w:ascii="Cambria" w:hAnsi="Cambria"/>
+          <w:color w:val="000000" w:themeColor="text1"/>
+          <w:sz w:val="32"/>
+          <w:szCs w:val="32"/>
+          <w:lang w:val="en-US" w:eastAsia="de-DE"/>
+        </w:rPr>
+        <w:t xml:space="preserve"> </w:t>
+      </w:r>
+    </w:p>
+    <w:p>
+      <w:pPr>
+        <w:rPr>
+          <w:lang w:val="en-US" w:eastAsia="de-DE"/>
+        </w:rPr>
+      </w:pPr>
+    </w:p>
+    <w:p>
+      <w:pPr>
+        <w:pStyle w:val="Listenabsatz"/>
+        <w:ind w:left="825"/>
+        <w:jc w:val="left"/>
+        <w:rPr>
+          <w:lang w:val="en-US" w:eastAsia="de-DE"/>
+        </w:rPr>
+      </w:pPr>
+      <w:r>
+        <w:rPr>
+          <w:lang w:val="en-US" w:eastAsia="de-DE"/>
+        </w:rPr>
+        <w:t xml:space="preserve">ABAP </w:t>
+      </w:r>
+      <w:r>
+        <w:rPr>
+          <w:lang w:val="en-US" w:eastAsia="de-DE"/>
+        </w:rPr>
+        <w:t xml:space="preserve">= </w:t>
+      </w:r>
+      <w:r>
+        <w:rPr>
+          <w:lang w:val="en-US" w:eastAsia="de-DE"/>
+        </w:rPr>
+        <w:t>Advanced Business Application Programming</w:t>
+      </w:r>
+    </w:p>
+    <w:p>
+      <w:pPr>
+        <w:pStyle w:val="Listenabsatz"/>
+        <w:ind w:left="825"/>
+        <w:jc w:val="left"/>
+        <w:rPr>
+          <w:lang w:val="en-US" w:eastAsia="de-DE"/>
+        </w:rPr>
+      </w:pPr>
+      <w:r>
+        <w:rPr>
+          <w:lang w:val="en-US" w:eastAsia="de-DE"/>
+        </w:rPr>
+        <w:t xml:space="preserve">API = </w:t>
+      </w:r>
+      <w:r>
+        <w:rPr>
+          <w:lang w:val="en-US" w:eastAsia="de-DE"/>
+        </w:rPr>
+        <w:t>Application Programming Interface</w:t>
+      </w:r>
+    </w:p>
+    <w:p>
+      <w:pPr>
+        <w:pStyle w:val="Listenabsatz"/>
+        <w:ind w:left="825"/>
+        <w:jc w:val="left"/>
+        <w:rPr>
+          <w:lang w:val="en-US" w:eastAsia="de-DE"/>
+        </w:rPr>
+      </w:pPr>
+      <w:r>
+        <w:rPr>
+          <w:lang w:val="en-US" w:eastAsia="de-DE"/>
+        </w:rPr>
+        <w:t>CI/CD</w:t>
+      </w:r>
+      <w:r>
+        <w:rPr>
+          <w:lang w:val="en-US" w:eastAsia="de-DE"/>
+        </w:rPr>
+        <w:t xml:space="preserve"> = </w:t>
+      </w:r>
+      <w:r>
+        <w:rPr>
+          <w:lang w:val="en-US" w:eastAsia="de-DE"/>
+        </w:rPr>
+        <w:t>Continuous Integration / Continuous Delivery</w:t>
+      </w:r>
+    </w:p>
+    <w:p>
+      <w:pPr>
+        <w:pStyle w:val="Listenabsatz"/>
+        <w:ind w:left="825"/>
+        <w:jc w:val="left"/>
+        <w:rPr>
+          <w:lang w:val="en-US" w:eastAsia="de-DE"/>
+        </w:rPr>
+      </w:pPr>
+      <w:r>
+        <w:rPr>
+          <w:lang w:val="en-US" w:eastAsia="de-DE"/>
+        </w:rPr>
+        <w:t>GUI</w:t>
+      </w:r>
+      <w:r>
+        <w:rPr>
+          <w:lang w:val="en-US" w:eastAsia="de-DE"/>
+        </w:rPr>
+        <w:t xml:space="preserve"> = </w:t>
+      </w:r>
+      <w:r>
+        <w:rPr>
+          <w:lang w:val="en-US" w:eastAsia="de-DE"/>
+        </w:rPr>
+        <w:t>Graphical User Interface</w:t>
+      </w:r>
+    </w:p>
+    <w:p>
+      <w:pPr>
+        <w:pStyle w:val="Listenabsatz"/>
+        <w:ind w:left="825"/>
+        <w:jc w:val="left"/>
+        <w:rPr>
+          <w:lang w:val="en-US" w:eastAsia="de-DE"/>
+        </w:rPr>
+      </w:pPr>
+      <w:r>
+        <w:rPr>
+          <w:lang w:val="en-US" w:eastAsia="de-DE"/>
+        </w:rPr>
+        <w:t>JSON</w:t>
+      </w:r>
+      <w:r>
+        <w:rPr>
+          <w:lang w:val="en-US" w:eastAsia="de-DE"/>
+        </w:rPr>
+        <w:t xml:space="preserve"> = </w:t>
+      </w:r>
+      <w:r>
+        <w:rPr>
+          <w:lang w:val="en-US" w:eastAsia="de-DE"/>
+        </w:rPr>
+        <w:t>JavaScript Object Notation</w:t>
+      </w:r>
+    </w:p>
+    <w:p>
+      <w:pPr>
+        <w:pStyle w:val="Listenabsatz"/>
+        <w:ind w:left="825"/>
+        <w:jc w:val="left"/>
+        <w:rPr>
+          <w:lang w:val="en-US" w:eastAsia="de-DE"/>
+        </w:rPr>
+      </w:pPr>
+      <w:r>
+        <w:rPr>
+          <w:lang w:val="en-US"/>
+        </w:rPr>
+        <w:t xml:space="preserve">NWA = </w:t>
+      </w:r>
+      <w:proofErr w:type="spellStart"/>
+      <w:r>
+        <w:rPr>
+          <w:lang w:val="en-US"/>
+        </w:rPr>
+        <w:t>N</w:t>
+      </w:r>
+      <w:r>
+        <w:rPr>
+          <w:lang w:val="en-US"/>
+        </w:rPr>
+        <w:t>utzwertanalyse</w:t>
+      </w:r>
+      <w:proofErr w:type="spellEnd"/>
+    </w:p>
+    <w:p>
+      <w:pPr>
+        <w:pStyle w:val="Listenabsatz"/>
+        <w:ind w:left="825"/>
+        <w:jc w:val="left"/>
+        <w:rPr>
+          <w:lang w:val="en-US" w:eastAsia="de-DE"/>
+        </w:rPr>
+      </w:pPr>
+      <w:r>
+        <w:rPr>
+          <w:lang w:val="en-US" w:eastAsia="de-DE"/>
+        </w:rPr>
+        <w:t>RAP</w:t>
+      </w:r>
+      <w:r>
+        <w:rPr>
+          <w:lang w:val="en-US" w:eastAsia="de-DE"/>
+        </w:rPr>
+        <w:t xml:space="preserve"> = </w:t>
+      </w:r>
+      <w:r>
+        <w:rPr>
+          <w:lang w:val="en-US" w:eastAsia="de-DE"/>
+        </w:rPr>
+        <w:t>RESTful A</w:t>
+      </w:r>
+      <w:r>
+        <w:rPr>
+          <w:lang w:val="en-US" w:eastAsia="de-DE"/>
+        </w:rPr>
+        <w:t>pplication</w:t>
+      </w:r>
+      <w:r>
+        <w:rPr>
+          <w:lang w:val="en-US" w:eastAsia="de-DE"/>
+        </w:rPr>
+        <w:t xml:space="preserve"> Programming</w:t>
+      </w:r>
+    </w:p>
+    <w:p>
+      <w:pPr>
+        <w:pStyle w:val="Listenabsatz"/>
+        <w:ind w:left="825"/>
+        <w:jc w:val="left"/>
+        <w:rPr>
+          <w:lang w:val="en-US" w:eastAsia="de-DE"/>
+        </w:rPr>
+      </w:pPr>
+      <w:r>
+        <w:rPr>
+          <w:lang w:val="en-US" w:eastAsia="de-DE"/>
+        </w:rPr>
+        <w:t>SOAP</w:t>
+      </w:r>
+      <w:r>
+        <w:rPr>
+          <w:lang w:val="en-US" w:eastAsia="de-DE"/>
+        </w:rPr>
+        <w:t xml:space="preserve"> = </w:t>
+      </w:r>
+      <w:r>
+        <w:rPr>
+          <w:lang w:val="en-US" w:eastAsia="de-DE"/>
+        </w:rPr>
+        <w:t>Simple Object Access Protocol</w:t>
+      </w:r>
+    </w:p>
+    <w:p>
+      <w:pPr>
+        <w:pStyle w:val="Listenabsatz"/>
+        <w:ind w:left="825"/>
+        <w:jc w:val="left"/>
+        <w:rPr>
+          <w:lang w:val="en-US" w:eastAsia="de-DE"/>
+        </w:rPr>
+      </w:pPr>
+      <w:r>
+        <w:rPr>
+          <w:lang w:val="en-US" w:eastAsia="de-DE"/>
+        </w:rPr>
+        <w:t>SWOT‐</w:t>
+      </w:r>
+      <w:proofErr w:type="spellStart"/>
+      <w:r>
+        <w:rPr>
+          <w:lang w:val="en-US" w:eastAsia="de-DE"/>
+        </w:rPr>
+        <w:t>Analyse</w:t>
+      </w:r>
+      <w:proofErr w:type="spellEnd"/>
+      <w:r>
+        <w:rPr>
+          <w:lang w:val="en-US" w:eastAsia="de-DE"/>
+        </w:rPr>
+        <w:t xml:space="preserve"> = </w:t>
+      </w:r>
+      <w:proofErr w:type="spellStart"/>
+      <w:r>
+        <w:rPr>
+          <w:lang w:val="en-US" w:eastAsia="de-DE"/>
+        </w:rPr>
+        <w:t>Stärken</w:t>
+      </w:r>
+      <w:proofErr w:type="spellEnd"/>
+      <w:r>
+        <w:rPr>
+          <w:lang w:val="en-US" w:eastAsia="de-DE"/>
+        </w:rPr>
+        <w:t xml:space="preserve">, Schwächen, </w:t>
+      </w:r>
+      <w:proofErr w:type="spellStart"/>
+      <w:r>
+        <w:rPr>
+          <w:lang w:val="en-US" w:eastAsia="de-DE"/>
+        </w:rPr>
+        <w:t>Chancen</w:t>
+      </w:r>
+      <w:proofErr w:type="spellEnd"/>
+      <w:r>
+        <w:rPr>
+          <w:lang w:val="en-US" w:eastAsia="de-DE"/>
+        </w:rPr>
+        <w:t xml:space="preserve"> und </w:t>
+      </w:r>
+      <w:proofErr w:type="spellStart"/>
+      <w:r>
+        <w:rPr>
+          <w:lang w:val="en-US" w:eastAsia="de-DE"/>
+        </w:rPr>
+        <w:t>Risiken</w:t>
+      </w:r>
+      <w:proofErr w:type="spellEnd"/>
+    </w:p>
+    <w:p>
+      <w:pPr>
+        <w:pStyle w:val="Listenabsatz"/>
+        <w:ind w:left="825"/>
+        <w:jc w:val="left"/>
+        <w:rPr>
+          <w:lang w:val="en-US" w:eastAsia="de-DE"/>
+        </w:rPr>
+      </w:pPr>
+      <w:r>
+        <w:rPr>
+          <w:lang w:val="en-US" w:eastAsia="de-DE"/>
+        </w:rPr>
+        <w:t>S/4HANA</w:t>
+      </w:r>
+      <w:r>
+        <w:rPr>
+          <w:lang w:val="en-US" w:eastAsia="de-DE"/>
+        </w:rPr>
+        <w:t xml:space="preserve"> </w:t>
+      </w:r>
+      <w:r>
+        <w:rPr>
+          <w:lang w:val="en-US" w:eastAsia="de-DE"/>
+        </w:rPr>
+        <w:t xml:space="preserve">= </w:t>
+      </w:r>
+      <w:r>
+        <w:rPr>
+          <w:lang w:val="en-US" w:eastAsia="de-DE"/>
+        </w:rPr>
+        <w:t>SAP Business Suite 4 SAP HANA</w:t>
+      </w:r>
+    </w:p>
+    <w:p>
+      <w:pPr>
+        <w:pStyle w:val="Listenabsatz"/>
+        <w:ind w:left="825"/>
+        <w:jc w:val="left"/>
+        <w:rPr>
+          <w:lang w:val="en-US" w:eastAsia="de-DE"/>
+        </w:rPr>
+      </w:pPr>
+      <w:r>
+        <w:rPr>
+          <w:lang w:val="en-US" w:eastAsia="de-DE"/>
+        </w:rPr>
+        <w:t>XML</w:t>
+      </w:r>
+      <w:r>
+        <w:rPr>
+          <w:lang w:val="en-US" w:eastAsia="de-DE"/>
+        </w:rPr>
+        <w:t xml:space="preserve"> = </w:t>
+      </w:r>
+      <w:proofErr w:type="spellStart"/>
+      <w:r>
+        <w:rPr>
+          <w:lang w:val="en-US" w:eastAsia="de-DE"/>
+        </w:rPr>
+        <w:t>eXtensible</w:t>
+      </w:r>
+      <w:proofErr w:type="spellEnd"/>
+      <w:r>
+        <w:rPr>
+          <w:lang w:val="en-US" w:eastAsia="de-DE"/>
+        </w:rPr>
+        <w:t xml:space="preserve"> Markup Language</w:t>
+      </w:r>
+    </w:p>
+    <w:p>
+      <w:pPr>
+        <w:pStyle w:val="Listenabsatz"/>
+        <w:ind w:left="825"/>
+        <w:jc w:val="left"/>
+        <w:rPr>
+          <w:lang w:val="en-US" w:eastAsia="de-DE"/>
+        </w:rPr>
+      </w:pPr>
+      <w:r>
+        <w:rPr>
+          <w:lang w:val="en-US" w:eastAsia="de-DE"/>
+        </w:rPr>
+        <w:t>BTP = Business Technology Platform</w:t>
+      </w:r>
     </w:p>
     <w:p>
       <w:pPr>
@@ -5313,445 +5739,364 @@
           <w:ilvl w:val="0"/>
           <w:numId w:val="0"/>
         </w:numPr>
-        <w:ind w:left="432"/>
+        <w:ind w:left="432" w:hanging="432"/>
         <w:rPr>
           <w:rFonts w:ascii="Cambria" w:hAnsi="Cambria"/>
           <w:color w:val="000000" w:themeColor="text1"/>
           <w:sz w:val="32"/>
           <w:szCs w:val="32"/>
-          <w:lang w:val="en-US" w:eastAsia="de-DE"/>
-        </w:rPr>
-      </w:pPr>
-      <w:bookmarkStart w:id="7" w:name="_Toc202512646"/>
+          <w:lang w:eastAsia="de-DE"/>
+        </w:rPr>
+      </w:pPr>
+      <w:bookmarkStart w:id="8" w:name="_Toc202512647"/>
       <w:r>
         <w:rPr>
           <w:rFonts w:ascii="Cambria" w:hAnsi="Cambria"/>
           <w:color w:val="000000" w:themeColor="text1"/>
           <w:sz w:val="32"/>
           <w:szCs w:val="32"/>
-          <w:lang w:val="en-US" w:eastAsia="de-DE"/>
-        </w:rPr>
-        <w:t>Abkürzungsverzeichnis</w:t>
-      </w:r>
-      <w:bookmarkEnd w:id="7"/>
+          <w:lang w:eastAsia="de-DE"/>
+        </w:rPr>
+        <w:t>Abbildungsverzeichnis</w:t>
+      </w:r>
+      <w:bookmarkEnd w:id="8"/>
       <w:r>
         <w:rPr>
           <w:rFonts w:ascii="Cambria" w:hAnsi="Cambria"/>
           <w:color w:val="000000" w:themeColor="text1"/>
           <w:sz w:val="32"/>
           <w:szCs w:val="32"/>
-          <w:lang w:val="en-US" w:eastAsia="de-DE"/>
+          <w:lang w:eastAsia="de-DE"/>
         </w:rPr>
         <w:t xml:space="preserve"> </w:t>
       </w:r>
     </w:p>
     <w:p>
       <w:pPr>
-        <w:rPr>
-          <w:lang w:val="en-US" w:eastAsia="de-DE"/>
-        </w:rPr>
-      </w:pPr>
-    </w:p>
-    <w:p>
-      <w:pPr>
-        <w:pStyle w:val="Listenabsatz"/>
-        <w:ind w:left="825"/>
-        <w:jc w:val="left"/>
-        <w:rPr>
-          <w:lang w:val="en-US" w:eastAsia="de-DE"/>
-        </w:rPr>
-      </w:pPr>
-      <w:r>
-        <w:rPr>
-          <w:lang w:val="en-US" w:eastAsia="de-DE"/>
-        </w:rPr>
-        <w:t xml:space="preserve">ABAP </w:t>
-      </w:r>
-      <w:r>
-        <w:rPr>
-          <w:lang w:val="en-US" w:eastAsia="de-DE"/>
-        </w:rPr>
-        <w:t xml:space="preserve">= </w:t>
-      </w:r>
-      <w:r>
-        <w:rPr>
-          <w:lang w:val="en-US" w:eastAsia="de-DE"/>
-        </w:rPr>
-        <w:t>Advanced Business Application Programming</w:t>
-      </w:r>
-    </w:p>
-    <w:p>
-      <w:pPr>
-        <w:pStyle w:val="Listenabsatz"/>
-        <w:ind w:left="825"/>
-        <w:jc w:val="left"/>
-        <w:rPr>
-          <w:lang w:val="en-US" w:eastAsia="de-DE"/>
-        </w:rPr>
-      </w:pPr>
-      <w:r>
-        <w:rPr>
-          <w:lang w:val="en-US" w:eastAsia="de-DE"/>
-        </w:rPr>
-        <w:t xml:space="preserve">API = </w:t>
-      </w:r>
-      <w:r>
-        <w:rPr>
-          <w:lang w:val="en-US" w:eastAsia="de-DE"/>
-        </w:rPr>
-        <w:t>Application Programming Interface</w:t>
-      </w:r>
-    </w:p>
-    <w:p>
-      <w:pPr>
-        <w:pStyle w:val="Listenabsatz"/>
-        <w:ind w:left="825"/>
-        <w:jc w:val="left"/>
-        <w:rPr>
-          <w:lang w:val="en-US" w:eastAsia="de-DE"/>
-        </w:rPr>
-      </w:pPr>
-      <w:r>
-        <w:rPr>
-          <w:lang w:val="en-US" w:eastAsia="de-DE"/>
-        </w:rPr>
-        <w:t>CI/CD</w:t>
-      </w:r>
-      <w:r>
-        <w:rPr>
-          <w:lang w:val="en-US" w:eastAsia="de-DE"/>
-        </w:rPr>
-        <w:t xml:space="preserve"> = </w:t>
-      </w:r>
-      <w:r>
-        <w:rPr>
-          <w:lang w:val="en-US" w:eastAsia="de-DE"/>
-        </w:rPr>
-        <w:t>Continuous Integration / Continuous Delivery</w:t>
-      </w:r>
-    </w:p>
-    <w:p>
-      <w:pPr>
-        <w:pStyle w:val="Listenabsatz"/>
-        <w:ind w:left="825"/>
-        <w:jc w:val="left"/>
-        <w:rPr>
-          <w:lang w:val="en-US" w:eastAsia="de-DE"/>
-        </w:rPr>
-      </w:pPr>
-      <w:r>
-        <w:rPr>
-          <w:lang w:val="en-US" w:eastAsia="de-DE"/>
-        </w:rPr>
-        <w:t>GUI</w:t>
-      </w:r>
-      <w:r>
-        <w:rPr>
-          <w:lang w:val="en-US" w:eastAsia="de-DE"/>
-        </w:rPr>
-        <w:t xml:space="preserve"> = </w:t>
-      </w:r>
-      <w:r>
-        <w:rPr>
-          <w:lang w:val="en-US" w:eastAsia="de-DE"/>
-        </w:rPr>
-        <w:t>Graphical User Interface</w:t>
-      </w:r>
-    </w:p>
-    <w:p>
-      <w:pPr>
-        <w:pStyle w:val="Listenabsatz"/>
-        <w:ind w:left="825"/>
-        <w:jc w:val="left"/>
-        <w:rPr>
-          <w:lang w:val="en-US" w:eastAsia="de-DE"/>
-        </w:rPr>
-      </w:pPr>
-      <w:r>
-        <w:rPr>
-          <w:lang w:val="en-US" w:eastAsia="de-DE"/>
-        </w:rPr>
-        <w:t>JSON</w:t>
-      </w:r>
-      <w:r>
-        <w:rPr>
-          <w:lang w:val="en-US" w:eastAsia="de-DE"/>
-        </w:rPr>
-        <w:t xml:space="preserve"> = </w:t>
-      </w:r>
-      <w:r>
-        <w:rPr>
-          <w:lang w:val="en-US" w:eastAsia="de-DE"/>
-        </w:rPr>
-        <w:t>JavaScript Object Notation</w:t>
-      </w:r>
-    </w:p>
-    <w:p>
-      <w:pPr>
-        <w:pStyle w:val="Listenabsatz"/>
-        <w:ind w:left="825"/>
-        <w:jc w:val="left"/>
-        <w:rPr>
-          <w:lang w:val="en-US" w:eastAsia="de-DE"/>
-        </w:rPr>
-      </w:pPr>
-      <w:r>
-        <w:rPr>
-          <w:lang w:val="en-US"/>
-        </w:rPr>
-        <w:t xml:space="preserve">NWA = </w:t>
-      </w:r>
-      <w:proofErr w:type="spellStart"/>
-      <w:r>
-        <w:rPr>
-          <w:lang w:val="en-US"/>
-        </w:rPr>
-        <w:t>N</w:t>
-      </w:r>
-      <w:r>
-        <w:rPr>
-          <w:lang w:val="en-US"/>
-        </w:rPr>
-        <w:t>utzwertanalyse</w:t>
-      </w:r>
-      <w:proofErr w:type="spellEnd"/>
-    </w:p>
-    <w:p>
-      <w:pPr>
-        <w:pStyle w:val="Listenabsatz"/>
-        <w:ind w:left="825"/>
-        <w:jc w:val="left"/>
-        <w:rPr>
-          <w:lang w:val="en-US" w:eastAsia="de-DE"/>
-        </w:rPr>
-      </w:pPr>
-      <w:r>
-        <w:rPr>
-          <w:lang w:val="en-US" w:eastAsia="de-DE"/>
-        </w:rPr>
-        <w:t>RAP</w:t>
-      </w:r>
-      <w:r>
-        <w:rPr>
-          <w:lang w:val="en-US" w:eastAsia="de-DE"/>
-        </w:rPr>
-        <w:t xml:space="preserve"> = </w:t>
-      </w:r>
-      <w:r>
-        <w:rPr>
-          <w:lang w:val="en-US" w:eastAsia="de-DE"/>
-        </w:rPr>
-        <w:t>RESTful A</w:t>
-      </w:r>
-      <w:r>
-        <w:rPr>
-          <w:lang w:val="en-US" w:eastAsia="de-DE"/>
-        </w:rPr>
-        <w:t>pplication</w:t>
-      </w:r>
-      <w:r>
-        <w:rPr>
-          <w:lang w:val="en-US" w:eastAsia="de-DE"/>
-        </w:rPr>
-        <w:t xml:space="preserve"> Programming</w:t>
-      </w:r>
-    </w:p>
-    <w:p>
-      <w:pPr>
-        <w:pStyle w:val="Listenabsatz"/>
-        <w:ind w:left="825"/>
-        <w:jc w:val="left"/>
-        <w:rPr>
-          <w:lang w:val="en-US" w:eastAsia="de-DE"/>
-        </w:rPr>
-      </w:pPr>
-      <w:r>
-        <w:rPr>
-          <w:lang w:val="en-US" w:eastAsia="de-DE"/>
-        </w:rPr>
-        <w:t>SOAP</w:t>
-      </w:r>
-      <w:r>
-        <w:rPr>
-          <w:lang w:val="en-US" w:eastAsia="de-DE"/>
-        </w:rPr>
-        <w:t xml:space="preserve"> = </w:t>
-      </w:r>
-      <w:r>
-        <w:rPr>
-          <w:lang w:val="en-US" w:eastAsia="de-DE"/>
-        </w:rPr>
-        <w:t>Simple Object Access Protocol</w:t>
-      </w:r>
-    </w:p>
-    <w:p>
-      <w:pPr>
-        <w:pStyle w:val="Listenabsatz"/>
-        <w:ind w:left="825"/>
-        <w:jc w:val="left"/>
-        <w:rPr>
-          <w:lang w:val="en-US" w:eastAsia="de-DE"/>
-        </w:rPr>
-      </w:pPr>
-      <w:r>
-        <w:rPr>
-          <w:lang w:val="en-US" w:eastAsia="de-DE"/>
-        </w:rPr>
-        <w:t>SWOT‐</w:t>
-      </w:r>
-      <w:proofErr w:type="spellStart"/>
-      <w:r>
-        <w:rPr>
-          <w:lang w:val="en-US" w:eastAsia="de-DE"/>
-        </w:rPr>
-        <w:t>Analyse</w:t>
-      </w:r>
-      <w:proofErr w:type="spellEnd"/>
-      <w:r>
-        <w:rPr>
-          <w:lang w:val="en-US" w:eastAsia="de-DE"/>
-        </w:rPr>
-        <w:t xml:space="preserve"> = </w:t>
-      </w:r>
-      <w:proofErr w:type="spellStart"/>
-      <w:r>
-        <w:rPr>
-          <w:lang w:val="en-US" w:eastAsia="de-DE"/>
-        </w:rPr>
-        <w:t>Stärken</w:t>
-      </w:r>
-      <w:proofErr w:type="spellEnd"/>
-      <w:r>
-        <w:rPr>
-          <w:lang w:val="en-US" w:eastAsia="de-DE"/>
-        </w:rPr>
-        <w:t xml:space="preserve">, Schwächen, </w:t>
-      </w:r>
-      <w:proofErr w:type="spellStart"/>
-      <w:r>
-        <w:rPr>
-          <w:lang w:val="en-US" w:eastAsia="de-DE"/>
-        </w:rPr>
-        <w:t>Chancen</w:t>
-      </w:r>
-      <w:proofErr w:type="spellEnd"/>
-      <w:r>
-        <w:rPr>
-          <w:lang w:val="en-US" w:eastAsia="de-DE"/>
-        </w:rPr>
-        <w:t xml:space="preserve"> und </w:t>
-      </w:r>
-      <w:proofErr w:type="spellStart"/>
-      <w:r>
-        <w:rPr>
-          <w:lang w:val="en-US" w:eastAsia="de-DE"/>
-        </w:rPr>
-        <w:t>Risiken</w:t>
-      </w:r>
-      <w:proofErr w:type="spellEnd"/>
-    </w:p>
-    <w:p>
-      <w:pPr>
-        <w:pStyle w:val="Listenabsatz"/>
-        <w:ind w:left="825"/>
-        <w:jc w:val="left"/>
-        <w:rPr>
-          <w:lang w:val="en-US" w:eastAsia="de-DE"/>
-        </w:rPr>
-      </w:pPr>
-      <w:r>
-        <w:rPr>
-          <w:lang w:val="en-US" w:eastAsia="de-DE"/>
-        </w:rPr>
-        <w:t>S/4HANA</w:t>
-      </w:r>
-      <w:r>
-        <w:rPr>
-          <w:lang w:val="en-US" w:eastAsia="de-DE"/>
-        </w:rPr>
-        <w:t xml:space="preserve"> </w:t>
-      </w:r>
-      <w:r>
-        <w:rPr>
-          <w:lang w:val="en-US" w:eastAsia="de-DE"/>
-        </w:rPr>
-        <w:t xml:space="preserve">= </w:t>
-      </w:r>
-      <w:r>
-        <w:rPr>
-          <w:lang w:val="en-US" w:eastAsia="de-DE"/>
-        </w:rPr>
-        <w:t>SAP Business Suite 4 SAP HANA</w:t>
-      </w:r>
-    </w:p>
-    <w:p>
-      <w:pPr>
-        <w:pStyle w:val="Listenabsatz"/>
-        <w:ind w:left="825"/>
-        <w:jc w:val="left"/>
-        <w:rPr>
-          <w:lang w:val="en-US" w:eastAsia="de-DE"/>
-        </w:rPr>
-      </w:pPr>
-      <w:r>
-        <w:rPr>
-          <w:lang w:val="en-US" w:eastAsia="de-DE"/>
-        </w:rPr>
-        <w:t>XML</w:t>
-      </w:r>
-      <w:r>
-        <w:rPr>
-          <w:lang w:val="en-US" w:eastAsia="de-DE"/>
-        </w:rPr>
-        <w:t xml:space="preserve"> = </w:t>
-      </w:r>
-      <w:proofErr w:type="spellStart"/>
-      <w:r>
-        <w:rPr>
-          <w:lang w:val="en-US" w:eastAsia="de-DE"/>
-        </w:rPr>
-        <w:t>eXtensible</w:t>
-      </w:r>
-      <w:proofErr w:type="spellEnd"/>
-      <w:r>
-        <w:rPr>
-          <w:lang w:val="en-US" w:eastAsia="de-DE"/>
-        </w:rPr>
-        <w:t xml:space="preserve"> Markup Language</w:t>
-      </w:r>
-    </w:p>
-    <w:p>
-      <w:pPr>
-        <w:pStyle w:val="Listenabsatz"/>
-        <w:ind w:left="825"/>
-        <w:jc w:val="left"/>
-        <w:rPr>
-          <w:lang w:val="en-US" w:eastAsia="de-DE"/>
-        </w:rPr>
-      </w:pPr>
-      <w:r>
-        <w:rPr>
-          <w:lang w:eastAsia="de-DE"/>
-        </w:rPr>
-        <w:t xml:space="preserve">BTP = Business Technology </w:t>
-      </w:r>
-      <w:proofErr w:type="spellStart"/>
-      <w:r>
-        <w:rPr>
-          <w:lang w:eastAsia="de-DE"/>
-        </w:rPr>
-        <w:t>Platform</w:t>
-      </w:r>
-      <w:proofErr w:type="spellEnd"/>
+        <w:pStyle w:val="Abbildungsverzeichnis"/>
+        <w:tabs>
+          <w:tab w:val="right" w:leader="dot" w:pos="8493"/>
+        </w:tabs>
+        <w:rPr>
+          <w:rFonts w:asciiTheme="minorHAnsi" w:eastAsiaTheme="minorEastAsia" w:hAnsiTheme="minorHAnsi"/>
+          <w:noProof/>
+          <w:kern w:val="2"/>
+          <w:szCs w:val="24"/>
+          <w:lang w:eastAsia="de-DE"/>
+          <w14:ligatures w14:val="standardContextual"/>
+        </w:rPr>
+      </w:pPr>
+      <w:r>
+        <w:rPr>
+          <w:lang w:eastAsia="de-DE"/>
+        </w:rPr>
+        <w:fldChar w:fldCharType="begin"/>
+      </w:r>
+      <w:r>
+        <w:rPr>
+          <w:lang w:eastAsia="de-DE"/>
+        </w:rPr>
+        <w:instrText xml:space="preserve"> TOC \h \z \c "Abbildung" </w:instrText>
+      </w:r>
+      <w:r>
+        <w:rPr>
+          <w:lang w:eastAsia="de-DE"/>
+        </w:rPr>
+        <w:fldChar w:fldCharType="separate"/>
+      </w:r>
+      <w:hyperlink w:anchor="_Toc202965334" w:history="1">
+        <w:r>
+          <w:rPr>
+            <w:rStyle w:val="Hyperlink"/>
+            <w:noProof/>
+          </w:rPr>
+          <w:t>Abbildung 1 SAP BTP ABAP environment</w:t>
+        </w:r>
+        <w:r>
+          <w:rPr>
+            <w:noProof/>
+            <w:webHidden/>
+          </w:rPr>
+          <w:tab/>
+        </w:r>
+        <w:r>
+          <w:rPr>
+            <w:noProof/>
+            <w:webHidden/>
+          </w:rPr>
+          <w:fldChar w:fldCharType="begin"/>
+        </w:r>
+        <w:r>
+          <w:rPr>
+            <w:noProof/>
+            <w:webHidden/>
+          </w:rPr>
+          <w:instrText xml:space="preserve"> PAGEREF _Toc202965334 \h </w:instrText>
+        </w:r>
+        <w:r>
+          <w:rPr>
+            <w:noProof/>
+            <w:webHidden/>
+          </w:rPr>
+        </w:r>
+        <w:r>
+          <w:rPr>
+            <w:noProof/>
+            <w:webHidden/>
+          </w:rPr>
+          <w:fldChar w:fldCharType="separate"/>
+        </w:r>
+        <w:r>
+          <w:rPr>
+            <w:noProof/>
+            <w:webHidden/>
+          </w:rPr>
+          <w:t>5</w:t>
+        </w:r>
+        <w:r>
+          <w:rPr>
+            <w:noProof/>
+            <w:webHidden/>
+          </w:rPr>
+          <w:fldChar w:fldCharType="end"/>
+        </w:r>
+      </w:hyperlink>
+    </w:p>
+    <w:p>
+      <w:pPr>
+        <w:pStyle w:val="Abbildungsverzeichnis"/>
+        <w:tabs>
+          <w:tab w:val="right" w:leader="dot" w:pos="8493"/>
+        </w:tabs>
+        <w:rPr>
+          <w:rFonts w:asciiTheme="minorHAnsi" w:eastAsiaTheme="minorEastAsia" w:hAnsiTheme="minorHAnsi"/>
+          <w:noProof/>
+          <w:kern w:val="2"/>
+          <w:szCs w:val="24"/>
+          <w:lang w:eastAsia="de-DE"/>
+          <w14:ligatures w14:val="standardContextual"/>
+        </w:rPr>
+      </w:pPr>
+      <w:hyperlink w:anchor="_Toc202965335" w:history="1">
+        <w:r>
+          <w:rPr>
+            <w:rStyle w:val="Hyperlink"/>
+            <w:noProof/>
+          </w:rPr>
+          <w:t>Abbildung 2 What is Rest API</w:t>
+        </w:r>
+        <w:r>
+          <w:rPr>
+            <w:noProof/>
+            <w:webHidden/>
+          </w:rPr>
+          <w:tab/>
+        </w:r>
+        <w:r>
+          <w:rPr>
+            <w:noProof/>
+            <w:webHidden/>
+          </w:rPr>
+          <w:fldChar w:fldCharType="begin"/>
+        </w:r>
+        <w:r>
+          <w:rPr>
+            <w:noProof/>
+            <w:webHidden/>
+          </w:rPr>
+          <w:instrText xml:space="preserve"> PAGEREF _Toc202965335 \h </w:instrText>
+        </w:r>
+        <w:r>
+          <w:rPr>
+            <w:noProof/>
+            <w:webHidden/>
+          </w:rPr>
+        </w:r>
+        <w:r>
+          <w:rPr>
+            <w:noProof/>
+            <w:webHidden/>
+          </w:rPr>
+          <w:fldChar w:fldCharType="separate"/>
+        </w:r>
+        <w:r>
+          <w:rPr>
+            <w:noProof/>
+            <w:webHidden/>
+          </w:rPr>
+          <w:t>8</w:t>
+        </w:r>
+        <w:r>
+          <w:rPr>
+            <w:noProof/>
+            <w:webHidden/>
+          </w:rPr>
+          <w:fldChar w:fldCharType="end"/>
+        </w:r>
+      </w:hyperlink>
+    </w:p>
+    <w:p>
+      <w:pPr>
+        <w:pStyle w:val="Abbildungsverzeichnis"/>
+        <w:tabs>
+          <w:tab w:val="right" w:leader="dot" w:pos="8493"/>
+        </w:tabs>
+        <w:rPr>
+          <w:rFonts w:asciiTheme="minorHAnsi" w:eastAsiaTheme="minorEastAsia" w:hAnsiTheme="minorHAnsi"/>
+          <w:noProof/>
+          <w:kern w:val="2"/>
+          <w:szCs w:val="24"/>
+          <w:lang w:eastAsia="de-DE"/>
+          <w14:ligatures w14:val="standardContextual"/>
+        </w:rPr>
+      </w:pPr>
+      <w:hyperlink w:anchor="_Toc202965336" w:history="1">
+        <w:r>
+          <w:rPr>
+            <w:rStyle w:val="Hyperlink"/>
+            <w:noProof/>
+          </w:rPr>
+          <w:t>Abbildung 3 SAP (RAP)Big Picture</w:t>
+        </w:r>
+        <w:r>
+          <w:rPr>
+            <w:noProof/>
+            <w:webHidden/>
+          </w:rPr>
+          <w:tab/>
+        </w:r>
+        <w:r>
+          <w:rPr>
+            <w:noProof/>
+            <w:webHidden/>
+          </w:rPr>
+          <w:fldChar w:fldCharType="begin"/>
+        </w:r>
+        <w:r>
+          <w:rPr>
+            <w:noProof/>
+            <w:webHidden/>
+          </w:rPr>
+          <w:instrText xml:space="preserve"> PAGEREF _Toc202965336 \h </w:instrText>
+        </w:r>
+        <w:r>
+          <w:rPr>
+            <w:noProof/>
+            <w:webHidden/>
+          </w:rPr>
+        </w:r>
+        <w:r>
+          <w:rPr>
+            <w:noProof/>
+            <w:webHidden/>
+          </w:rPr>
+          <w:fldChar w:fldCharType="separate"/>
+        </w:r>
+        <w:r>
+          <w:rPr>
+            <w:noProof/>
+            <w:webHidden/>
+          </w:rPr>
+          <w:t>11</w:t>
+        </w:r>
+        <w:r>
+          <w:rPr>
+            <w:noProof/>
+            <w:webHidden/>
+          </w:rPr>
+          <w:fldChar w:fldCharType="end"/>
+        </w:r>
+      </w:hyperlink>
+    </w:p>
+    <w:p>
+      <w:pPr>
+        <w:pStyle w:val="Abbildungsverzeichnis"/>
+        <w:tabs>
+          <w:tab w:val="right" w:leader="dot" w:pos="8493"/>
+        </w:tabs>
+        <w:rPr>
+          <w:rFonts w:asciiTheme="minorHAnsi" w:eastAsiaTheme="minorEastAsia" w:hAnsiTheme="minorHAnsi"/>
+          <w:noProof/>
+          <w:kern w:val="2"/>
+          <w:szCs w:val="24"/>
+          <w:lang w:eastAsia="de-DE"/>
+          <w14:ligatures w14:val="standardContextual"/>
+        </w:rPr>
+      </w:pPr>
+      <w:hyperlink w:anchor="_Toc202965337" w:history="1">
+        <w:r>
+          <w:rPr>
+            <w:rStyle w:val="Hyperlink"/>
+            <w:noProof/>
+          </w:rPr>
+          <w:t>Abbildung 4 CI/CD Kreislauf</w:t>
+        </w:r>
+        <w:r>
+          <w:rPr>
+            <w:noProof/>
+            <w:webHidden/>
+          </w:rPr>
+          <w:tab/>
+        </w:r>
+        <w:r>
+          <w:rPr>
+            <w:noProof/>
+            <w:webHidden/>
+          </w:rPr>
+          <w:fldChar w:fldCharType="begin"/>
+        </w:r>
+        <w:r>
+          <w:rPr>
+            <w:noProof/>
+            <w:webHidden/>
+          </w:rPr>
+          <w:instrText xml:space="preserve"> PAGEREF _Toc202965337 \h </w:instrText>
+        </w:r>
+        <w:r>
+          <w:rPr>
+            <w:noProof/>
+            <w:webHidden/>
+          </w:rPr>
+        </w:r>
+        <w:r>
+          <w:rPr>
+            <w:noProof/>
+            <w:webHidden/>
+          </w:rPr>
+          <w:fldChar w:fldCharType="separate"/>
+        </w:r>
+        <w:r>
+          <w:rPr>
+            <w:noProof/>
+            <w:webHidden/>
+          </w:rPr>
+          <w:t>21</w:t>
+        </w:r>
+        <w:r>
+          <w:rPr>
+            <w:noProof/>
+            <w:webHidden/>
+          </w:rPr>
+          <w:fldChar w:fldCharType="end"/>
+        </w:r>
+      </w:hyperlink>
+    </w:p>
+    <w:p>
+      <w:pPr>
+        <w:rPr>
+          <w:lang w:eastAsia="de-DE"/>
+        </w:rPr>
+      </w:pPr>
+      <w:r>
+        <w:rPr>
+          <w:lang w:eastAsia="de-DE"/>
+        </w:rPr>
+        <w:fldChar w:fldCharType="end"/>
+      </w:r>
     </w:p>
     <w:p>
       <w:pPr>
         <w:pStyle w:val="berschrift1"/>
-        <w:numPr>
-          <w:ilvl w:val="0"/>
-          <w:numId w:val="0"/>
-        </w:numPr>
-        <w:ind w:left="432"/>
         <w:rPr>
           <w:rFonts w:ascii="Cambria" w:hAnsi="Cambria"/>
           <w:color w:val="000000" w:themeColor="text1"/>
@@ -5760,7 +6105,7 @@
           <w:lang w:eastAsia="de-DE"/>
         </w:rPr>
       </w:pPr>
-      <w:bookmarkStart w:id="8" w:name="_Toc202512647"/>
+      <w:bookmarkStart w:id="9" w:name="_Toc202512648"/>
       <w:r>
         <w:rPr>
           <w:rFonts w:ascii="Cambria" w:hAnsi="Cambria"/>
@@ -5769,10 +6114,507 @@
           <w:szCs w:val="32"/>
           <w:lang w:eastAsia="de-DE"/>
         </w:rPr>
-        <w:t>Abbildungsverzeichnis</w:t>
-      </w:r>
-      <w:bookmarkEnd w:id="8"/>
-      <w:r>
+        <w:t>Einleitung</w:t>
+      </w:r>
+      <w:bookmarkEnd w:id="9"/>
+    </w:p>
+    <w:p>
+      <w:pPr>
+        <w:pStyle w:val="berschrift2"/>
+        <w:rPr>
+          <w:rFonts w:ascii="Cambria" w:hAnsi="Cambria"/>
+          <w:color w:val="000000" w:themeColor="text1"/>
+          <w:lang w:eastAsia="de-DE"/>
+        </w:rPr>
+      </w:pPr>
+      <w:bookmarkStart w:id="10" w:name="_Toc202512649"/>
+      <w:r>
+        <w:rPr>
+          <w:rFonts w:ascii="Cambria" w:hAnsi="Cambria"/>
+          <w:color w:val="000000" w:themeColor="text1"/>
+          <w:lang w:eastAsia="de-DE"/>
+        </w:rPr>
+        <w:t>Problemstellung und Motivation</w:t>
+      </w:r>
+      <w:bookmarkEnd w:id="10"/>
+    </w:p>
+    <w:p>
+      <w:pPr>
+        <w:jc w:val="left"/>
+        <w:rPr>
+          <w:lang w:eastAsia="de-DE"/>
+        </w:rPr>
+      </w:pPr>
+      <w:r>
+        <w:t xml:space="preserve">Die cortility GmbH hat in den vergangenen Jahren verstärkt SAP-Lösungen im Umfeld des </w:t>
+      </w:r>
+      <w:r>
+        <w:rPr>
+          <w:lang w:eastAsia="de-DE"/>
+        </w:rPr>
+        <w:t xml:space="preserve">SAP Business Suite 4 SAP </w:t>
+      </w:r>
+      <w:proofErr w:type="gramStart"/>
+      <w:r>
+        <w:rPr>
+          <w:lang w:eastAsia="de-DE"/>
+        </w:rPr>
+        <w:t>HANA</w:t>
+      </w:r>
+      <w:r>
+        <w:t xml:space="preserve">  (</w:t>
+      </w:r>
+      <w:proofErr w:type="gramEnd"/>
+      <w:r>
+        <w:t xml:space="preserve">S/4 </w:t>
+      </w:r>
+      <w:proofErr w:type="gramStart"/>
+      <w:r>
+        <w:t>HANA</w:t>
+      </w:r>
+      <w:r>
+        <w:t>)</w:t>
+      </w:r>
+      <w:r>
+        <w:t>-</w:t>
+      </w:r>
+      <w:proofErr w:type="gramEnd"/>
+      <w:r>
+        <w:t xml:space="preserve">Einsatzes implementiert. Mit dieser Systemumstellung geht ein Wandel in der Anwendungsentwicklung einher: </w:t>
+      </w:r>
+      <w:proofErr w:type="spellStart"/>
+      <w:r>
+        <w:rPr>
+          <w:lang w:eastAsia="de-DE"/>
+        </w:rPr>
+        <w:t>Advanced</w:t>
+      </w:r>
+      <w:proofErr w:type="spellEnd"/>
+      <w:r>
+        <w:rPr>
+          <w:lang w:eastAsia="de-DE"/>
+        </w:rPr>
+        <w:t xml:space="preserve"> Business </w:t>
+      </w:r>
+      <w:proofErr w:type="spellStart"/>
+      <w:r>
+        <w:rPr>
+          <w:lang w:eastAsia="de-DE"/>
+        </w:rPr>
+        <w:t>Application</w:t>
+      </w:r>
+      <w:proofErr w:type="spellEnd"/>
+      <w:r>
+        <w:rPr>
+          <w:lang w:eastAsia="de-DE"/>
+        </w:rPr>
+        <w:t xml:space="preserve"> </w:t>
+      </w:r>
+      <w:proofErr w:type="spellStart"/>
+      <w:proofErr w:type="gramStart"/>
+      <w:r>
+        <w:rPr>
+          <w:lang w:eastAsia="de-DE"/>
+        </w:rPr>
+        <w:t>Programming</w:t>
+      </w:r>
+      <w:proofErr w:type="spellEnd"/>
+      <w:r>
+        <w:t>(</w:t>
+      </w:r>
+      <w:proofErr w:type="gramEnd"/>
+      <w:r>
+        <w:t>ABAP)</w:t>
+      </w:r>
+      <w:r>
+        <w:t xml:space="preserve">-Entwickler publizieren und konsumieren Dienste zunehmend im </w:t>
+      </w:r>
+      <w:proofErr w:type="spellStart"/>
+      <w:r>
+        <w:t>RESTful</w:t>
+      </w:r>
+      <w:proofErr w:type="spellEnd"/>
+      <w:r>
+        <w:t xml:space="preserve"> </w:t>
+      </w:r>
+      <w:proofErr w:type="spellStart"/>
+      <w:r>
+        <w:t>Aplication</w:t>
+      </w:r>
+      <w:proofErr w:type="spellEnd"/>
+      <w:r>
+        <w:t xml:space="preserve"> </w:t>
+      </w:r>
+      <w:proofErr w:type="spellStart"/>
+      <w:r>
+        <w:t>Programming</w:t>
+      </w:r>
+      <w:proofErr w:type="spellEnd"/>
+      <w:r>
+        <w:t xml:space="preserve"> Model (RAP). Traditionell wurden </w:t>
+      </w:r>
+      <w:r>
+        <w:rPr>
+          <w:lang w:eastAsia="de-DE"/>
+        </w:rPr>
+        <w:t xml:space="preserve">Simple </w:t>
+      </w:r>
+      <w:proofErr w:type="spellStart"/>
+      <w:r>
+        <w:rPr>
+          <w:lang w:eastAsia="de-DE"/>
+        </w:rPr>
+        <w:t>Object</w:t>
+      </w:r>
+      <w:proofErr w:type="spellEnd"/>
+      <w:r>
+        <w:rPr>
+          <w:lang w:eastAsia="de-DE"/>
+        </w:rPr>
+        <w:t xml:space="preserve"> Access Protocol</w:t>
+      </w:r>
+      <w:r>
+        <w:t xml:space="preserve"> (</w:t>
+      </w:r>
+      <w:r>
+        <w:t>SOAP</w:t>
+      </w:r>
+      <w:r>
+        <w:t>)</w:t>
+      </w:r>
+      <w:r>
+        <w:t>-basierte Webservices genutzt, doch S/4 HANA begünstigt den Einsatz von REST-Services. In diesem Kontext gewinnt das Testen dieser Services an Bedeutung</w:t>
+      </w:r>
+      <w:r>
+        <w:t xml:space="preserve">, </w:t>
+      </w:r>
+      <w:r>
+        <w:t xml:space="preserve">insbesondere um Funktionsfähigkeit, Performance und Regression zu prüfen. Bislang setzt </w:t>
+      </w:r>
+      <w:proofErr w:type="spellStart"/>
+      <w:r>
+        <w:t>cortility</w:t>
+      </w:r>
+      <w:proofErr w:type="spellEnd"/>
+      <w:r>
+        <w:t xml:space="preserve"> das Tool </w:t>
+      </w:r>
+      <w:r>
+        <w:t>Postman zur</w:t>
+      </w:r>
+      <w:r>
+        <w:t xml:space="preserve"> </w:t>
+      </w:r>
+      <w:proofErr w:type="spellStart"/>
+      <w:r>
+        <w:rPr>
+          <w:lang w:eastAsia="de-DE"/>
+        </w:rPr>
+        <w:t>Application</w:t>
+      </w:r>
+      <w:proofErr w:type="spellEnd"/>
+      <w:r>
+        <w:rPr>
+          <w:lang w:eastAsia="de-DE"/>
+        </w:rPr>
+        <w:t xml:space="preserve"> </w:t>
+      </w:r>
+      <w:proofErr w:type="spellStart"/>
+      <w:r>
+        <w:rPr>
+          <w:lang w:eastAsia="de-DE"/>
+        </w:rPr>
+        <w:t>Programming</w:t>
+      </w:r>
+      <w:proofErr w:type="spellEnd"/>
+      <w:r>
+        <w:rPr>
+          <w:lang w:eastAsia="de-DE"/>
+        </w:rPr>
+        <w:t xml:space="preserve"> Interface</w:t>
+      </w:r>
+      <w:r>
+        <w:t xml:space="preserve"> (API)</w:t>
+      </w:r>
+      <w:r>
+        <w:t xml:space="preserve">-Testung ein. </w:t>
+      </w:r>
+    </w:p>
+    <w:p>
+      <w:pPr>
+        <w:keepNext/>
+        <w:jc w:val="left"/>
+      </w:pPr>
+      <w:r>
+        <w:rPr>
+          <w:lang w:eastAsia="de-DE"/>
+        </w:rPr>
+        <w:t xml:space="preserve">Aus diesen Gründen ist eine fundierte Neubewertung von Postman sowie eine systematische Marktanalyse alternativer Tools zur API-Testautomatisierung erforderlich. Ziel ist, ein Tool zu finden, das die speziellen Anforderungen von </w:t>
+      </w:r>
+      <w:proofErr w:type="spellStart"/>
+      <w:r>
+        <w:rPr>
+          <w:lang w:eastAsia="de-DE"/>
+        </w:rPr>
+        <w:t>cortility</w:t>
+      </w:r>
+      <w:proofErr w:type="spellEnd"/>
+      <w:r>
+        <w:rPr>
+          <w:lang w:eastAsia="de-DE"/>
+        </w:rPr>
+        <w:t xml:space="preserve"> im S/4 HANA/RAP-Umfeld bestmöglich abdeckt und langfristig </w:t>
+      </w:r>
+      <w:r>
+        <w:rPr>
+          <w:lang w:eastAsia="de-DE"/>
+        </w:rPr>
+        <w:t xml:space="preserve">          </w:t>
+      </w:r>
+      <w:r>
+        <w:rPr>
+          <w:lang w:eastAsia="de-DE"/>
+        </w:rPr>
+        <w:t>Wartbarkeit, Verlässlichkeit und Effizienz im QA-Prozess steigert.</w:t>
+      </w:r>
+      <w:r>
+        <w:rPr>
+          <w:noProof/>
+          <w:lang w:eastAsia="de-DE"/>
+        </w:rPr>
+        <w:t xml:space="preserve"> </w:t>
+      </w:r>
+      <w:r>
+        <w:rPr>
+          <w:noProof/>
+          <w:lang w:eastAsia="de-DE"/>
+        </w:rPr>
+        <w:drawing>
+          <wp:inline distT="0" distB="0" distL="0" distR="0" wp14:anchorId="4E85282B" wp14:editId="6F374874">
+            <wp:extent cx="4829663" cy="2667000"/>
+            <wp:effectExtent l="0" t="0" r="9525" b="0"/>
+            <wp:docPr id="1057315387" name="Grafik 5" descr="Ein Bild, das Text, Screenshot, Software, Multimedia-Software enthält.&#10;&#10;KI-generierte Inhalte können fehlerhaft sein."/>
+            <wp:cNvGraphicFramePr>
+              <a:graphicFrameLocks xmlns:a="http://schemas.openxmlformats.org/drawingml/2006/main" noChangeAspect="1"/>
+            </wp:cNvGraphicFramePr>
+            <a:graphic xmlns:a="http://schemas.openxmlformats.org/drawingml/2006/main">
+              <a:graphicData uri="http://schemas.openxmlformats.org/drawingml/2006/picture">
+                <pic:pic xmlns:pic="http://schemas.openxmlformats.org/drawingml/2006/picture">
+                  <pic:nvPicPr>
+                    <pic:cNvPr id="1057315387" name="Grafik 5" descr="Ein Bild, das Text, Screenshot, Software, Multimedia-Software enthält.&#10;&#10;KI-generierte Inhalte können fehlerhaft sein."/>
+                    <pic:cNvPicPr>
+                      <a:picLocks noChangeAspect="1" noChangeArrowheads="1"/>
+                    </pic:cNvPicPr>
+                  </pic:nvPicPr>
+                  <pic:blipFill>
+                    <a:blip r:embed="rId16" cstate="print">
+                      <a:extLst>
+                        <a:ext uri="{28A0092B-C50C-407E-A947-70E740481C1C}">
+                          <a14:useLocalDpi xmlns:a14="http://schemas.microsoft.com/office/drawing/2010/main" val="0"/>
+                        </a:ext>
+                      </a:extLst>
+                    </a:blip>
+                    <a:srcRect/>
+                    <a:stretch>
+                      <a:fillRect/>
+                    </a:stretch>
+                  </pic:blipFill>
+                  <pic:spPr bwMode="auto">
+                    <a:xfrm>
+                      <a:off x="0" y="0"/>
+                      <a:ext cx="4842741" cy="2674222"/>
+                    </a:xfrm>
+                    <a:prstGeom prst="rect">
+                      <a:avLst/>
+                    </a:prstGeom>
+                    <a:noFill/>
+                    <a:ln>
+                      <a:noFill/>
+                    </a:ln>
+                  </pic:spPr>
+                </pic:pic>
+              </a:graphicData>
+            </a:graphic>
+          </wp:inline>
+        </w:drawing>
+      </w:r>
+    </w:p>
+    <w:p>
+      <w:pPr>
+        <w:jc w:val="left"/>
+        <w:rPr>
+          <w:lang w:eastAsia="de-DE"/>
+        </w:rPr>
+      </w:pPr>
+    </w:p>
+    <w:p>
+      <w:pPr>
+        <w:pStyle w:val="berschrift2"/>
+        <w:rPr>
+          <w:rFonts w:ascii="Cambria" w:hAnsi="Cambria"/>
+          <w:color w:val="000000" w:themeColor="text1"/>
+          <w:lang w:eastAsia="de-DE"/>
+        </w:rPr>
+      </w:pPr>
+      <w:bookmarkStart w:id="11" w:name="_Toc202512650"/>
+      <w:r>
+        <w:rPr>
+          <w:rFonts w:ascii="Cambria" w:hAnsi="Cambria"/>
+          <w:color w:val="000000" w:themeColor="text1"/>
+          <w:lang w:eastAsia="de-DE"/>
+        </w:rPr>
+        <w:t>Ziel der Arbeit</w:t>
+      </w:r>
+      <w:bookmarkEnd w:id="11"/>
+      <w:r>
+        <w:rPr>
+          <w:rFonts w:ascii="Cambria" w:hAnsi="Cambria"/>
+          <w:color w:val="000000" w:themeColor="text1"/>
+          <w:lang w:eastAsia="de-DE"/>
+        </w:rPr>
+        <w:t xml:space="preserve"> </w:t>
+      </w:r>
+    </w:p>
+    <w:p>
+      <w:pPr>
+        <w:jc w:val="left"/>
+        <w:rPr>
+          <w:lang w:eastAsia="de-DE"/>
+        </w:rPr>
+      </w:pPr>
+      <w:r>
+        <w:rPr>
+          <w:lang w:eastAsia="de-DE"/>
+        </w:rPr>
+        <w:t xml:space="preserve">Diese Projektarbeit verfolgt das Ziel, den aktuellen Einsatz von Postman bei cortility zu analysieren, </w:t>
+      </w:r>
+      <w:r>
+        <w:rPr>
+          <w:lang w:eastAsia="de-DE"/>
+        </w:rPr>
+        <w:t>die Anforderungen von cortility an ein modernes API-Testtool im Kontext von S/4 HANA und RAP zu ermitteln</w:t>
+      </w:r>
+      <w:r>
+        <w:rPr>
+          <w:lang w:eastAsia="de-DE"/>
+        </w:rPr>
+        <w:t xml:space="preserve"> </w:t>
+      </w:r>
+      <w:r>
+        <w:rPr>
+          <w:lang w:eastAsia="de-DE"/>
+        </w:rPr>
+        <w:t>und darauf aufbauend alternative Lösungen systematisch zu bewerten</w:t>
+      </w:r>
+      <w:r>
+        <w:rPr>
+          <w:lang w:eastAsia="de-DE"/>
+        </w:rPr>
+        <w:t xml:space="preserve">. Zudem wird eine Entscheidungsempfehlung ausgesprochen. </w:t>
+      </w:r>
+    </w:p>
+    <w:p>
+      <w:pPr>
+        <w:rPr>
+          <w:lang w:eastAsia="de-DE"/>
+        </w:rPr>
+      </w:pPr>
+    </w:p>
+    <w:p>
+      <w:pPr>
+        <w:pStyle w:val="berschrift2"/>
+        <w:rPr>
+          <w:rFonts w:ascii="Cambria" w:hAnsi="Cambria"/>
+          <w:color w:val="000000" w:themeColor="text1"/>
+          <w:lang w:eastAsia="de-DE"/>
+        </w:rPr>
+      </w:pPr>
+      <w:bookmarkStart w:id="12" w:name="_Toc202512651"/>
+      <w:r>
+        <w:rPr>
+          <w:rFonts w:ascii="Cambria" w:hAnsi="Cambria"/>
+          <w:color w:val="000000" w:themeColor="text1"/>
+          <w:lang w:eastAsia="de-DE"/>
+        </w:rPr>
+        <w:t>Abgrenzung der Arbeit</w:t>
+      </w:r>
+      <w:bookmarkEnd w:id="12"/>
+      <w:r>
+        <w:rPr>
+          <w:rFonts w:ascii="Cambria" w:hAnsi="Cambria"/>
+          <w:color w:val="000000" w:themeColor="text1"/>
+          <w:lang w:eastAsia="de-DE"/>
+        </w:rPr>
+        <w:t xml:space="preserve"> </w:t>
+      </w:r>
+    </w:p>
+    <w:p>
+      <w:pPr>
+        <w:rPr>
+          <w:lang w:eastAsia="de-DE"/>
+        </w:rPr>
+      </w:pPr>
+      <w:r>
+        <w:rPr>
+          <w:lang w:eastAsia="de-DE"/>
+        </w:rPr>
+        <w:t>Die vorliegende Arbeit befasst sich ausschließlich mit bestehenden Werkzeugen zur manuellen sowie teil- oder vollautomatisierten Testung von RESTful APIs und Webservices im Kontext von S/4 HANA und dem RAP-Modell. Dabei werden bestimmte Themenbereiche bewusst ausgeklammert. Nicht berücksichtigt werden detaillierte Analysen von Performance- und Lasttests, etwa mit Tools wie JMeter oder Gatling, sowie das Testen von SOAP-Webservices oder älteren IDoc-Schnittstellen. Die Entwicklung eigener Testwerkzeuge wird ebenso wenig behandelt wie die vollständige Implementierung von Testskripten oder -frameworks; stattdessen werden lediglich konzeptionelle Ansätze oder exemplarische Auszüge dargestellt. Auch rechtliche Aspekte wie detaillierte Lizenzprüfungen bleiben außen vor, wobei grundlegende Lizenzmodelle kurz skizziert werden. Ziel ist es, marktreife Lösungen zu identifizieren, die die Effizienz und Qualität von API-Tests nachhaltig verbessern können</w:t>
+      </w:r>
+      <w:r>
+        <w:rPr>
+          <w:lang w:eastAsia="de-DE"/>
+        </w:rPr>
+        <w:t>.</w:t>
+      </w:r>
+    </w:p>
+    <w:p>
+      <w:pPr>
+        <w:pStyle w:val="berschrift2"/>
+        <w:rPr>
+          <w:rFonts w:ascii="Cambria" w:hAnsi="Cambria"/>
+          <w:color w:val="000000" w:themeColor="text1"/>
+          <w:lang w:eastAsia="de-DE"/>
+        </w:rPr>
+      </w:pPr>
+      <w:bookmarkStart w:id="13" w:name="_Toc202512652"/>
+      <w:r>
+        <w:rPr>
+          <w:rFonts w:ascii="Cambria" w:hAnsi="Cambria"/>
+          <w:color w:val="000000" w:themeColor="text1"/>
+          <w:lang w:eastAsia="de-DE"/>
+        </w:rPr>
+        <w:t>Aufbau der Arbeit</w:t>
+      </w:r>
+      <w:bookmarkEnd w:id="13"/>
+      <w:r>
+        <w:rPr>
+          <w:rFonts w:ascii="Cambria" w:hAnsi="Cambria"/>
+          <w:color w:val="000000" w:themeColor="text1"/>
+          <w:lang w:eastAsia="de-DE"/>
+        </w:rPr>
+        <w:t xml:space="preserve"> </w:t>
+      </w:r>
+    </w:p>
+    <w:p>
+      <w:pPr>
+        <w:jc w:val="left"/>
+      </w:pPr>
+      <w:r>
+        <w:t>Die Arbeit ist in mehrere thematisch aufeinander aufbauenden Kapitel gegliedert. Kapitel 2 vermittelt die theoretischen Grundlagen zu APIs, Webservices und Aspekten der Testautomatisierung. Kapitel 3 beschreibt die Methodik der Toolauswahl, wobei insbesondere der entwickelte Kriterienkatalog, die SWOT-Analyse sowie die Nutzwertanalyse im Mittelpunkt stehen. Kapitel 4 bildet den Kern der Arbeit und umfasst die Evaluierung des aktuellen Postman-Einsatzes bei cortility, die Anforderungsanalyse, die Vorstellung und den Vergleich ausgewählter Testwerkzeuge sowie die abschließende Bewertung mit einer Entscheidungsempfehlung. Optional gibt Kapitel 5 einen Überblick über die Pilotierung und Integration des empfohlenen Tools in die bestehenden Entwicklungsprozesse. Kapitel 6 schließt die Arbeit mit einer Zusammenfassung der Ergebnisse und einem Ausblick auf mögliche weiterführende Maßnahmen ab.</w:t>
+      </w:r>
+    </w:p>
+    <w:p>
+      <w:pPr>
+        <w:jc w:val="left"/>
+        <w:rPr>
+          <w:lang w:eastAsia="de-DE"/>
+        </w:rPr>
+      </w:pPr>
+    </w:p>
+    <w:p>
+      <w:pPr>
+        <w:pStyle w:val="berschrift1"/>
+        <w:jc w:val="left"/>
         <w:rPr>
           <w:rFonts w:ascii="Cambria" w:hAnsi="Cambria"/>
           <w:color w:val="000000" w:themeColor="text1"/>
@@ -5780,111 +6622,9 @@
           <w:szCs w:val="32"/>
           <w:lang w:eastAsia="de-DE"/>
         </w:rPr>
-        <w:t xml:space="preserve"> </w:t>
-      </w:r>
-    </w:p>
-    <w:p>
-      <w:pPr>
-        <w:rPr>
-          <w:lang w:eastAsia="de-DE"/>
-        </w:rPr>
-      </w:pPr>
-    </w:p>
-    <w:p>
-      <w:pPr>
-        <w:rPr>
-          <w:lang w:eastAsia="de-DE"/>
-        </w:rPr>
-      </w:pPr>
-    </w:p>
-    <w:p>
-      <w:pPr>
-        <w:rPr>
-          <w:lang w:eastAsia="de-DE"/>
-        </w:rPr>
-      </w:pPr>
-    </w:p>
-    <w:p>
-      <w:pPr>
-        <w:rPr>
-          <w:lang w:eastAsia="de-DE"/>
-        </w:rPr>
-      </w:pPr>
-    </w:p>
-    <w:p>
-      <w:pPr>
-        <w:rPr>
-          <w:lang w:eastAsia="de-DE"/>
-        </w:rPr>
-      </w:pPr>
-    </w:p>
-    <w:p>
-      <w:pPr>
-        <w:rPr>
-          <w:lang w:eastAsia="de-DE"/>
-        </w:rPr>
-      </w:pPr>
-    </w:p>
-    <w:p>
-      <w:pPr>
-        <w:rPr>
-          <w:lang w:eastAsia="de-DE"/>
-        </w:rPr>
-      </w:pPr>
-    </w:p>
-    <w:p>
-      <w:pPr>
-        <w:rPr>
-          <w:lang w:eastAsia="de-DE"/>
-        </w:rPr>
-      </w:pPr>
-    </w:p>
-    <w:p>
-      <w:pPr>
-        <w:rPr>
-          <w:lang w:eastAsia="de-DE"/>
-        </w:rPr>
-      </w:pPr>
-    </w:p>
-    <w:p>
-      <w:pPr>
-        <w:rPr>
-          <w:lang w:eastAsia="de-DE"/>
-        </w:rPr>
-      </w:pPr>
-    </w:p>
-    <w:p>
-      <w:pPr>
-        <w:rPr>
-          <w:lang w:eastAsia="de-DE"/>
-        </w:rPr>
-      </w:pPr>
-    </w:p>
-    <w:p>
-      <w:pPr>
-        <w:rPr>
-          <w:lang w:eastAsia="de-DE"/>
-        </w:rPr>
-        <w:sectPr>
-          <w:footerReference w:type="first" r:id="rId16"/>
-          <w:pgSz w:w="11906" w:h="16838"/>
-          <w:pgMar w:top="1418" w:right="1418" w:bottom="1134" w:left="1985" w:header="709" w:footer="709" w:gutter="0"/>
-          <w:pgNumType w:fmt="lowerRoman" w:start="1"/>
-          <w:cols w:space="708"/>
-          <w:docGrid w:linePitch="360"/>
-        </w:sectPr>
-      </w:pPr>
-    </w:p>
-    <w:p>
-      <w:pPr>
-        <w:rPr>
-          <w:lang w:eastAsia="de-DE"/>
-        </w:rPr>
-      </w:pPr>
-    </w:p>
-    <w:p>
-      <w:pPr>
-        <w:pStyle w:val="berschrift1"/>
+      </w:pPr>
+      <w:bookmarkStart w:id="14" w:name="_Toc202512653"/>
+      <w:r>
         <w:rPr>
           <w:rFonts w:ascii="Cambria" w:hAnsi="Cambria"/>
           <w:color w:val="000000" w:themeColor="text1"/>
@@ -5892,8 +6632,9 @@
           <w:szCs w:val="32"/>
           <w:lang w:eastAsia="de-DE"/>
         </w:rPr>
-      </w:pPr>
-      <w:bookmarkStart w:id="9" w:name="_Toc202512648"/>
+        <w:t>Theoretische Grundlagen</w:t>
+      </w:r>
+      <w:bookmarkEnd w:id="14"/>
       <w:r>
         <w:rPr>
           <w:rFonts w:ascii="Cambria" w:hAnsi="Cambria"/>
@@ -5902,394 +6643,6 @@
           <w:szCs w:val="32"/>
           <w:lang w:eastAsia="de-DE"/>
         </w:rPr>
-        <w:t>Einleitung</w:t>
-      </w:r>
-      <w:bookmarkEnd w:id="9"/>
-    </w:p>
-    <w:p>
-      <w:pPr>
-        <w:pStyle w:val="berschrift2"/>
-        <w:rPr>
-          <w:rFonts w:ascii="Cambria" w:hAnsi="Cambria"/>
-          <w:color w:val="000000" w:themeColor="text1"/>
-          <w:lang w:eastAsia="de-DE"/>
-        </w:rPr>
-      </w:pPr>
-      <w:bookmarkStart w:id="10" w:name="_Toc202512649"/>
-      <w:r>
-        <w:rPr>
-          <w:rFonts w:ascii="Cambria" w:hAnsi="Cambria"/>
-          <w:color w:val="000000" w:themeColor="text1"/>
-          <w:lang w:eastAsia="de-DE"/>
-        </w:rPr>
-        <w:t>Problemstellung und Motivation</w:t>
-      </w:r>
-      <w:bookmarkEnd w:id="10"/>
-    </w:p>
-    <w:p>
-      <w:pPr>
-        <w:jc w:val="left"/>
-        <w:rPr>
-          <w:lang w:eastAsia="de-DE"/>
-        </w:rPr>
-      </w:pPr>
-      <w:r>
-        <w:t xml:space="preserve">Die cortility GmbH hat in den vergangenen Jahren verstärkt SAP-Lösungen im Umfeld des </w:t>
-      </w:r>
-      <w:r>
-        <w:rPr>
-          <w:lang w:eastAsia="de-DE"/>
-        </w:rPr>
-        <w:t>SAP Business Suite 4 SAP HANA</w:t>
-      </w:r>
-      <w:r>
-        <w:t xml:space="preserve">  (</w:t>
-      </w:r>
-      <w:r>
-        <w:t>S/4 HANA</w:t>
-      </w:r>
-      <w:r>
-        <w:t>)</w:t>
-      </w:r>
-      <w:r>
-        <w:t xml:space="preserve">-Einsatzes implementiert. Mit dieser Systemumstellung geht ein Wandel in der Anwendungsentwicklung einher: </w:t>
-      </w:r>
-      <w:proofErr w:type="spellStart"/>
-      <w:r>
-        <w:rPr>
-          <w:lang w:eastAsia="de-DE"/>
-        </w:rPr>
-        <w:t>Advanced</w:t>
-      </w:r>
-      <w:proofErr w:type="spellEnd"/>
-      <w:r>
-        <w:rPr>
-          <w:lang w:eastAsia="de-DE"/>
-        </w:rPr>
-        <w:t xml:space="preserve"> Business </w:t>
-      </w:r>
-      <w:proofErr w:type="spellStart"/>
-      <w:r>
-        <w:rPr>
-          <w:lang w:eastAsia="de-DE"/>
-        </w:rPr>
-        <w:t>Application</w:t>
-      </w:r>
-      <w:proofErr w:type="spellEnd"/>
-      <w:r>
-        <w:rPr>
-          <w:lang w:eastAsia="de-DE"/>
-        </w:rPr>
-        <w:t xml:space="preserve"> </w:t>
-      </w:r>
-      <w:proofErr w:type="spellStart"/>
-      <w:r>
-        <w:rPr>
-          <w:lang w:eastAsia="de-DE"/>
-        </w:rPr>
-        <w:t>Programming</w:t>
-      </w:r>
-      <w:proofErr w:type="spellEnd"/>
-      <w:r>
-        <w:t>(ABAP)</w:t>
-      </w:r>
-      <w:r>
-        <w:t xml:space="preserve">-Entwickler publizieren und konsumieren Dienste zunehmend im </w:t>
-      </w:r>
-      <w:proofErr w:type="spellStart"/>
-      <w:r>
-        <w:t>RESTful</w:t>
-      </w:r>
-      <w:proofErr w:type="spellEnd"/>
-      <w:r>
-        <w:t xml:space="preserve"> </w:t>
-      </w:r>
-      <w:proofErr w:type="spellStart"/>
-      <w:r>
-        <w:t>Aplication</w:t>
-      </w:r>
-      <w:proofErr w:type="spellEnd"/>
-      <w:r>
-        <w:t xml:space="preserve"> </w:t>
-      </w:r>
-      <w:proofErr w:type="spellStart"/>
-      <w:r>
-        <w:t>Programming</w:t>
-      </w:r>
-      <w:proofErr w:type="spellEnd"/>
-      <w:r>
-        <w:t xml:space="preserve"> Model (RAP). Traditionell wurden </w:t>
-      </w:r>
-      <w:r>
-        <w:rPr>
-          <w:lang w:val="en-US" w:eastAsia="de-DE"/>
-        </w:rPr>
-        <w:t>Simple Object Access Protocol</w:t>
-      </w:r>
-      <w:r>
-        <w:t xml:space="preserve"> (</w:t>
-      </w:r>
-      <w:r>
-        <w:t>SOAP</w:t>
-      </w:r>
-      <w:r>
-        <w:t>)</w:t>
-      </w:r>
-      <w:r>
-        <w:t>-basierte Webservices genutzt, doch S/4 HANA begünstigt den Einsatz von REST-Services. In diesem Kontext gewinnt das Testen dieser Services an Bedeutung</w:t>
-      </w:r>
-      <w:r>
-        <w:t xml:space="preserve">, </w:t>
-      </w:r>
-      <w:r>
-        <w:t xml:space="preserve">insbesondere um Funktionsfähigkeit, Performance und Regression zu prüfen. Bislang setzt </w:t>
-      </w:r>
-      <w:proofErr w:type="spellStart"/>
-      <w:r>
-        <w:t>cortility</w:t>
-      </w:r>
-      <w:proofErr w:type="spellEnd"/>
-      <w:r>
-        <w:t xml:space="preserve"> das Tool </w:t>
-      </w:r>
-      <w:r>
-        <w:t>Postman zur</w:t>
-      </w:r>
-      <w:r>
-        <w:t xml:space="preserve"> </w:t>
-      </w:r>
-      <w:r>
-        <w:rPr>
-          <w:lang w:val="en-US" w:eastAsia="de-DE"/>
-        </w:rPr>
-        <w:t>Application Programming Interface</w:t>
-      </w:r>
-      <w:r>
-        <w:t xml:space="preserve"> (API)</w:t>
-      </w:r>
-      <w:r>
-        <w:t xml:space="preserve">-Testung ein. </w:t>
-      </w:r>
-    </w:p>
-    <w:p>
-      <w:pPr>
-        <w:jc w:val="left"/>
-        <w:rPr>
-          <w:lang w:eastAsia="de-DE"/>
-        </w:rPr>
-      </w:pPr>
-      <w:r>
-        <w:rPr>
-          <w:lang w:eastAsia="de-DE"/>
-        </w:rPr>
-        <w:t xml:space="preserve">Aus diesen Gründen ist eine fundierte Neubewertung von Postman sowie eine systematische Marktanalyse alternativer Tools zur API-Testautomatisierung erforderlich. Ziel ist, ein Tool zu finden, das die speziellen Anforderungen von cortility im S/4 HANA/RAP-Umfeld bestmöglich abdeckt und langfristig </w:t>
-      </w:r>
-      <w:r>
-        <w:rPr>
-          <w:lang w:eastAsia="de-DE"/>
-        </w:rPr>
-        <w:t xml:space="preserve">          </w:t>
-      </w:r>
-      <w:r>
-        <w:rPr>
-          <w:lang w:eastAsia="de-DE"/>
-        </w:rPr>
-        <w:t>Wartbarkeit, Verlässlichkeit und Effizienz im QA-Prozess steigert.</w:t>
-      </w:r>
-    </w:p>
-    <w:p>
-      <w:pPr>
-        <w:pStyle w:val="berschrift2"/>
-        <w:rPr>
-          <w:rFonts w:ascii="Cambria" w:hAnsi="Cambria"/>
-          <w:color w:val="000000" w:themeColor="text1"/>
-          <w:lang w:eastAsia="de-DE"/>
-        </w:rPr>
-      </w:pPr>
-      <w:bookmarkStart w:id="11" w:name="_Toc202512650"/>
-      <w:r>
-        <w:rPr>
-          <w:rFonts w:ascii="Cambria" w:hAnsi="Cambria"/>
-          <w:color w:val="000000" w:themeColor="text1"/>
-          <w:lang w:eastAsia="de-DE"/>
-        </w:rPr>
-        <w:t>Ziel der Arbeit</w:t>
-      </w:r>
-      <w:bookmarkEnd w:id="11"/>
-      <w:r>
-        <w:rPr>
-          <w:rFonts w:ascii="Cambria" w:hAnsi="Cambria"/>
-          <w:color w:val="000000" w:themeColor="text1"/>
-          <w:lang w:eastAsia="de-DE"/>
-        </w:rPr>
-        <w:t xml:space="preserve"> </w:t>
-      </w:r>
-    </w:p>
-    <w:p>
-      <w:pPr>
-        <w:jc w:val="left"/>
-        <w:rPr>
-          <w:lang w:eastAsia="de-DE"/>
-        </w:rPr>
-      </w:pPr>
-      <w:r>
-        <w:rPr>
-          <w:lang w:eastAsia="de-DE"/>
-        </w:rPr>
-        <w:t xml:space="preserve">Diese Projektarbeit verfolgt das Ziel, den aktuellen Einsatz von Postman bei cortility zu analysieren, </w:t>
-      </w:r>
-      <w:r>
-        <w:rPr>
-          <w:lang w:eastAsia="de-DE"/>
-        </w:rPr>
-        <w:t>die Anforderungen von cortility an ein modernes API-Testtool im Kontext von S/4 HANA und RAP zu ermitteln</w:t>
-      </w:r>
-      <w:r>
-        <w:rPr>
-          <w:lang w:eastAsia="de-DE"/>
-        </w:rPr>
-        <w:t xml:space="preserve"> </w:t>
-      </w:r>
-      <w:r>
-        <w:rPr>
-          <w:lang w:eastAsia="de-DE"/>
-        </w:rPr>
-        <w:t>und darauf aufbauend alternative Lösungen systematisch zu bewerten</w:t>
-      </w:r>
-      <w:r>
-        <w:rPr>
-          <w:lang w:eastAsia="de-DE"/>
-        </w:rPr>
-        <w:t xml:space="preserve">. Zudem wird eine Entscheidungsempfehlung ausgesprochen. </w:t>
-      </w:r>
-    </w:p>
-    <w:p>
-      <w:pPr>
-        <w:rPr>
-          <w:lang w:eastAsia="de-DE"/>
-        </w:rPr>
-      </w:pPr>
-    </w:p>
-    <w:p>
-      <w:pPr>
-        <w:pStyle w:val="berschrift2"/>
-        <w:rPr>
-          <w:rFonts w:ascii="Cambria" w:hAnsi="Cambria"/>
-          <w:color w:val="000000" w:themeColor="text1"/>
-          <w:lang w:eastAsia="de-DE"/>
-        </w:rPr>
-      </w:pPr>
-      <w:bookmarkStart w:id="12" w:name="_Toc202512651"/>
-      <w:r>
-        <w:rPr>
-          <w:rFonts w:ascii="Cambria" w:hAnsi="Cambria"/>
-          <w:color w:val="000000" w:themeColor="text1"/>
-          <w:lang w:eastAsia="de-DE"/>
-        </w:rPr>
-        <w:lastRenderedPageBreak/>
-        <w:t>Abgrenzung der Arbeit</w:t>
-      </w:r>
-      <w:bookmarkEnd w:id="12"/>
-      <w:r>
-        <w:rPr>
-          <w:rFonts w:ascii="Cambria" w:hAnsi="Cambria"/>
-          <w:color w:val="000000" w:themeColor="text1"/>
-          <w:lang w:eastAsia="de-DE"/>
-        </w:rPr>
-        <w:t xml:space="preserve"> </w:t>
-      </w:r>
-    </w:p>
-    <w:p>
-      <w:pPr>
-        <w:rPr>
-          <w:lang w:eastAsia="de-DE"/>
-        </w:rPr>
-      </w:pPr>
-      <w:r>
-        <w:rPr>
-          <w:lang w:eastAsia="de-DE"/>
-        </w:rPr>
-        <w:t>Die vorliegende Arbeit befasst sich ausschließlich mit bestehenden Werkzeugen zur manuellen sowie teil- oder vollautomatisierten Testung von RESTful APIs und Webservices im Kontext von S/4 HANA und dem RAP-Modell. Dabei werden bestimmte Themenbereiche bewusst ausgeklammert. Nicht berücksichtigt werden detaillierte Analysen von Performance- und Lasttests, etwa mit Tools wie JMeter oder Gatling, sowie das Testen von SOAP-Webservices oder älteren IDoc-Schnittstellen. Die Entwicklung eigener Testwerkzeuge wird ebenso wenig behandelt wie die vollständige Implementierung von Testskripten oder -frameworks; stattdessen werden lediglich konzeptionelle Ansätze oder exemplarische Auszüge dargestellt. Auch rechtliche Aspekte wie detaillierte Lizenzprüfungen bleiben außen vor, wobei grundlegende Lizenzmodelle kurz skizziert werden. Ziel ist es, marktreife Lösungen zu identifizieren, die die Effizienz und Qualität von API-Tests nachhaltig verbessern können</w:t>
-      </w:r>
-      <w:r>
-        <w:rPr>
-          <w:lang w:eastAsia="de-DE"/>
-        </w:rPr>
-        <w:t>.</w:t>
-      </w:r>
-    </w:p>
-    <w:p>
-      <w:pPr>
-        <w:pStyle w:val="berschrift2"/>
-        <w:rPr>
-          <w:rFonts w:ascii="Cambria" w:hAnsi="Cambria"/>
-          <w:color w:val="000000" w:themeColor="text1"/>
-          <w:lang w:eastAsia="de-DE"/>
-        </w:rPr>
-      </w:pPr>
-      <w:bookmarkStart w:id="13" w:name="_Toc202512652"/>
-      <w:r>
-        <w:rPr>
-          <w:rFonts w:ascii="Cambria" w:hAnsi="Cambria"/>
-          <w:color w:val="000000" w:themeColor="text1"/>
-          <w:lang w:eastAsia="de-DE"/>
-        </w:rPr>
-        <w:t>Aufbau der Arbeit</w:t>
-      </w:r>
-      <w:bookmarkEnd w:id="13"/>
-      <w:r>
-        <w:rPr>
-          <w:rFonts w:ascii="Cambria" w:hAnsi="Cambria"/>
-          <w:color w:val="000000" w:themeColor="text1"/>
-          <w:lang w:eastAsia="de-DE"/>
-        </w:rPr>
-        <w:t xml:space="preserve"> </w:t>
-      </w:r>
-    </w:p>
-    <w:p>
-      <w:pPr>
-        <w:jc w:val="left"/>
-        <w:rPr>
-          <w:lang w:eastAsia="de-DE"/>
-        </w:rPr>
-      </w:pPr>
-      <w:r>
-        <w:t>Die Arbeit ist in mehrere thematisch aufeinander aufbauenden Kapitel gegliedert. Kapitel 2 vermittelt die theoretischen Grundlagen zu APIs, Webservices und Aspekten der Testautomatisierung. Kapitel 3 beschreibt die Methodik der Toolauswahl, wobei insbesondere der entwickelte Kriterienkatalog, die SWOT-Analyse sowie die Nutzwertanalyse im Mittelpunkt stehen. Kapitel 4 bildet den Kern der Arbeit und umfasst die Evaluierung des aktuellen Postman-Einsatzes bei cortility, die Anforderungsanalyse, die Vorstellung und den Vergleich ausgewählter Testwerkzeuge sowie die abschließende Bewertung mit einer Entscheidungsempfehlung. Optional gibt Kapitel 5 einen Überblick über die Pilotierung und Integration des empfohlenen Tools in die bestehenden Entwicklungsprozesse. Kapitel 6 schließt die Arbeit mit einer Zusammenfassung der Ergebnisse und einem Ausblick auf mögliche weiterführende Maßnahmen ab.</w:t>
-      </w:r>
-    </w:p>
-    <w:p>
-      <w:pPr>
-        <w:pStyle w:val="berschrift1"/>
-        <w:jc w:val="left"/>
-        <w:rPr>
-          <w:rFonts w:ascii="Cambria" w:hAnsi="Cambria"/>
-          <w:color w:val="000000" w:themeColor="text1"/>
-          <w:sz w:val="32"/>
-          <w:szCs w:val="32"/>
-          <w:lang w:eastAsia="de-DE"/>
-        </w:rPr>
-      </w:pPr>
-      <w:bookmarkStart w:id="14" w:name="_Toc202512653"/>
-      <w:r>
-        <w:rPr>
-          <w:rFonts w:ascii="Cambria" w:hAnsi="Cambria"/>
-          <w:color w:val="000000" w:themeColor="text1"/>
-          <w:sz w:val="32"/>
-          <w:szCs w:val="32"/>
-          <w:lang w:eastAsia="de-DE"/>
-        </w:rPr>
-        <w:lastRenderedPageBreak/>
-        <w:t>Theoretische Grundlagen</w:t>
-      </w:r>
-      <w:bookmarkEnd w:id="14"/>
-      <w:r>
-        <w:rPr>
-          <w:rFonts w:ascii="Cambria" w:hAnsi="Cambria"/>
-          <w:color w:val="000000" w:themeColor="text1"/>
-          <w:sz w:val="32"/>
-          <w:szCs w:val="32"/>
-          <w:lang w:eastAsia="de-DE"/>
-        </w:rPr>
         <w:t xml:space="preserve"> </w:t>
       </w:r>
     </w:p>
@@ -6414,14 +6767,16 @@
         <w:rPr>
           <w:lang w:eastAsia="de-DE"/>
         </w:rPr>
-        <w:t xml:space="preserve"> Markup Language</w:t>
-      </w:r>
-      <w:r>
-        <w:rPr>
-          <w:lang w:eastAsia="de-DE"/>
-        </w:rPr>
-        <w:t>(</w:t>
-      </w:r>
+        <w:t xml:space="preserve"> Markup </w:t>
+      </w:r>
+      <w:proofErr w:type="gramStart"/>
+      <w:r>
+        <w:rPr>
+          <w:lang w:eastAsia="de-DE"/>
+        </w:rPr>
+        <w:t>Language(</w:t>
+      </w:r>
+      <w:proofErr w:type="gramEnd"/>
       <w:r>
         <w:rPr>
           <w:rFonts w:eastAsia="Times New Roman" w:cs="Times New Roman"/>
@@ -6488,7 +6843,23 @@
           <w:szCs w:val="24"/>
           <w:lang w:eastAsia="de-DE"/>
         </w:rPr>
-        <w:t>oder XML arbeitet. Aufgrund seiner Einfachheit und Flexibilität ist REST insbesondere im Bereich moderner Microservices weit verbreitet.</w:t>
+        <w:t>oder XML arbeitet. Aufgrund seiner Einfachheit und Flexibilität ist REST insbesondere im Bereich moderner Microservices weit</w:t>
+      </w:r>
+      <w:r>
+        <w:rPr>
+          <w:rFonts w:eastAsia="Times New Roman" w:cs="Times New Roman"/>
+          <w:szCs w:val="24"/>
+          <w:lang w:eastAsia="de-DE"/>
+        </w:rPr>
+        <w:t xml:space="preserve"> </w:t>
+      </w:r>
+      <w:r>
+        <w:rPr>
+          <w:rFonts w:eastAsia="Times New Roman" w:cs="Times New Roman"/>
+          <w:szCs w:val="24"/>
+          <w:lang w:eastAsia="de-DE"/>
+        </w:rPr>
+        <w:t>verbreitet.</w:t>
       </w:r>
       <w:r>
         <w:rPr>
@@ -6504,17 +6875,112 @@
       <w:pPr>
         <w:jc w:val="left"/>
         <w:rPr>
-          <w:szCs w:val="24"/>
-          <w:lang w:eastAsia="de-DE"/>
-        </w:rPr>
-      </w:pPr>
-      <w:r>
-        <w:rPr>
           <w:rFonts w:eastAsia="Times New Roman" w:cs="Times New Roman"/>
           <w:szCs w:val="24"/>
           <w:lang w:eastAsia="de-DE"/>
         </w:rPr>
-        <w:t>Die Testautomatisierung von APIs gewinnt zunehmend an Bedeutung, da sie die Qualität und Wartbarkeit von Softwareprojekten verbessert. Dabei werden Tests nicht manuell, sondern automatisiert durch Skripte oder Tools durchgeführt. Dies ermöglicht eine kontinuierliche Überprüfung der Funktionalität, Stabilität und Performance von Schnittstellen. Eine Übersicht über die verschiedenen Testarten erfolgt im nächsten Kap</w:t>
+      </w:pPr>
+      <w:r>
+        <w:rPr>
+          <w:noProof/>
+          <w:lang w:eastAsia="de-DE"/>
+        </w:rPr>
+        <w:t xml:space="preserve"> </w:t>
+      </w:r>
+    </w:p>
+    <w:p>
+      <w:pPr>
+        <w:jc w:val="left"/>
+        <w:rPr>
+          <w:szCs w:val="24"/>
+          <w:lang w:eastAsia="de-DE"/>
+        </w:rPr>
+      </w:pPr>
+      <w:r>
+        <w:rPr>
+          <w:rFonts w:eastAsia="Times New Roman" w:cs="Times New Roman"/>
+          <w:szCs w:val="24"/>
+          <w:lang w:eastAsia="de-DE"/>
+        </w:rPr>
+        <w:t xml:space="preserve">Die Testautomatisierung von APIs gewinnt zunehmend an Bedeutung, da sie die Qualität und Wartbarkeit von Softwareprojekten verbessert. Dabei werden Tests nicht manuell, sondern automatisiert durch Skripte oder Tools durchgeführt. Dies ermöglicht eine kontinuierliche Überprüfung der Funktionalität, Stabilität und Performance von Schnittstellen. Eine Übersicht über die verschiedenen Testarten erfolgt im </w:t>
+      </w:r>
+      <w:r>
+        <w:rPr>
+          <w:noProof/>
+          <w:lang w:eastAsia="de-DE"/>
+        </w:rPr>
+        <w:drawing>
+          <wp:anchor distT="0" distB="0" distL="114300" distR="114300" simplePos="0" relativeHeight="251658240" behindDoc="1" locked="0" layoutInCell="1" allowOverlap="1" wp14:anchorId="661E808C" wp14:editId="2784FF58">
+            <wp:simplePos x="0" y="0"/>
+            <wp:positionH relativeFrom="page">
+              <wp:posOffset>1617980</wp:posOffset>
+            </wp:positionH>
+            <wp:positionV relativeFrom="page">
+              <wp:posOffset>2171700</wp:posOffset>
+            </wp:positionV>
+            <wp:extent cx="4105275" cy="1513205"/>
+            <wp:effectExtent l="0" t="0" r="9525" b="0"/>
+            <wp:wrapTight wrapText="bothSides">
+              <wp:wrapPolygon edited="0">
+                <wp:start x="0" y="0"/>
+                <wp:lineTo x="0" y="21210"/>
+                <wp:lineTo x="21550" y="21210"/>
+                <wp:lineTo x="21550" y="0"/>
+                <wp:lineTo x="0" y="0"/>
+              </wp:wrapPolygon>
+            </wp:wrapTight>
+            <wp:docPr id="1369538872" name="Grafik 3" descr="Ein Bild, das Text, Screenshot, Diagramm, Design enthält.&#10;&#10;KI-generierte Inhalte können fehlerhaft sein."/>
+            <wp:cNvGraphicFramePr>
+              <a:graphicFrameLocks xmlns:a="http://schemas.openxmlformats.org/drawingml/2006/main" noChangeAspect="1"/>
+            </wp:cNvGraphicFramePr>
+            <a:graphic xmlns:a="http://schemas.openxmlformats.org/drawingml/2006/main">
+              <a:graphicData uri="http://schemas.openxmlformats.org/drawingml/2006/picture">
+                <pic:pic xmlns:pic="http://schemas.openxmlformats.org/drawingml/2006/picture">
+                  <pic:nvPicPr>
+                    <pic:cNvPr id="1369538872" name="Grafik 3" descr="Ein Bild, das Text, Screenshot, Diagramm, Design enthält.&#10;&#10;KI-generierte Inhalte können fehlerhaft sein."/>
+                    <pic:cNvPicPr>
+                      <a:picLocks noChangeAspect="1" noChangeArrowheads="1"/>
+                    </pic:cNvPicPr>
+                  </pic:nvPicPr>
+                  <pic:blipFill>
+                    <a:blip r:embed="rId17" cstate="print">
+                      <a:extLst>
+                        <a:ext uri="{28A0092B-C50C-407E-A947-70E740481C1C}">
+                          <a14:useLocalDpi xmlns:a14="http://schemas.microsoft.com/office/drawing/2010/main" val="0"/>
+                        </a:ext>
+                      </a:extLst>
+                    </a:blip>
+                    <a:srcRect/>
+                    <a:stretch>
+                      <a:fillRect/>
+                    </a:stretch>
+                  </pic:blipFill>
+                  <pic:spPr bwMode="auto">
+                    <a:xfrm>
+                      <a:off x="0" y="0"/>
+                      <a:ext cx="4105275" cy="1513205"/>
+                    </a:xfrm>
+                    <a:prstGeom prst="rect">
+                      <a:avLst/>
+                    </a:prstGeom>
+                    <a:noFill/>
+                    <a:ln>
+                      <a:noFill/>
+                    </a:ln>
+                  </pic:spPr>
+                </pic:pic>
+              </a:graphicData>
+            </a:graphic>
+          </wp:anchor>
+        </w:drawing>
+      </w:r>
+      <w:r>
+        <w:rPr>
+          <w:rFonts w:eastAsia="Times New Roman" w:cs="Times New Roman"/>
+          <w:szCs w:val="24"/>
+          <w:lang w:eastAsia="de-DE"/>
+        </w:rPr>
+        <w:t>nächsten Kap</w:t>
       </w:r>
       <w:r>
         <w:rPr>
@@ -6545,15 +7011,6 @@
     </w:p>
     <w:p>
       <w:pPr>
-        <w:jc w:val="left"/>
-        <w:rPr>
-          <w:szCs w:val="24"/>
-          <w:lang w:eastAsia="de-DE"/>
-        </w:rPr>
-      </w:pPr>
-    </w:p>
-    <w:p>
-      <w:pPr>
         <w:pStyle w:val="berschrift2"/>
         <w:rPr>
           <w:rStyle w:val="berschrift2Zchn"/>
@@ -6570,7 +7027,6 @@
           <w:color w:val="000000" w:themeColor="text1"/>
           <w:lang w:eastAsia="de-DE"/>
         </w:rPr>
-        <w:lastRenderedPageBreak/>
         <w:t>Testarten in der API-Entwicklung (z.</w:t>
       </w:r>
       <w:r>
@@ -6761,8 +7217,30 @@
         <w:rPr>
           <w:lang w:eastAsia="de-DE"/>
         </w:rPr>
-        <w:t>Validierung von Authentifizierung (OAuth 2.0, SAML), Autorisierung, Verschlüsselung und Schutz gegen typische Angriffsvektoren (z. B. Injection, Cross-Site Scripting).</w:t>
-      </w:r>
+        <w:t xml:space="preserve">Validierung von Authentifizierung (OAuth 2.0, SAML), Autorisierung, Verschlüsselung und Schutz gegen typische Angriffsvektoren (z. B. </w:t>
+      </w:r>
+      <w:proofErr w:type="spellStart"/>
+      <w:r>
+        <w:rPr>
+          <w:lang w:eastAsia="de-DE"/>
+        </w:rPr>
+        <w:t>Injection</w:t>
+      </w:r>
+      <w:proofErr w:type="spellEnd"/>
+      <w:r>
+        <w:rPr>
+          <w:lang w:eastAsia="de-DE"/>
+        </w:rPr>
+        <w:t>, Cross-Site Scripting).</w:t>
+      </w:r>
+    </w:p>
+    <w:p>
+      <w:pPr>
+        <w:jc w:val="left"/>
+        <w:rPr>
+          <w:lang w:eastAsia="de-DE"/>
+        </w:rPr>
+      </w:pPr>
     </w:p>
     <w:p>
       <w:pPr>
@@ -6799,60 +7277,59 @@
           <w:szCs w:val="24"/>
           <w:lang w:eastAsia="de-DE"/>
         </w:rPr>
-        <w:t xml:space="preserve">Für die Evaluierung von Tools zur API-Testing sind mehrere Anforderungen zu berücksichtigen. Ein Kriterium ist die Unterstützung verschiedener Protokolle und Datenformat, sowie gängiger Authentifizierungsmechanismen. Im Hinblick auf den Funktionsumfang sollte das Tool die Erstellung, Verwaltung und Ausführung von Testfällen und -skripten ermöglichen. Wichtige Funktionen sind dabei Assertions </w:t>
-      </w:r>
+        <w:t xml:space="preserve">Für die Evaluierung von Tools zur API-Testing sind mehrere Anforderungen zu berücksichtigen. Ein Kriterium ist die Unterstützung verschiedener Protokolle und Datenformat, sowie gängiger Authentifizierungsmechanismen. Im Hinblick auf den Funktionsumfang sollte das Tool die Erstellung, Verwaltung und Ausführung von Testfällen und -skripten ermöglichen. Wichtige Funktionen sind dabei Assertions zur Überprüfung von Statuscodes, Headern, JSON-Schemas oder Antwortzeiten sowie die Unterstützung von Data-Driven Testing mit parametrisierten Eingaben aus externen Quellen wie Datenbanken. Die Erweiterbarkeit und Integrationsfähigkeit ist ein weiterer Aspekt. Tools sollten Skriptsprachen unterstützen, um sich nahtlos in </w:t>
+      </w:r>
+      <w:proofErr w:type="spellStart"/>
+      <w:r>
+        <w:rPr>
+          <w:lang w:eastAsia="de-DE"/>
+        </w:rPr>
+        <w:t>Continuous</w:t>
+      </w:r>
+      <w:proofErr w:type="spellEnd"/>
+      <w:r>
+        <w:rPr>
+          <w:lang w:eastAsia="de-DE"/>
+        </w:rPr>
+        <w:t xml:space="preserve"> Integration / </w:t>
+      </w:r>
+      <w:proofErr w:type="spellStart"/>
+      <w:r>
+        <w:rPr>
+          <w:lang w:eastAsia="de-DE"/>
+        </w:rPr>
+        <w:t>Continuous</w:t>
+      </w:r>
+      <w:proofErr w:type="spellEnd"/>
+      <w:r>
+        <w:rPr>
+          <w:lang w:eastAsia="de-DE"/>
+        </w:rPr>
+        <w:t xml:space="preserve"> </w:t>
+      </w:r>
+      <w:proofErr w:type="spellStart"/>
+      <w:r>
+        <w:rPr>
+          <w:lang w:eastAsia="de-DE"/>
+        </w:rPr>
+        <w:t>Delivery</w:t>
+      </w:r>
+      <w:proofErr w:type="spellEnd"/>
       <w:r>
         <w:rPr>
           <w:rFonts w:ascii="inherit" w:eastAsia="Times New Roman" w:hAnsi="inherit" w:cs="Courier New"/>
           <w:szCs w:val="24"/>
           <w:lang w:eastAsia="de-DE"/>
         </w:rPr>
-        <w:lastRenderedPageBreak/>
-        <w:t xml:space="preserve">zur Überprüfung von Statuscodes, Headern, JSON-Schemas oder Antwortzeiten sowie die Unterstützung von Data-Driven Testing mit parametrisierten Eingaben aus externen Quellen wie Datenbanken. Die Erweiterbarkeit und Integrationsfähigkeit ist ein weiterer Aspekt. Tools sollten Skriptsprachen unterstützen, um sich nahtlos in </w:t>
-      </w:r>
-      <w:proofErr w:type="spellStart"/>
-      <w:r>
-        <w:rPr>
-          <w:lang w:eastAsia="de-DE"/>
-        </w:rPr>
-        <w:t>Continuous</w:t>
-      </w:r>
-      <w:proofErr w:type="spellEnd"/>
-      <w:r>
-        <w:rPr>
-          <w:lang w:eastAsia="de-DE"/>
-        </w:rPr>
-        <w:t xml:space="preserve"> Integration / </w:t>
-      </w:r>
-      <w:proofErr w:type="spellStart"/>
-      <w:r>
-        <w:rPr>
-          <w:lang w:eastAsia="de-DE"/>
-        </w:rPr>
-        <w:t>Continuous</w:t>
-      </w:r>
-      <w:proofErr w:type="spellEnd"/>
-      <w:r>
-        <w:rPr>
-          <w:lang w:eastAsia="de-DE"/>
-        </w:rPr>
         <w:t xml:space="preserve"> </w:t>
       </w:r>
-      <w:proofErr w:type="spellStart"/>
-      <w:r>
-        <w:rPr>
-          <w:lang w:eastAsia="de-DE"/>
-        </w:rPr>
-        <w:t>Delivery</w:t>
-      </w:r>
-      <w:proofErr w:type="spellEnd"/>
       <w:r>
         <w:rPr>
           <w:rFonts w:ascii="inherit" w:eastAsia="Times New Roman" w:hAnsi="inherit" w:cs="Courier New"/>
           <w:szCs w:val="24"/>
           <w:lang w:eastAsia="de-DE"/>
         </w:rPr>
-        <w:t xml:space="preserve"> </w:t>
+        <w:t>(</w:t>
       </w:r>
       <w:r>
         <w:rPr>
@@ -6860,15 +7337,16 @@
           <w:szCs w:val="24"/>
           <w:lang w:eastAsia="de-DE"/>
         </w:rPr>
-        <w:t>(</w:t>
-      </w:r>
+        <w:t>CI/</w:t>
+      </w:r>
+      <w:proofErr w:type="gramStart"/>
       <w:r>
         <w:rPr>
           <w:rFonts w:ascii="inherit" w:eastAsia="Times New Roman" w:hAnsi="inherit" w:cs="Courier New"/>
           <w:szCs w:val="24"/>
           <w:lang w:eastAsia="de-DE"/>
         </w:rPr>
-        <w:t>CI/CD</w:t>
+        <w:t>CD</w:t>
       </w:r>
       <w:r>
         <w:rPr>
@@ -6884,7 +7362,16 @@
           <w:szCs w:val="24"/>
           <w:lang w:eastAsia="de-DE"/>
         </w:rPr>
-        <w:t>-Pipelines sowie Versionskontrollsysteme einbinden lassen. Auch die Benutzerfreundlichkeit spielt eine Rolle. Eine intuitive Benutzeroberfläche oder eine gut dokumentierte Kommandozeilenschnittstelle, kollaborative Funktionen wie Teamworkspaces, Rechteverwaltung und Reporting, sowie Möglichkeiten zur automatisierten Dokumentation sind hier von Bedeutung. Zur Automatisierung gehören Funktionen zur Zeit- oder ereignisgesteuerten Testausführung, etwa bei nächtlichen Builds oder bei jeder Codeänderung. Ergänzend sind E-Mail-Benachrichtigungen, Dashboards und eine strukturierte Ergebnisarchivierung wünschenswert. Ebenso relevant ist das Lizenzmodell: Die Unterscheidung zwischen Open-Source- und kommerziellen Lösungen, nutzungsabhängigen Abrechnungsmodellen (z. B. pro Nutzer, pro Server oder Pay-per-Use) sowie der Umfang der im Standard enthaltenen Funktionen im Vergleich zu kostenpflichtigen Erweiterungen sollte transparent sein. Abschließend ist auch die Verfügbarkeit von Support und Dokumentation entscheidend. Hierzu zählen Trainingsmaterialien, Tutorials, aktive Nutzerforen oder kommerzieller Support sowie regelmäßige Updates, planbare Release-Zyklen und Sicherheitsaktualisierungen.</w:t>
+        <w:t>-</w:t>
+      </w:r>
+      <w:proofErr w:type="gramEnd"/>
+      <w:r>
+        <w:rPr>
+          <w:rFonts w:ascii="inherit" w:eastAsia="Times New Roman" w:hAnsi="inherit" w:cs="Courier New"/>
+          <w:szCs w:val="24"/>
+          <w:lang w:eastAsia="de-DE"/>
+        </w:rPr>
+        <w:t>Pipelines sowie Versionskontrollsysteme einbinden lassen. Auch die Benutzerfreundlichkeit spielt eine Rolle. Eine intuitive Benutzeroberfläche oder eine gut dokumentierte Kommandozeilenschnittstelle, kollaborative Funktionen wie Teamworkspaces, Rechteverwaltung und Reporting, sowie Möglichkeiten zur automatisierten Dokumentation sind hier von Bedeutung. Zur Automatisierung gehören Funktionen zur Zeit- oder ereignisgesteuerten Testausführung, etwa bei nächtlichen Builds oder bei jeder Codeänderung. Ergänzend sind E-Mail-Benachrichtigungen, Dashboards und eine strukturierte Ergebnisarchivierung wünschenswert. Ebenso relevant ist das Lizenzmodell: Die Unterscheidung zwischen Open-Source- und kommerziellen Lösungen, nutzungsabhängigen Abrechnungsmodellen (z. B. pro Nutzer, pro Server oder Pay-per-Use) sowie der Umfang der im Standard enthaltenen Funktionen im Vergleich zu kostenpflichtigen Erweiterungen sollte transparent sein. Abschließend ist auch die Verfügbarkeit von Support und Dokumentation entscheidend. Hierzu zählen Trainingsmaterialien, Tutorials, aktive Nutzerforen oder kommerzieller Support sowie regelmäßige Updates, planbare Release-Zyklen und Sicherheitsaktualisierungen.</w:t>
       </w:r>
       <w:r>
         <w:rPr>
@@ -6907,15 +7394,6 @@
     </w:p>
     <w:p>
       <w:pPr>
-        <w:ind w:left="360"/>
-        <w:jc w:val="left"/>
-        <w:rPr>
-          <w:lang w:eastAsia="de-DE"/>
-        </w:rPr>
-      </w:pPr>
-    </w:p>
-    <w:p>
-      <w:pPr>
         <w:pStyle w:val="berschrift2"/>
         <w:rPr>
           <w:color w:val="auto"/>
@@ -6991,14 +7469,7 @@
         <w:rPr>
           <w:lang w:eastAsia="de-DE"/>
         </w:rPr>
-        <w:t xml:space="preserve"> (BTP) sowie innerhalb von SAP S/4HANA dar. Es basiert auf den Prinzipien des </w:t>
-      </w:r>
-      <w:r>
-        <w:rPr>
-          <w:lang w:eastAsia="de-DE"/>
-        </w:rPr>
-        <w:lastRenderedPageBreak/>
-        <w:t>REST-Architekturstils (</w:t>
+        <w:t xml:space="preserve"> (BTP) sowie innerhalb von SAP S/4HANA dar. Es basiert auf den Prinzipien des REST-Architekturstils (</w:t>
       </w:r>
       <w:proofErr w:type="spellStart"/>
       <w:r>
@@ -7097,7 +7568,56 @@
         <w:rPr>
           <w:lang w:eastAsia="de-DE"/>
         </w:rPr>
-        <w:t xml:space="preserve"> Definition und Implementation) abgeleitet. Dabei trennt RAP explizit zwischen Datenmodell, Geschäftslogik und Service-API, was eine klare Kapselung und Wiederverwendbarkeit von Komponenten ermöglicht.</w:t>
+        <w:t xml:space="preserve"> Definition und Implementation) abgeleitet. Dabei</w:t>
+      </w:r>
+      <w:r>
+        <w:rPr>
+          <w:lang w:eastAsia="de-DE"/>
+        </w:rPr>
+        <w:t xml:space="preserve"> </w:t>
+      </w:r>
+      <w:r>
+        <w:rPr>
+          <w:lang w:eastAsia="de-DE"/>
+        </w:rPr>
+        <w:t>trennt RAP explizit zwischen Datenmodell, Geschäftslogik und Service-API,</w:t>
+      </w:r>
+      <w:r>
+        <w:rPr>
+          <w:lang w:eastAsia="de-DE"/>
+        </w:rPr>
+        <w:t xml:space="preserve"> </w:t>
+      </w:r>
+      <w:r>
+        <w:rPr>
+          <w:lang w:eastAsia="de-DE"/>
+        </w:rPr>
+        <w:t>was eine</w:t>
+      </w:r>
+      <w:r>
+        <w:rPr>
+          <w:lang w:eastAsia="de-DE"/>
+        </w:rPr>
+        <w:t xml:space="preserve"> klare Kapselung und Wiederverwendbarkeit von Komponenten</w:t>
+      </w:r>
+      <w:r>
+        <w:rPr>
+          <w:lang w:eastAsia="de-DE"/>
+        </w:rPr>
+        <w:t xml:space="preserve"> </w:t>
+      </w:r>
+      <w:r>
+        <w:rPr>
+          <w:lang w:eastAsia="de-DE"/>
+        </w:rPr>
+        <w:t>ermöglicht.</w:t>
+      </w:r>
+      <w:r>
+        <w:rPr>
+          <w:noProof/>
+          <w:lang w:eastAsia="de-DE"/>
+        </w:rPr>
+        <w:t xml:space="preserve"> </w:t>
       </w:r>
     </w:p>
     <w:p>
@@ -7111,6 +7631,76 @@
         </w:rPr>
       </w:pPr>
       <w:bookmarkStart w:id="19" w:name="_Toc202512658"/>
+      <w:r>
+        <w:rPr>
+          <w:noProof/>
+          <w:lang w:eastAsia="de-DE"/>
+        </w:rPr>
+        <w:drawing>
+          <wp:anchor distT="0" distB="0" distL="114300" distR="114300" simplePos="0" relativeHeight="251661312" behindDoc="1" locked="0" layoutInCell="1" allowOverlap="1" wp14:anchorId="15C0E95D" wp14:editId="650495E6">
+            <wp:simplePos x="0" y="0"/>
+            <wp:positionH relativeFrom="margin">
+              <wp:align>right</wp:align>
+            </wp:positionH>
+            <wp:positionV relativeFrom="page">
+              <wp:posOffset>1285875</wp:posOffset>
+            </wp:positionV>
+            <wp:extent cx="5391150" cy="3219450"/>
+            <wp:effectExtent l="0" t="0" r="0" b="0"/>
+            <wp:wrapTight wrapText="bothSides">
+              <wp:wrapPolygon edited="0">
+                <wp:start x="0" y="0"/>
+                <wp:lineTo x="0" y="21472"/>
+                <wp:lineTo x="21524" y="21472"/>
+                <wp:lineTo x="21524" y="0"/>
+                <wp:lineTo x="0" y="0"/>
+              </wp:wrapPolygon>
+            </wp:wrapTight>
+            <wp:docPr id="269089570" name="Grafik 6" descr="Ein Bild, das Text, Screenshot, Schrift enthält.&#10;&#10;KI-generierte Inhalte können fehlerhaft sein."/>
+            <wp:cNvGraphicFramePr>
+              <a:graphicFrameLocks xmlns:a="http://schemas.openxmlformats.org/drawingml/2006/main" noChangeAspect="1"/>
+            </wp:cNvGraphicFramePr>
+            <a:graphic xmlns:a="http://schemas.openxmlformats.org/drawingml/2006/main">
+              <a:graphicData uri="http://schemas.openxmlformats.org/drawingml/2006/picture">
+                <pic:pic xmlns:pic="http://schemas.openxmlformats.org/drawingml/2006/picture">
+                  <pic:nvPicPr>
+                    <pic:cNvPr id="269089570" name="Grafik 6" descr="Ein Bild, das Text, Screenshot, Schrift enthält.&#10;&#10;KI-generierte Inhalte können fehlerhaft sein."/>
+                    <pic:cNvPicPr>
+                      <a:picLocks noChangeAspect="1" noChangeArrowheads="1"/>
+                    </pic:cNvPicPr>
+                  </pic:nvPicPr>
+                  <pic:blipFill>
+                    <a:blip r:embed="rId18" cstate="print">
+                      <a:extLst>
+                        <a:ext uri="{28A0092B-C50C-407E-A947-70E740481C1C}">
+                          <a14:useLocalDpi xmlns:a14="http://schemas.microsoft.com/office/drawing/2010/main" val="0"/>
+                        </a:ext>
+                      </a:extLst>
+                    </a:blip>
+                    <a:srcRect/>
+                    <a:stretch>
+                      <a:fillRect/>
+                    </a:stretch>
+                  </pic:blipFill>
+                  <pic:spPr bwMode="auto">
+                    <a:xfrm>
+                      <a:off x="0" y="0"/>
+                      <a:ext cx="5391150" cy="3219450"/>
+                    </a:xfrm>
+                    <a:prstGeom prst="rect">
+                      <a:avLst/>
+                    </a:prstGeom>
+                    <a:noFill/>
+                    <a:ln>
+                      <a:noFill/>
+                    </a:ln>
+                  </pic:spPr>
+                </pic:pic>
+              </a:graphicData>
+            </a:graphic>
+          </wp:anchor>
+        </w:drawing>
+      </w:r>
       <w:r>
         <w:rPr>
           <w:rStyle w:val="berschrift2Zchn"/>
@@ -7253,7 +7843,6 @@
         <w:rPr>
           <w:lang w:eastAsia="de-DE"/>
         </w:rPr>
-        <w:lastRenderedPageBreak/>
         <w:t>Java-basiertes Testframework; ideal für Entwickler, die in Java schreiben und Tests als Code pflegen möchten.</w:t>
       </w:r>
       <w:r>
@@ -7612,7 +8201,6 @@
         <w:rPr>
           <w:lang w:eastAsia="de-DE"/>
         </w:rPr>
-        <w:lastRenderedPageBreak/>
         <w:t>Bruno ist ein API-Testtool, das vollständig offline arbeitet und eine vollautomatisierte Testausführung lokal ermöglicht.</w:t>
       </w:r>
       <w:r>
@@ -7736,6 +8324,14 @@
     </w:p>
     <w:p>
       <w:pPr>
+        <w:jc w:val="left"/>
+        <w:rPr>
+          <w:lang w:eastAsia="de-DE"/>
+        </w:rPr>
+      </w:pPr>
+    </w:p>
+    <w:p>
+      <w:pPr>
         <w:pStyle w:val="berschrift2"/>
         <w:rPr>
           <w:rFonts w:ascii="Cambria" w:hAnsi="Cambria"/>
@@ -7778,6 +8374,14 @@
     </w:p>
     <w:p>
       <w:pPr>
+        <w:jc w:val="left"/>
+        <w:rPr>
+          <w:lang w:eastAsia="de-DE"/>
+        </w:rPr>
+      </w:pPr>
+    </w:p>
+    <w:p>
+      <w:pPr>
         <w:pStyle w:val="berschrift3"/>
         <w:rPr>
           <w:color w:val="auto"/>
@@ -7903,14 +8507,7 @@
         <w:rPr>
           <w:lang w:eastAsia="de-DE"/>
         </w:rPr>
-        <w:t xml:space="preserve"> wird durch die einfache Einbindung externer Datenquellen wie CSV-Dateien, Excel-Tabellen, </w:t>
-      </w:r>
-      <w:r>
-        <w:rPr>
-          <w:lang w:eastAsia="de-DE"/>
-        </w:rPr>
-        <w:lastRenderedPageBreak/>
-        <w:t xml:space="preserve">JSON-Daten oder Datenbankabfragen unterstützt. </w:t>
+        <w:t xml:space="preserve"> wird durch die einfache Einbindung externer Datenquellen wie CSV-Dateien, Excel-Tabellen, JSON-Daten oder Datenbankabfragen unterstützt. </w:t>
       </w:r>
       <w:proofErr w:type="spellStart"/>
       <w:r>
@@ -7996,6 +8593,14 @@
         </w:rPr>
         <w:t>-Pipelines ausgeführt werden. Abgerundet wird das System durch die Möglichkeit, API-Dokumentationen automatisch zu generieren – entweder auf Basis von Tests oder vorhandenen Schemas. Änderungen an Services führen automatisch zur Aktualisierung der Dokumentation, was die Wartung und Transparenz deutlich verbessert.</w:t>
       </w:r>
+    </w:p>
+    <w:p>
+      <w:pPr>
+        <w:jc w:val="left"/>
+        <w:rPr>
+          <w:lang w:eastAsia="de-DE"/>
+        </w:rPr>
+      </w:pPr>
     </w:p>
     <w:p>
       <w:pPr>
@@ -8227,7 +8832,6 @@
         </w:rPr>
       </w:pPr>
       <w:r>
-        <w:lastRenderedPageBreak/>
         <w:t>Anhand des Kriterienkatalogs und der Gewichtung erfolgt eine numerische Bewertung der Shortlist-Tools in Form von einer Nutzwertanalyse (NWA).</w:t>
       </w:r>
     </w:p>
@@ -8310,9 +8914,6 @@
     <w:p>
       <w:pPr>
         <w:jc w:val="left"/>
-        <w:rPr>
-          <w:lang w:eastAsia="de-DE"/>
-        </w:rPr>
       </w:pPr>
       <w:r>
         <w:t>Der entwickelte Kriterienkatalog berücksichtigt sowohl funktionale als auch nicht-funktionale Aspekte bei der Bewertung von API-Testing-Tools. Für die durchzuführende Nutzwertanalyse werden alle Kriterien mit entsprechenden Gewichtungen und Punkteskalen versehen, um eine objektive und nachvollziehbare Bewertung zu ermöglichen. Die systematische Strukturierung erfolgt in verschiedene Kriterienblöcke, die jeweils spezifische Anforderungen und Eigenschaften der Tools adressieren.</w:t>
@@ -8323,6 +8924,14 @@
         </w:rPr>
         <w:footnoteReference w:id="17"/>
       </w:r>
+    </w:p>
+    <w:p>
+      <w:pPr>
+        <w:jc w:val="left"/>
+        <w:rPr>
+          <w:lang w:eastAsia="de-DE"/>
+        </w:rPr>
+      </w:pPr>
     </w:p>
     <w:p>
       <w:pPr>
@@ -8402,7 +9011,6 @@
           <w:rFonts w:ascii="Cambria" w:eastAsiaTheme="majorEastAsia" w:hAnsi="Cambria"/>
           <w:bCs/>
         </w:rPr>
-        <w:lastRenderedPageBreak/>
         <w:t>Die Skalierbarkeit des Lizenzmodells spielt besonders in wachsenden Organisationen eine zentrale Rolle. Hierbei muss die Preisentwicklung bei steigender Nutzeranzahl oder bei der Durchführung paralleler Testläufe berücksichtigt werden. Transparenz im Lizenzmanagement und die Klarheit der Vertragsbedingungen sind ebenfalls entscheidende Faktoren, da komplexe Lizenzstrukturen zu unerwarteten Kosten und administrativem Aufwand führen können</w:t>
       </w:r>
     </w:p>
@@ -8491,14 +9099,7 @@
         <w:rPr>
           <w:lang w:eastAsia="de-DE"/>
         </w:rPr>
-        <w:t xml:space="preserve">Mocking- und Stubbing-Funktionalitäten sind besonders in komplexen Systemlandschaften von Bedeutung, da sie es ermöglichen, Abhängigkeiten zu simulieren und Tests auch dann durchzuführen, wenn externe Services nicht verfügbar sind. Schließlich sollten umfangreiche und anpassbare Test-Reporting-Funktionen mit Dashboards und Trendanalysen zur Verfügung stehen, um </w:t>
-      </w:r>
-      <w:r>
-        <w:rPr>
-          <w:lang w:eastAsia="de-DE"/>
-        </w:rPr>
-        <w:lastRenderedPageBreak/>
-        <w:t>Testergebnisse effektiv zu kommunizieren und langfristige Qualitätstrends zu verfolgen.</w:t>
+        <w:t>Mocking- und Stubbing-Funktionalitäten sind besonders in komplexen Systemlandschaften von Bedeutung, da sie es ermöglichen, Abhängigkeiten zu simulieren und Tests auch dann durchzuführen, wenn externe Services nicht verfügbar sind. Schließlich sollten umfangreiche und anpassbare Test-Reporting-Funktionen mit Dashboards und Trendanalysen zur Verfügung stehen, um Testergebnisse effektiv zu kommunizieren und langfristige Qualitätstrends zu verfolgen.</w:t>
       </w:r>
     </w:p>
     <w:p>
@@ -8583,14 +9184,6 @@
     </w:p>
     <w:p>
       <w:pPr>
-        <w:jc w:val="left"/>
-        <w:rPr>
-          <w:lang w:eastAsia="de-DE"/>
-        </w:rPr>
-      </w:pPr>
-    </w:p>
-    <w:p>
-      <w:pPr>
         <w:pStyle w:val="berschrift3"/>
         <w:rPr>
           <w:color w:val="000000" w:themeColor="text1"/>
@@ -8670,14 +9263,7 @@
         <w:rPr>
           <w:lang w:eastAsia="de-DE"/>
         </w:rPr>
-        <w:t xml:space="preserve">Die Lernkurve und die Qualität der verfügbaren Dokumentation bestimmen, wie schnell neue Teammitglieder produktiv werden können. Hochwertige Tutorials, </w:t>
-      </w:r>
-      <w:r>
-        <w:rPr>
-          <w:lang w:eastAsia="de-DE"/>
-        </w:rPr>
-        <w:lastRenderedPageBreak/>
-        <w:t xml:space="preserve">Beispiele und eine umfassende Dokumentation sind daher </w:t>
+        <w:t xml:space="preserve">Die Lernkurve und die Qualität der verfügbaren Dokumentation bestimmen, wie schnell neue Teammitglieder produktiv werden können. Hochwertige Tutorials, Beispiele und eine umfassende Dokumentation sind daher </w:t>
       </w:r>
       <w:r>
         <w:rPr>
@@ -8784,7 +9370,6 @@
         <w:rPr>
           <w:lang w:eastAsia="de-DE"/>
         </w:rPr>
-        <w:lastRenderedPageBreak/>
         <w:t>Die Nachvollziehbarkeit aller Aktivitäten durch umfassende Audit-Logs bildet schließlich das Fundament für Qualitätssicherung und Compliance. Diese Dokumentation von Änderungen und Testergebnissen erweist sich besonders in regulierten Umgebungen als unverzichtbar und unterstützt zudem effektive Fehleranalysen durch die lückenlose Rekonstruktion von Ereignisfolgen.</w:t>
       </w:r>
     </w:p>
@@ -8881,11 +9466,63 @@
     </w:p>
     <w:p>
       <w:pPr>
-        <w:jc w:val="left"/>
-        <w:rPr>
-          <w:lang w:eastAsia="de-DE"/>
-        </w:rPr>
-      </w:pPr>
+        <w:keepNext/>
+        <w:jc w:val="left"/>
+      </w:pPr>
+      <w:r>
+        <w:rPr>
+          <w:noProof/>
+          <w:lang w:eastAsia="de-DE"/>
+        </w:rPr>
+        <w:drawing>
+          <wp:inline distT="0" distB="0" distL="0" distR="0" wp14:anchorId="7BD90EF6" wp14:editId="10D4B7AC">
+            <wp:extent cx="5400675" cy="2552700"/>
+            <wp:effectExtent l="0" t="0" r="0" b="0"/>
+            <wp:docPr id="1064730259" name="Grafik 2"/>
+            <wp:cNvGraphicFramePr>
+              <a:graphicFrameLocks xmlns:a="http://schemas.openxmlformats.org/drawingml/2006/main" noChangeAspect="1"/>
+            </wp:cNvGraphicFramePr>
+            <a:graphic xmlns:a="http://schemas.openxmlformats.org/drawingml/2006/main">
+              <a:graphicData uri="http://schemas.openxmlformats.org/drawingml/2006/picture">
+                <pic:pic xmlns:pic="http://schemas.openxmlformats.org/drawingml/2006/picture">
+                  <pic:nvPicPr>
+                    <pic:cNvPr id="0" name="Picture 1"/>
+                    <pic:cNvPicPr>
+                      <a:picLocks noChangeAspect="1" noChangeArrowheads="1"/>
+                    </pic:cNvPicPr>
+                  </pic:nvPicPr>
+                  <pic:blipFill>
+                    <a:blip r:embed="rId19">
+                      <a:extLst>
+                        <a:ext uri="{28A0092B-C50C-407E-A947-70E740481C1C}">
+                          <a14:useLocalDpi xmlns:a14="http://schemas.microsoft.com/office/drawing/2010/main" val="0"/>
+                        </a:ext>
+                      </a:extLst>
+                    </a:blip>
+                    <a:srcRect/>
+                    <a:stretch>
+                      <a:fillRect/>
+                    </a:stretch>
+                  </pic:blipFill>
+                  <pic:spPr bwMode="auto">
+                    <a:xfrm>
+                      <a:off x="0" y="0"/>
+                      <a:ext cx="5400675" cy="2552700"/>
+                    </a:xfrm>
+                    <a:prstGeom prst="rect">
+                      <a:avLst/>
+                    </a:prstGeom>
+                    <a:noFill/>
+                    <a:ln>
+                      <a:noFill/>
+                    </a:ln>
+                  </pic:spPr>
+                </pic:pic>
+              </a:graphicData>
+            </a:graphic>
+          </wp:inline>
+        </w:drawing>
+      </w:r>
     </w:p>
     <w:p>
       <w:pPr>
@@ -8943,7 +9580,6 @@
         <w:rPr>
           <w:lang w:eastAsia="de-DE"/>
         </w:rPr>
-        <w:lastRenderedPageBreak/>
         <w:t>Kommerzieller Support mit SLA-Garantien, direkten Ansprechpartnern und professionellen Ticket-Systemen ist besonders für unternehmenskritische Anwendungen wichtig, da er planbare Reaktionszeiten und professionelle Problemlösung gewährleistet.</w:t>
       </w:r>
     </w:p>
@@ -9056,7 +9692,6 @@
           <w:rStyle w:val="Funotenzeichen"/>
           <w:lang w:eastAsia="de-DE"/>
         </w:rPr>
-        <w:lastRenderedPageBreak/>
         <w:footnoteReference w:id="18"/>
       </w:r>
       <w:r>
@@ -9629,14 +10264,20 @@
     </w:p>
     <w:p>
       <w:pPr>
+        <w:ind w:left="708" w:hanging="708"/>
+        <w:jc w:val="left"/>
+        <w:rPr>
+          <w:lang w:eastAsia="de-DE"/>
+        </w:rPr>
+      </w:pPr>
+    </w:p>
+    <w:p>
+      <w:pPr>
         <w:pStyle w:val="berschrift2"/>
         <w:jc w:val="left"/>
         <w:rPr>
-          <w:rStyle w:val="berschrift1Zchn"/>
           <w:rFonts w:ascii="Cambria" w:hAnsi="Cambria"/>
           <w:color w:val="auto"/>
-          <w:sz w:val="32"/>
-          <w:szCs w:val="32"/>
         </w:rPr>
       </w:pPr>
       <w:r>
@@ -9664,13 +10305,7 @@
       <w:pPr>
         <w:jc w:val="left"/>
       </w:pPr>
-    </w:p>
-    <w:p>
-      <w:pPr>
-        <w:jc w:val="left"/>
-      </w:pPr>
-      <w:r>
-        <w:lastRenderedPageBreak/>
+      <w:r>
         <w:t xml:space="preserve">Die </w:t>
       </w:r>
       <w:r>
@@ -9988,7 +10623,6 @@
           <w:b/>
           <w:bCs/>
         </w:rPr>
-        <w:lastRenderedPageBreak/>
         <w:t>Rangfolge</w:t>
       </w:r>
     </w:p>
@@ -10073,13 +10707,6 @@
     </w:p>
     <w:p>
       <w:pPr>
-        <w:rPr>
-          <w:lang w:eastAsia="de-DE"/>
-        </w:rPr>
-      </w:pPr>
-    </w:p>
-    <w:p>
-      <w:pPr>
         <w:pStyle w:val="berschrift3"/>
         <w:rPr>
           <w:rStyle w:val="berschrift3Zchn"/>
@@ -10153,22 +10780,6 @@
         </w:rPr>
         <w:t>. Allerdings fehlt eine grafische Benutzeroberfläche, was es für nicht-technische Tester ungeeignet macht. Es eignet sich vor allem für Organisationen mit starkem Java-Fokus und Automatisierungsbedarf.</w:t>
       </w:r>
-    </w:p>
-    <w:p>
-      <w:pPr>
-        <w:jc w:val="left"/>
-        <w:rPr>
-          <w:lang w:eastAsia="de-DE"/>
-        </w:rPr>
-      </w:pPr>
-    </w:p>
-    <w:p>
-      <w:pPr>
-        <w:jc w:val="left"/>
-        <w:rPr>
-          <w:lang w:eastAsia="de-DE"/>
-        </w:rPr>
-      </w:pPr>
     </w:p>
     <w:tbl>
       <w:tblPr>
@@ -10392,7 +11003,6 @@
         </w:tc>
       </w:tr>
     </w:tbl>
-    <w:p/>
     <w:p>
       <w:pPr>
         <w:jc w:val="left"/>
@@ -10416,7 +11026,6 @@
         <w:rPr>
           <w:color w:val="auto"/>
         </w:rPr>
-        <w:lastRenderedPageBreak/>
         <w:t xml:space="preserve">Tool Postman </w:t>
       </w:r>
       <w:bookmarkEnd w:id="40"/>
@@ -10455,14 +11064,6 @@
         </w:rPr>
         <w:footnoteReference w:id="20"/>
       </w:r>
-    </w:p>
-    <w:p>
-      <w:pPr>
-        <w:jc w:val="left"/>
-        <w:rPr>
-          <w:lang w:eastAsia="de-DE"/>
-        </w:rPr>
-      </w:pPr>
     </w:p>
     <w:p>
       <w:pPr>
@@ -10733,11 +11334,7 @@
         <w:pStyle w:val="StandardWeb"/>
       </w:pPr>
       <w:r>
-        <w:t xml:space="preserve">Bruno ist ein innovativer Open-Source-API-Client, der sich als moderne Alternative zu etablierten Tools wie Postman und Insomnia positioniert. Seine herausragende Eigenschaft ist die Git-freundliche Architektur, die API-Collections direkt im Dateisystem speichert und dabei eine einfache Textsprache namens "Bru" verwendet. Bruno funktioniert vollständig offline, wodurch keine Cloud-Abhängigkeiten entstehen und sensible Testdaten lokal bleiben. Das Tool unterstützt den Import von Postman-Collections, was die Migration vereinfacht, und ermöglicht die Automatisierung von API-Tests durch JavaScript-basierte Testskripte. Die Benutzeroberfläche ist modern und responsiv, jedoch fehlen noch einige erweiterte Features etablierter Konkurrenten. </w:t>
-      </w:r>
-      <w:r>
-        <w:lastRenderedPageBreak/>
-        <w:t>Bruno eignet sich besonders für Teams, die Wert auf Versionskontrolle, Datenschutz und eine schlanke, entwicklerfreundliche Arbeitsweise legen.</w:t>
+        <w:t>Bruno ist ein innovativer Open-Source-API-Client, der sich als moderne Alternative zu etablierten Tools wie Postman und Insomnia positioniert. Seine herausragende Eigenschaft ist die Git-freundliche Architektur, die API-Collections direkt im Dateisystem speichert und dabei eine einfache Textsprache namens "Bru" verwendet. Bruno funktioniert vollständig offline, wodurch keine Cloud-Abhängigkeiten entstehen und sensible Testdaten lokal bleiben. Das Tool unterstützt den Import von Postman-Collections, was die Migration vereinfacht, und ermöglicht die Automatisierung von API-Tests durch JavaScript-basierte Testskripte. Die Benutzeroberfläche ist modern und responsiv, jedoch fehlen noch einige erweiterte Features etablierter Konkurrenten. Bruno eignet sich besonders für Teams, die Wert auf Versionskontrolle, Datenschutz und eine schlanke, entwicklerfreundliche Arbeitsweise legen.</w:t>
       </w:r>
       <w:r>
         <w:rPr>
@@ -11120,34 +11717,6 @@
         <w:t>:</w:t>
       </w:r>
     </w:p>
-    <w:p>
-      <w:pPr>
-        <w:rPr>
-          <w:lang w:eastAsia="de-DE"/>
-        </w:rPr>
-      </w:pPr>
-    </w:p>
-    <w:p>
-      <w:pPr>
-        <w:rPr>
-          <w:lang w:eastAsia="de-DE"/>
-        </w:rPr>
-      </w:pPr>
-    </w:p>
-    <w:p>
-      <w:pPr>
-        <w:rPr>
-          <w:lang w:eastAsia="de-DE"/>
-        </w:rPr>
-      </w:pPr>
-    </w:p>
-    <w:p>
-      <w:pPr>
-        <w:rPr>
-          <w:lang w:eastAsia="de-DE"/>
-        </w:rPr>
-      </w:pPr>
-    </w:p>
     <w:tbl>
       <w:tblPr>
         <w:tblStyle w:val="Tabellenraster"/>
@@ -11365,7 +11934,6 @@
               <w:rPr>
                 <w:lang w:eastAsia="de-DE"/>
               </w:rPr>
-              <w:lastRenderedPageBreak/>
               <w:t>Testautomatisierung</w:t>
             </w:r>
           </w:p>
@@ -11535,13 +12103,27 @@
         <w:rPr>
           <w:lang w:eastAsia="de-DE"/>
         </w:rPr>
-        <w:t>Für jedes Tool wurde anhand der Kriterien ein Score von 1 bis 10 vergeben</w:t>
-      </w:r>
-      <w:r>
-        <w:rPr>
-          <w:lang w:eastAsia="de-DE"/>
-        </w:rPr>
-        <w:t>(1 = schlecht 10 = hervorragend). Die Bewertung</w:t>
+        <w:t xml:space="preserve">Für jedes Tool wurde anhand der Kriterien ein Score von 1 bis 10 </w:t>
+      </w:r>
+      <w:proofErr w:type="gramStart"/>
+      <w:r>
+        <w:rPr>
+          <w:lang w:eastAsia="de-DE"/>
+        </w:rPr>
+        <w:t>vergeben</w:t>
+      </w:r>
+      <w:r>
+        <w:rPr>
+          <w:lang w:eastAsia="de-DE"/>
+        </w:rPr>
+        <w:t>(</w:t>
+      </w:r>
+      <w:proofErr w:type="gramEnd"/>
+      <w:r>
+        <w:rPr>
+          <w:lang w:eastAsia="de-DE"/>
+        </w:rPr>
+        <w:t>1 = schlecht 10 = hervorragend). Die Bewertung</w:t>
       </w:r>
       <w:r>
         <w:rPr>
@@ -12251,12 +12833,21 @@
                 <w:lang w:val="en-US"/>
               </w:rPr>
             </w:pPr>
+            <w:proofErr w:type="gramStart"/>
             <w:r>
               <w:rPr>
                 <w:sz w:val="22"/>
                 <w:lang w:val="en-US"/>
               </w:rPr>
-              <w:t>Integration  CI/CD-</w:t>
+              <w:t>Integration  CI</w:t>
+            </w:r>
+            <w:proofErr w:type="gramEnd"/>
+            <w:r>
+              <w:rPr>
+                <w:sz w:val="22"/>
+                <w:lang w:val="en-US"/>
+              </w:rPr>
+              <w:t>/CD-</w:t>
             </w:r>
           </w:p>
         </w:tc>
@@ -12602,38 +13193,6 @@
     </w:p>
     <w:p>
       <w:pPr>
-        <w:jc w:val="left"/>
-        <w:rPr>
-          <w:lang w:eastAsia="de-DE"/>
-        </w:rPr>
-      </w:pPr>
-    </w:p>
-    <w:p>
-      <w:pPr>
-        <w:jc w:val="left"/>
-        <w:rPr>
-          <w:lang w:eastAsia="de-DE"/>
-        </w:rPr>
-      </w:pPr>
-    </w:p>
-    <w:p>
-      <w:pPr>
-        <w:jc w:val="left"/>
-        <w:rPr>
-          <w:lang w:eastAsia="de-DE"/>
-        </w:rPr>
-      </w:pPr>
-    </w:p>
-    <w:p>
-      <w:pPr>
-        <w:jc w:val="left"/>
-        <w:rPr>
-          <w:lang w:eastAsia="de-DE"/>
-        </w:rPr>
-      </w:pPr>
-    </w:p>
-    <w:p>
-      <w:pPr>
         <w:pStyle w:val="berschrift2"/>
         <w:jc w:val="left"/>
         <w:rPr>
@@ -12714,11 +13273,7 @@
         </w:rPr>
       </w:pPr>
       <w:r>
-        <w:t xml:space="preserve">Die Nutzwertanalyse bestätigt dieses Ergebnis: Bruno erreicht den höchsten Gesamtnutzwert und punktet in nahezu allen bewerteten Kategorien – insbesondere in den Bereichen Kosten/Nutzungsverfügbarkeit, Integration, Erweiterbarkeit und Teamfähigkeit. Auch wenn Postman in der </w:t>
-      </w:r>
-      <w:r>
-        <w:lastRenderedPageBreak/>
-        <w:t>Benutzerfreundlichkeit weiterhin führend ist und Rest Assured für sehr spezifische Automatisierungsanforderungen eine gute Ergänzung bleibt, ist Bruno als zukunftssichere Lösung für cortility zu empfehlen.</w:t>
+        <w:t>Die Nutzwertanalyse bestätigt dieses Ergebnis: Bruno erreicht den höchsten Gesamtnutzwert und punktet in nahezu allen bewerteten Kategorien – insbesondere in den Bereichen Kosten/Nutzungsverfügbarkeit, Integration, Erweiterbarkeit und Teamfähigkeit. Auch wenn Postman in der Benutzerfreundlichkeit weiterhin führend ist und Rest Assured für sehr spezifische Automatisierungsanforderungen eine gute Ergänzung bleibt, ist Bruno als zukunftssichere Lösung für cortility zu empfehlen.</w:t>
       </w:r>
     </w:p>
     <w:p>
@@ -12734,27 +13289,6 @@
         </w:rPr>
         <w:t>Daher lautet die Entscheidungsempfehlung, Bruno als zentrales API-Testtool bei cortility einzuführen, Postman optional weiterhin unterstützend einzusetzen und Rest Assured gezielt in automatisierten Back-End-Testpipelines zu verwenden. Diese Kombination stellt sicher, dass sowohl Entwickleranforderungen als auch teamübergreifende Testprozesse effizient und modern unterstützt werden.</w:t>
       </w:r>
-    </w:p>
-    <w:p>
-      <w:pPr>
-        <w:rPr>
-          <w:lang w:eastAsia="de-DE"/>
-        </w:rPr>
-      </w:pPr>
-    </w:p>
-    <w:p>
-      <w:pPr>
-        <w:rPr>
-          <w:lang w:eastAsia="de-DE"/>
-        </w:rPr>
-      </w:pPr>
-    </w:p>
-    <w:p>
-      <w:pPr>
-        <w:rPr>
-          <w:lang w:eastAsia="de-DE"/>
-        </w:rPr>
-      </w:pPr>
     </w:p>
     <w:p>
       <w:pPr>
@@ -13058,7 +13592,6 @@
         <w:rPr>
           <w:lang w:eastAsia="de-DE"/>
         </w:rPr>
-        <w:lastRenderedPageBreak/>
         <w:t>Entwicklung von 10 repräsentativen End-to-End-Testfällen, die typisch für SAP S/4HANA RAP-Services sind (z. B. Anlegen/Korrigieren eines Geschäftsvorfalls, Suche mit Filterparametern, Batch-Request an OData).</w:t>
       </w:r>
     </w:p>
@@ -13199,6 +13732,7 @@
     </w:p>
     <w:p>
       <w:pPr>
+        <w:jc w:val="left"/>
         <w:rPr>
           <w:lang w:eastAsia="de-DE"/>
         </w:rPr>
@@ -13213,13 +13747,7 @@
         <w:rPr>
           <w:lang w:eastAsia="de-DE"/>
         </w:rPr>
-        <w:t>Implementierung sind</w:t>
-      </w:r>
-      <w:r>
-        <w:rPr>
-          <w:lang w:eastAsia="de-DE"/>
-        </w:rPr>
-        <w:t xml:space="preserve"> die ersten Rückmeldungen wie folgt:</w:t>
+        <w:t xml:space="preserve">Evaluierung und der Entscheidungsempfehlung ist die Finale Entscheidung der Geschäftsleitung auf das empfohlene Tool Bruno gefallen. Die Rückmeldung der GL und den Abteilungsleitern waren schlichtweg positiv. Die Kombination aus keinerlei Lizenzkosten und den überzeugenden Features von Bruno war letztendlich ausschlaggebend.  Falls die Anforderungen an das Tool steigen oder die des Funktionsumfanges wird durch das Open-Source eine einfache Lösung da gelegt. </w:t>
       </w:r>
     </w:p>
     <w:p>
@@ -13363,7 +13891,6 @@
           <w:color w:val="000000" w:themeColor="text1"/>
           <w:lang w:eastAsia="de-DE"/>
         </w:rPr>
-        <w:lastRenderedPageBreak/>
         <w:t>Reflexion der Vorgehensweise</w:t>
       </w:r>
       <w:bookmarkEnd w:id="52"/>
@@ -13437,20 +13964,48 @@
         <w:rPr>
           <w:lang w:eastAsia="de-DE"/>
         </w:rPr>
-        <w:t>Integration von SAP-Spezifika (ABAP Metadaten)</w:t>
-      </w:r>
-    </w:p>
-    <w:p>
-      <w:pPr>
-        <w:rPr>
-          <w:lang w:eastAsia="de-DE"/>
-        </w:rPr>
-      </w:pPr>
-      <w:r>
-        <w:rPr>
-          <w:lang w:eastAsia="de-DE"/>
-        </w:rPr>
-        <w:t>Kontinuierliche Weiterentwicklung (Updates  + Onbo</w:t>
+        <w:t>Integration von SAP-Spezifika (</w:t>
+      </w:r>
+      <w:proofErr w:type="gramStart"/>
+      <w:r>
+        <w:rPr>
+          <w:lang w:eastAsia="de-DE"/>
+        </w:rPr>
+        <w:t>ABAP Metadaten</w:t>
+      </w:r>
+      <w:proofErr w:type="gramEnd"/>
+      <w:r>
+        <w:rPr>
+          <w:lang w:eastAsia="de-DE"/>
+        </w:rPr>
+        <w:t>)</w:t>
+      </w:r>
+    </w:p>
+    <w:p>
+      <w:pPr>
+        <w:rPr>
+          <w:lang w:eastAsia="de-DE"/>
+        </w:rPr>
+      </w:pPr>
+      <w:r>
+        <w:rPr>
+          <w:lang w:eastAsia="de-DE"/>
+        </w:rPr>
+        <w:t>Kontinuierliche Weiterentwicklung (</w:t>
+      </w:r>
+      <w:proofErr w:type="gramStart"/>
+      <w:r>
+        <w:rPr>
+          <w:lang w:eastAsia="de-DE"/>
+        </w:rPr>
+        <w:t>Updates  +</w:t>
+      </w:r>
+      <w:proofErr w:type="gramEnd"/>
+      <w:r>
+        <w:rPr>
+          <w:lang w:eastAsia="de-DE"/>
+        </w:rPr>
+        <w:t xml:space="preserve"> Onbo</w:t>
       </w:r>
       <w:r>
         <w:rPr>
@@ -13499,7 +14054,21 @@
         <w:rPr>
           <w:lang w:eastAsia="de-DE"/>
         </w:rPr>
-        <w:t xml:space="preserve"> zu verfolgen denn ohne die Sicherheit das </w:t>
+        <w:t xml:space="preserve"> zu </w:t>
+      </w:r>
+      <w:proofErr w:type="gramStart"/>
+      <w:r>
+        <w:rPr>
+          <w:lang w:eastAsia="de-DE"/>
+        </w:rPr>
+        <w:t>verfolgen</w:t>
+      </w:r>
+      <w:proofErr w:type="gramEnd"/>
+      <w:r>
+        <w:rPr>
+          <w:lang w:eastAsia="de-DE"/>
+        </w:rPr>
+        <w:t xml:space="preserve"> denn ohne die Sicherheit das </w:t>
       </w:r>
       <w:r>
         <w:rPr>
@@ -13535,7 +14104,21 @@
         <w:rPr>
           <w:lang w:eastAsia="de-DE"/>
         </w:rPr>
-        <w:t xml:space="preserve"> essenziel sind um ABAP spezifische </w:t>
+        <w:t xml:space="preserve"> essenziel </w:t>
+      </w:r>
+      <w:proofErr w:type="gramStart"/>
+      <w:r>
+        <w:rPr>
+          <w:lang w:eastAsia="de-DE"/>
+        </w:rPr>
+        <w:t>sind</w:t>
+      </w:r>
+      <w:proofErr w:type="gramEnd"/>
+      <w:r>
+        <w:rPr>
+          <w:lang w:eastAsia="de-DE"/>
+        </w:rPr>
+        <w:t xml:space="preserve"> um ABAP spezifische </w:t>
       </w:r>
       <w:r>
         <w:rPr>
@@ -13603,27 +14186,6 @@
         </w:rPr>
         <w:t>g</w:t>
       </w:r>
-    </w:p>
-    <w:p>
-      <w:pPr>
-        <w:rPr>
-          <w:lang w:eastAsia="de-DE"/>
-        </w:rPr>
-      </w:pPr>
-    </w:p>
-    <w:p>
-      <w:pPr>
-        <w:rPr>
-          <w:lang w:eastAsia="de-DE"/>
-        </w:rPr>
-      </w:pPr>
-    </w:p>
-    <w:p>
-      <w:pPr>
-        <w:rPr>
-          <w:lang w:eastAsia="de-DE"/>
-        </w:rPr>
-      </w:pPr>
     </w:p>
     <w:p>
       <w:pPr>
@@ -13656,7 +14218,6 @@
           <w:szCs w:val="32"/>
           <w:lang w:eastAsia="de-DE"/>
         </w:rPr>
-        <w:lastRenderedPageBreak/>
         <w:t>Literaturverzeichnis</w:t>
       </w:r>
       <w:bookmarkEnd w:id="54"/>
@@ -13698,7 +14259,7 @@
         </w:rPr>
         <w:t xml:space="preserve">. </w:t>
       </w:r>
-      <w:hyperlink r:id="rId17" w:history="1">
+      <w:hyperlink r:id="rId20" w:history="1">
         <w:r>
           <w:rPr>
             <w:rStyle w:val="Hyperlink"/>
@@ -13721,7 +14282,21 @@
         <w:rPr>
           <w:lang w:val="en-US" w:eastAsia="de-DE"/>
         </w:rPr>
-        <w:t xml:space="preserve">Bruno Open Source Community. (2024). </w:t>
+        <w:t xml:space="preserve">Bruno </w:t>
+      </w:r>
+      <w:proofErr w:type="gramStart"/>
+      <w:r>
+        <w:rPr>
+          <w:lang w:val="en-US" w:eastAsia="de-DE"/>
+        </w:rPr>
+        <w:t>Open Source</w:t>
+      </w:r>
+      <w:proofErr w:type="gramEnd"/>
+      <w:r>
+        <w:rPr>
+          <w:lang w:val="en-US" w:eastAsia="de-DE"/>
+        </w:rPr>
+        <w:t xml:space="preserve"> Community. (2024). </w:t>
       </w:r>
       <w:r>
         <w:rPr>
@@ -13755,7 +14330,7 @@
         </w:rPr>
         <w:t xml:space="preserve">. </w:t>
       </w:r>
-      <w:hyperlink r:id="rId18" w:history="1">
+      <w:hyperlink r:id="rId21" w:history="1">
         <w:r>
           <w:rPr>
             <w:rStyle w:val="Hyperlink"/>
@@ -13794,7 +14369,7 @@
         </w:rPr>
         <w:t xml:space="preserve">, 364–367. </w:t>
       </w:r>
-      <w:hyperlink r:id="rId19" w:history="1">
+      <w:hyperlink r:id="rId22" w:history="1">
         <w:r>
           <w:rPr>
             <w:rStyle w:val="Hyperlink"/>
@@ -13833,7 +14408,7 @@
         </w:rPr>
         <w:t xml:space="preserve"> (S. 43–56). Gabler Verlag. </w:t>
       </w:r>
-      <w:hyperlink r:id="rId20" w:history="1">
+      <w:hyperlink r:id="rId23" w:history="1">
         <w:r>
           <w:rPr>
             <w:rStyle w:val="Hyperlink"/>
@@ -13872,7 +14447,7 @@
         </w:rPr>
         <w:t>.</w:t>
       </w:r>
-      <w:hyperlink r:id="rId21" w:history="1">
+      <w:hyperlink r:id="rId24" w:history="1">
         <w:r>
           <w:rPr>
             <w:rStyle w:val="Hyperlink"/>
@@ -13953,7 +14528,7 @@
         </w:rPr>
         <w:t xml:space="preserve">(9), Article 9. </w:t>
       </w:r>
-      <w:hyperlink r:id="rId22" w:history="1">
+      <w:hyperlink r:id="rId25" w:history="1">
         <w:r>
           <w:rPr>
             <w:rStyle w:val="Hyperlink"/>
@@ -14034,7 +14609,7 @@
         </w:rPr>
         <w:t xml:space="preserve">(9), 4369. </w:t>
       </w:r>
-      <w:hyperlink r:id="rId23" w:history="1">
+      <w:hyperlink r:id="rId26" w:history="1">
         <w:r>
           <w:rPr>
             <w:rStyle w:val="Hyperlink"/>
@@ -14091,7 +14666,7 @@
         </w:rPr>
         <w:t xml:space="preserve"> </w:t>
       </w:r>
-      <w:hyperlink r:id="rId24" w:history="1">
+      <w:hyperlink r:id="rId27" w:history="1">
         <w:r>
           <w:rPr>
             <w:rStyle w:val="Hyperlink"/>
@@ -14152,7 +14727,7 @@
         </w:rPr>
         <w:t xml:space="preserve">(1), 1–41. </w:t>
       </w:r>
-      <w:hyperlink r:id="rId25" w:history="1">
+      <w:hyperlink r:id="rId28" w:history="1">
         <w:r>
           <w:rPr>
             <w:rStyle w:val="Hyperlink"/>
@@ -14221,7 +14796,6 @@
         <w:rPr>
           <w:lang w:eastAsia="de-DE"/>
         </w:rPr>
-        <w:lastRenderedPageBreak/>
         <w:t>Hocke, M. (2021). API-</w:t>
       </w:r>
       <w:proofErr w:type="spellStart"/>
@@ -14314,15 +14888,25 @@
           <w:iCs/>
           <w:lang w:eastAsia="de-DE"/>
         </w:rPr>
-        <w:t xml:space="preserve"> Tools in 2025</w:t>
-      </w:r>
+        <w:t xml:space="preserve"> Tools </w:t>
+      </w:r>
+      <w:proofErr w:type="gramStart"/>
+      <w:r>
+        <w:rPr>
+          <w:i/>
+          <w:iCs/>
+          <w:lang w:eastAsia="de-DE"/>
+        </w:rPr>
+        <w:t>in 2025</w:t>
+      </w:r>
+      <w:proofErr w:type="gramEnd"/>
       <w:r>
         <w:rPr>
           <w:lang w:eastAsia="de-DE"/>
         </w:rPr>
         <w:t xml:space="preserve">. Abgerufen 4. Juni 2025, von </w:t>
       </w:r>
-      <w:hyperlink r:id="rId26" w:history="1">
+      <w:hyperlink r:id="rId29" w:history="1">
         <w:r>
           <w:rPr>
             <w:rStyle w:val="Hyperlink"/>
@@ -14395,7 +14979,7 @@
         </w:rPr>
         <w:t xml:space="preserve"> </w:t>
       </w:r>
-      <w:hyperlink r:id="rId27" w:history="1">
+      <w:hyperlink r:id="rId30" w:history="1">
         <w:r>
           <w:rPr>
             <w:rStyle w:val="Hyperlink"/>
@@ -14448,7 +15032,7 @@
         </w:rPr>
         <w:t xml:space="preserve">Abgerufen 13. Juni 2025, von </w:t>
       </w:r>
-      <w:hyperlink r:id="rId28" w:history="1">
+      <w:hyperlink r:id="rId31" w:history="1">
         <w:r>
           <w:rPr>
             <w:rStyle w:val="Hyperlink"/>
@@ -14485,7 +15069,21 @@
         <w:rPr>
           <w:lang w:eastAsia="de-DE"/>
         </w:rPr>
-        <w:t xml:space="preserve">, D. (2004). Web Services. </w:t>
+        <w:t xml:space="preserve">, D. (2004). </w:t>
+      </w:r>
+      <w:proofErr w:type="gramStart"/>
+      <w:r>
+        <w:rPr>
+          <w:lang w:eastAsia="de-DE"/>
+        </w:rPr>
+        <w:t>Web Services</w:t>
+      </w:r>
+      <w:proofErr w:type="gramEnd"/>
+      <w:r>
+        <w:rPr>
+          <w:lang w:eastAsia="de-DE"/>
+        </w:rPr>
+        <w:t xml:space="preserve">. </w:t>
       </w:r>
       <w:r>
         <w:rPr>
@@ -14569,7 +15167,7 @@
         </w:rPr>
         <w:t xml:space="preserve">. Abgerufen 6. Juni 2025, von </w:t>
       </w:r>
-      <w:hyperlink r:id="rId29" w:history="1">
+      <w:hyperlink r:id="rId32" w:history="1">
         <w:r>
           <w:rPr>
             <w:rStyle w:val="Hyperlink"/>
@@ -14658,7 +15256,7 @@
         </w:rPr>
         <w:t xml:space="preserve">. </w:t>
       </w:r>
-      <w:hyperlink r:id="rId30" w:history="1">
+      <w:hyperlink r:id="rId33" w:history="1">
         <w:r>
           <w:rPr>
             <w:rStyle w:val="Hyperlink"/>
@@ -14697,7 +15295,7 @@
         </w:rPr>
         <w:t xml:space="preserve">. Abgerufen 4. Juni 2025, von </w:t>
       </w:r>
-      <w:hyperlink r:id="rId31" w:history="1">
+      <w:hyperlink r:id="rId34" w:history="1">
         <w:r>
           <w:rPr>
             <w:rStyle w:val="Hyperlink"/>
@@ -14832,12 +15430,30 @@
           <w:iCs/>
           <w:lang w:val="en-US" w:eastAsia="de-DE"/>
         </w:rPr>
-        <w:t xml:space="preserve"> doesn’t work with VPN’s At all—Feedback &amp; Reviews / Bugs Report</w:t>
-      </w:r>
-      <w:r>
-        <w:rPr>
+        <w:t xml:space="preserve"> doesn’t work with VPN’s </w:t>
+      </w:r>
+      <w:proofErr w:type="gramStart"/>
+      <w:r>
+        <w:rPr>
+          <w:i/>
+          <w:iCs/>
           <w:lang w:val="en-US" w:eastAsia="de-DE"/>
         </w:rPr>
+        <w:t>At</w:t>
+      </w:r>
+      <w:proofErr w:type="gramEnd"/>
+      <w:r>
+        <w:rPr>
+          <w:i/>
+          <w:iCs/>
+          <w:lang w:val="en-US" w:eastAsia="de-DE"/>
+        </w:rPr>
+        <w:t xml:space="preserve"> all—Feedback &amp; Reviews / Bugs Report</w:t>
+      </w:r>
+      <w:r>
+        <w:rPr>
+          <w:lang w:val="en-US" w:eastAsia="de-DE"/>
+        </w:rPr>
         <w:t xml:space="preserve">. </w:t>
       </w:r>
       <w:proofErr w:type="spellStart"/>
@@ -14854,7 +15470,7 @@
         </w:rPr>
         <w:t xml:space="preserve"> Community. </w:t>
       </w:r>
-      <w:hyperlink r:id="rId32" w:history="1">
+      <w:hyperlink r:id="rId35" w:history="1">
         <w:r>
           <w:rPr>
             <w:rStyle w:val="Hyperlink"/>
@@ -14877,7 +15493,6 @@
         <w:rPr>
           <w:lang w:val="en-US" w:eastAsia="de-DE"/>
         </w:rPr>
-        <w:lastRenderedPageBreak/>
         <w:t xml:space="preserve">SAP Community. (2025). </w:t>
       </w:r>
       <w:r>
@@ -14894,7 +15509,7 @@
         </w:rPr>
         <w:t xml:space="preserve">. </w:t>
       </w:r>
-      <w:hyperlink r:id="rId33" w:history="1">
+      <w:hyperlink r:id="rId36" w:history="1">
         <w:r>
           <w:rPr>
             <w:rStyle w:val="Hyperlink"/>
@@ -14987,7 +15602,7 @@
         </w:rPr>
         <w:t xml:space="preserve">. </w:t>
       </w:r>
-      <w:hyperlink r:id="rId34" w:history="1">
+      <w:hyperlink r:id="rId37" w:history="1">
         <w:r>
           <w:rPr>
             <w:rStyle w:val="Hyperlink"/>
@@ -15032,7 +15647,7 @@
         </w:rPr>
         <w:t xml:space="preserve">. </w:t>
       </w:r>
-      <w:hyperlink r:id="rId35" w:history="1">
+      <w:hyperlink r:id="rId38" w:history="1">
         <w:r>
           <w:rPr>
             <w:rStyle w:val="Hyperlink"/>
@@ -15083,7 +15698,7 @@
         </w:rPr>
         <w:t xml:space="preserve">Gabler. </w:t>
       </w:r>
-      <w:hyperlink r:id="rId36" w:history="1">
+      <w:hyperlink r:id="rId39" w:history="1">
         <w:r>
           <w:rPr>
             <w:rStyle w:val="Hyperlink"/>
@@ -15172,7 +15787,7 @@
         </w:rPr>
         <w:t xml:space="preserve">. </w:t>
       </w:r>
-      <w:hyperlink r:id="rId37" w:history="1">
+      <w:hyperlink r:id="rId40" w:history="1">
         <w:r>
           <w:rPr>
             <w:rStyle w:val="Hyperlink"/>
@@ -15305,7 +15920,7 @@
         </w:rPr>
         <w:t xml:space="preserve">. </w:t>
       </w:r>
-      <w:hyperlink r:id="rId38" w:history="1">
+      <w:hyperlink r:id="rId41" w:history="1">
         <w:r>
           <w:rPr>
             <w:rStyle w:val="Hyperlink"/>
@@ -15366,7 +15981,7 @@
         </w:rPr>
         <w:t xml:space="preserve">(2), 54–66. </w:t>
       </w:r>
-      <w:hyperlink r:id="rId39" w:history="1">
+      <w:hyperlink r:id="rId42" w:history="1">
         <w:r>
           <w:rPr>
             <w:rStyle w:val="Hyperlink"/>
@@ -15457,7 +16072,7 @@
         </w:rPr>
         <w:t xml:space="preserve">. </w:t>
       </w:r>
-      <w:hyperlink r:id="rId40" w:history="1">
+      <w:hyperlink r:id="rId43" w:history="1">
         <w:r>
           <w:rPr>
             <w:rStyle w:val="Hyperlink"/>
@@ -15501,7 +16116,6 @@
           <w:szCs w:val="32"/>
           <w:lang w:eastAsia="de-DE"/>
         </w:rPr>
-        <w:lastRenderedPageBreak/>
         <w:t>Anhang</w:t>
       </w:r>
       <w:bookmarkEnd w:id="55"/>
@@ -15540,8 +16154,27 @@
         <w:t xml:space="preserve">Der stand von den Webseiten aus dem Zeitpunkt der Analyse </w:t>
       </w:r>
     </w:p>
+    <w:p>
+      <w:pPr>
+        <w:rPr>
+          <w:lang w:eastAsia="de-DE"/>
+        </w:rPr>
+      </w:pPr>
+      <w:r>
+        <w:rPr>
+          <w:lang w:eastAsia="de-DE"/>
+        </w:rPr>
+        <w:t>A</w:t>
+      </w:r>
+      <w:r>
+        <w:rPr>
+          <w:lang w:eastAsia="de-DE"/>
+        </w:rPr>
+        <w:t xml:space="preserve"> </w:t>
+      </w:r>
+    </w:p>
     <w:sectPr>
-      <w:headerReference w:type="first" r:id="rId41"/>
+      <w:headerReference w:type="first" r:id="rId44"/>
       <w:pgSz w:w="11906" w:h="16838"/>
       <w:pgMar w:top="1418" w:right="1418" w:bottom="1134" w:left="1985" w:header="709" w:footer="709" w:gutter="0"/>
       <w:pgNumType w:start="1"/>
@@ -15587,6 +16220,7 @@
         <w:docPartUnique/>
       </w:docPartObj>
     </w:sdtPr>
+    <w:sdtEndPr/>
     <w:sdtContent>
       <w:p>
         <w:pPr>
@@ -15641,28 +16275,6 @@
 </w:ftr>
 </file>
 
-<file path=word/footer3.xml><?xml version="1.0" encoding="utf-8"?>
-<w:ftr xmlns:wpc="http://schemas.microsoft.com/office/word/2010/wordprocessingCanvas" xmlns:cx="http://schemas.microsoft.com/office/drawing/2014/chartex" xmlns:cx1="http://schemas.microsoft.com/office/drawing/2015/9/8/chartex" xmlns:cx2="http://schemas.microsoft.com/office/drawing/2015/10/21/chartex" xmlns:cx3="http://schemas.microsoft.com/office/drawing/2016/5/9/chartex" xmlns:cx4="http://schemas.microsoft.com/office/drawing/2016/5/10/chartex" xmlns:cx5="http://schemas.microsoft.com/office/drawing/2016/5/11/chartex" xmlns:cx6="http://schemas.microsoft.com/office/drawing/2016/5/12/chartex" xmlns:cx7="http://schemas.microsoft.com/office/drawing/2016/5/13/chartex" xmlns:cx8="http://schemas.microsoft.com/office/drawing/2016/5/14/chartex" xmlns:mc="http://schemas.openxmlformats.org/markup-compatibility/2006" xmlns:aink="http://schemas.microsoft.com/office/drawing/2016/ink" xmlns:am3d="http://schemas.microsoft.com/office/drawing/2017/model3d" xmlns:o="urn:schemas-microsoft-com:office:office" xmlns:oel="http://schemas.microsoft.com/office/2019/extlst" xmlns:r="http://schemas.openxmlformats.org/officeDocument/2006/relationships" xmlns:m="http://schemas.openxmlformats.org/officeDocument/2006/math" xmlns:v="urn:schemas-microsoft-com:vml" xmlns:wp14="http://schemas.microsoft.com/office/word/2010/wordprocessingDrawing" xmlns:wp="http://schemas.openxmlformats.org/drawingml/2006/wordprocessingDrawing" xmlns:w10="urn:schemas-microsoft-com:office:word" xmlns:w="http://schemas.openxmlformats.org/wordprocessingml/2006/main" xmlns:w14="http://schemas.microsoft.com/office/word/2010/wordml" xmlns:w15="http://schemas.microsoft.com/office/word/2012/wordml" xmlns:w16cex="http://schemas.microsoft.com/office/word/2018/wordml/cex" xmlns:w16cid="http://schemas.microsoft.com/office/word/2016/wordml/cid" xmlns:w16="http://schemas.microsoft.com/office/word/2018/wordml" xmlns:w16du="http://schemas.microsoft.com/office/word/2023/wordml/word16du" xmlns:w16sdtdh="http://schemas.microsoft.com/office/word/2020/wordml/sdtdatahash" xmlns:w16sdtfl="http://schemas.microsoft.com/office/word/2024/wordml/sdtformatlock" xmlns:w16se="http://schemas.microsoft.com/office/word/2015/wordml/symex" xmlns:wpg="http://schemas.microsoft.com/office/word/2010/wordprocessingGroup" xmlns:wpi="http://schemas.microsoft.com/office/word/2010/wordprocessingInk" xmlns:wne="http://schemas.microsoft.com/office/word/2006/wordml" xmlns:wps="http://schemas.microsoft.com/office/word/2010/wordprocessingShape" mc:Ignorable="w14 w15 w16se w16cid w16 w16cex w16sdtdh w16sdtfl w16du wp14">
-  <w:p>
-    <w:pPr>
-      <w:pStyle w:val="Fuzeile"/>
-      <w:jc w:val="right"/>
-    </w:pPr>
-  </w:p>
-  <w:p>
-    <w:pPr>
-      <w:pStyle w:val="Fuzeile"/>
-      <w:tabs>
-        <w:tab w:val="clear" w:pos="4536"/>
-        <w:tab w:val="clear" w:pos="9072"/>
-        <w:tab w:val="left" w:pos="4836"/>
-      </w:tabs>
-      <w:jc w:val="right"/>
-    </w:pPr>
-  </w:p>
-</w:ftr>
-</file>
-
 <file path=word/footnotes.xml><?xml version="1.0" encoding="utf-8"?>
 <w:footnotes xmlns:wpc="http://schemas.microsoft.com/office/word/2010/wordprocessingCanvas" xmlns:cx="http://schemas.microsoft.com/office/drawing/2014/chartex" xmlns:cx1="http://schemas.microsoft.com/office/drawing/2015/9/8/chartex" xmlns:cx2="http://schemas.microsoft.com/office/drawing/2015/10/21/chartex" xmlns:cx3="http://schemas.microsoft.com/office/drawing/2016/5/9/chartex" xmlns:cx4="http://schemas.microsoft.com/office/drawing/2016/5/10/chartex" xmlns:cx5="http://schemas.microsoft.com/office/drawing/2016/5/11/chartex" xmlns:cx6="http://schemas.microsoft.com/office/drawing/2016/5/12/chartex" xmlns:cx7="http://schemas.microsoft.com/office/drawing/2016/5/13/chartex" xmlns:cx8="http://schemas.microsoft.com/office/drawing/2016/5/14/chartex" xmlns:mc="http://schemas.openxmlformats.org/markup-compatibility/2006" xmlns:aink="http://schemas.microsoft.com/office/drawing/2016/ink" xmlns:am3d="http://schemas.microsoft.com/office/drawing/2017/model3d" xmlns:o="urn:schemas-microsoft-com:office:office" xmlns:oel="http://schemas.microsoft.com/office/2019/extlst" xmlns:r="http://schemas.openxmlformats.org/officeDocument/2006/relationships" xmlns:m="http://schemas.openxmlformats.org/officeDocument/2006/math" xmlns:v="urn:schemas-microsoft-com:vml" xmlns:wp14="http://schemas.microsoft.com/office/word/2010/wordprocessingDrawing" xmlns:wp="http://schemas.openxmlformats.org/drawingml/2006/wordprocessingDrawing" xmlns:w10="urn:schemas-microsoft-com:office:word" xmlns:w="http://schemas.openxmlformats.org/wordprocessingml/2006/main" xmlns:w14="http://schemas.microsoft.com/office/word/2010/wordml" xmlns:w15="http://schemas.microsoft.com/office/word/2012/wordml" xmlns:w16cex="http://schemas.microsoft.com/office/word/2018/wordml/cex" xmlns:w16cid="http://schemas.microsoft.com/office/word/2016/wordml/cid" xmlns:w16="http://schemas.microsoft.com/office/word/2018/wordml" xmlns:w16du="http://schemas.microsoft.com/office/word/2023/wordml/word16du" xmlns:w16sdtdh="http://schemas.microsoft.com/office/word/2020/wordml/sdtdatahash" xmlns:w16sdtfl="http://schemas.microsoft.com/office/word/2024/wordml/sdtformatlock" xmlns:w16se="http://schemas.microsoft.com/office/word/2015/wordml/symex" xmlns:wpg="http://schemas.microsoft.com/office/word/2010/wordprocessingGroup" xmlns:wpi="http://schemas.microsoft.com/office/word/2010/wordprocessingInk" xmlns:wne="http://schemas.microsoft.com/office/word/2006/wordml" xmlns:wps="http://schemas.microsoft.com/office/word/2010/wordprocessingShape" mc:Ignorable="w14 w15 w16se w16cid w16 w16cex w16sdtdh w16sdtfl w16du wp14">
   <w:footnote w:type="separator" w:id="-1">
@@ -15712,7 +16324,21 @@
         <w:rPr>
           <w:rFonts w:cs="Times New Roman"/>
         </w:rPr>
-        <w:t xml:space="preserve">Donald Kossmann, Frank Leymann, und Dirk Taubner, „Web Services“, </w:t>
+        <w:t xml:space="preserve">Donald Kossmann, Frank Leymann, und Dirk </w:t>
+      </w:r>
+      <w:proofErr w:type="spellStart"/>
+      <w:r>
+        <w:rPr>
+          <w:rFonts w:cs="Times New Roman"/>
+        </w:rPr>
+        <w:t>Taubner</w:t>
+      </w:r>
+      <w:proofErr w:type="spellEnd"/>
+      <w:r>
+        <w:rPr>
+          <w:rFonts w:cs="Times New Roman"/>
+        </w:rPr>
+        <w:t xml:space="preserve">, „Web Services“, </w:t>
       </w:r>
       <w:r>
         <w:rPr>
@@ -15726,7 +16352,21 @@
         <w:rPr>
           <w:rFonts w:cs="Times New Roman"/>
         </w:rPr>
-        <w:t xml:space="preserve"> 27”, number = (2004): 113–14.</w:t>
+        <w:t xml:space="preserve"> 27”, </w:t>
+      </w:r>
+      <w:proofErr w:type="spellStart"/>
+      <w:r>
+        <w:rPr>
+          <w:rFonts w:cs="Times New Roman"/>
+        </w:rPr>
+        <w:t>number</w:t>
+      </w:r>
+      <w:proofErr w:type="spellEnd"/>
+      <w:r>
+        <w:rPr>
+          <w:rFonts w:cs="Times New Roman"/>
+        </w:rPr>
+        <w:t xml:space="preserve"> = (2004): 113–14.</w:t>
       </w:r>
       <w:r>
         <w:fldChar w:fldCharType="end"/>
@@ -15751,7 +16391,10 @@
         <w:fldChar w:fldCharType="begin"/>
       </w:r>
       <w:r>
-        <w:instrText xml:space="preserve"> ADDIN ZOTERO_ITEM CSL_CITATION {"citationID":"Pbsvk4de","properties":{"formattedCitation":"Brian Suda, \\uc0\\u8222{}SOAPWebServices\\uc0\\u8220{}, {\\i{}2003}, o.\\uc0\\u160{}J.; Lasse Kajavalta, \\uc0\\u8222{}REST API Security: Testing and Analysis\\uc0\\u8220{}, zugegriffen 13. Juni 2025, https://core.ac.uk/reader/542974100.","plainCitation":"Brian Suda, „SOAPWebServices“, 2003, o. J.; Lasse Kajavalta, „REST API Security: Testing and Analysis“, zugegriffen 13. Juni 2025, https://core.ac.uk/reader/542974100.","noteIndex":2},"citationItems":[{"id":82,"uris":["http://zotero.org/users/local/VxYAlTqC/items/DU596MBN"],"itemData":{"id":82,"type":"article-journal","container-title":"2003","language":"en","source":"Zotero","title":"SOAPWebServices","author":[{"family":"Suda","given":"Brian"}]}},{"id":55,"uris":["http://zotero.org/users/local/VxYAlTqC/items/XD46TZ5A"],"itemData":{"id":55,"type":"article-journal","abstract":"Application programming interfaces (API) are components that facilitate communication between other applications. APIs are used in various software systems but perhaps most commonly they are found in modern web applications. Web applications and the APIs they utilize are both attractive and easily accessible targets to malicious attackers. Therefore, security of these applications is paramount.\nA lot of research is done on trying to map and combat common vulnerabilities in regarding web applications, but API implementations also have their own vulnerabilities. In this master's thesis, one of the primary goals was to find common API vulnerabilities by researching existing literature on the subject and performing in-depth security testing to figure out the level of protection M-Files Cloud Management API provides against these previously recognized vulnerabilities. The research questions of this thesis were to find the most significant vulnerabilities related to the security of API implementations, how these vulnerabilities apply to the M-Files API solution, and how the development process could be improved to ensure security in the future.\nThe API implementation tested during this thesis is that of M-Files Manage, a customer-facing web application that allows customers to manage their own M-Files Cloud environments and subscriptions. In this thesis, the system was tested against 9 well-known and commonly appearing vulnerabilities of API implementations. For each vulnerability, appropriate security testing was done. Depending on the type of vulnerability and how it can be tested for, testing was done manually, utilizing security testing tools, and by developing new test automation coverage for the code project.\nDuring the testing, 10 security-related issues were found within the API. These issues were reported to the development team of the system and fixed within the API as a result. New improvement ideas for the API and its continuing development were presented, and as a result of this thesis the existing level of security for the API was examined and improved upon. Existing test automation coverage was also greatly improved to take into account many different security aspects","source":"core.ac.uk","title":"REST API Security: Testing and Analysis","title-short":"REST API Security","URL":"https://core.ac.uk/reader/542974100","author":[{"family":"Kajavalta","given":"Lasse"}],"accessed":{"date-parts":[["2025",6,13]]}}}],"schema":"https://github.com/citation-style-language/schema/raw/master/csl-citation.json"} </w:instrText>
+        <w:instrText xml:space="preserve"> ADDIN ZOTERO_ITEM CSL_CITATION {"citationID":"Pbsvk4de","properties":{"formattedCitation":"Brian Suda, \\uc0\\u8222{}SOAPWebServices\\uc0\\u8220{}, {\\i{}2003}, o.\\uc0\\u160{}J.; Lasse Kajavalta, \\uc0\\u8222{}REST API Security: Testing and Analysis\\uc0\\u8220{}, zugegriffen 13. Juni 2025, https://core.ac.uk/reader/542974100.","plainCitation":"Brian Suda, „SOAPWebServices“, 2003, o. J.; Lasse Kajavalta, „REST API Security: Testing and Analysis“, zugegriffen 13. Juni 2025, https://core.ac.uk/reader/542974100.","noteIndex":2},"citationItems":[{"id":82,"uris":["http://zotero.org/users/local/VxYAlTqC/items/DU596MBN"],"itemData":{"id":82,"type":"article-journal","container-title":"2003","language":"en","source":"Zotero","title":"SOAPWebServices","author":[{"family":"Suda","given":"Brian"}]}},{"id":55,"uris":["http://zotero.org/users/local/VxYAlTqC/items/XD46TZ5A"],"itemData":{"id":55,"type":"article-journal","abstract":"Application programming interfaces (API) are components that facilitate communication between other applications. APIs are used in various software systems but perhaps most commonly they are found in modern web applications. Web applications and the APIs they utilize are both attractive and easily accessible targets to malicious attackers. Therefore, security of these applications is paramount.\nA lot of research is done on trying to map and combat common vulnerabilities in regarding web applications, but API implementations also have their own vulnerabilities. In this master's thesis, one of the primary goals was to find common API vulnerabilities by researching existing literature on the subject and performing in-depth security testing to figure out the level of protection M-Files Cloud Management API provides against these previously recognized vulnerabilities. The research questions of this thesis were to find the most significant vulnerabilities related to the security of API implementations, how these vulnerabilities apply to the M-Fil</w:instrText>
+      </w:r>
+      <w:r>
+        <w:instrText xml:space="preserve">es API solution, and how the development process could be improved to ensure security in the future.\nThe API implementation tested during this thesis is that of M-Files Manage, a customer-facing web application that allows customers to manage their own M-Files Cloud environments and subscriptions. In this thesis, the system was tested against 9 well-known and commonly appearing vulnerabilities of API implementations. For each vulnerability, appropriate security testing was done. Depending on the type of vulnerability and how it can be tested for, testing was done manually, utilizing security testing tools, and by developing new test automation coverage for the code project.\nDuring the testing, 10 security-related issues were found within the API. These issues were reported to the development team of the system and fixed within the API as a result. New improvement ideas for the API and its continuing development were presented, and as a result of this thesis the existing level of security for the API was examined and improved upon. Existing test automation coverage was also greatly improved to take into account many different security aspects","source":"core.ac.uk","title":"REST API Security: Testing and Analysis","title-short":"REST API Security","URL":"https://core.ac.uk/reader/542974100","author":[{"family":"Kajavalta","given":"Lasse"}],"accessed":{"date-parts":[["2025",6,13]]}}}],"schema":"https://github.com/citation-style-language/schema/raw/master/csl-citation.json"} </w:instrText>
       </w:r>
       <w:r>
         <w:fldChar w:fldCharType="separate"/>
@@ -15760,7 +16403,21 @@
         <w:rPr>
           <w:rFonts w:cs="Times New Roman"/>
         </w:rPr>
-        <w:t xml:space="preserve">Brian Suda, „SOAPWebServices“, </w:t>
+        <w:t>Brian Suda, „</w:t>
+      </w:r>
+      <w:proofErr w:type="spellStart"/>
+      <w:r>
+        <w:rPr>
+          <w:rFonts w:cs="Times New Roman"/>
+        </w:rPr>
+        <w:t>SOAPWebServices</w:t>
+      </w:r>
+      <w:proofErr w:type="spellEnd"/>
+      <w:r>
+        <w:rPr>
+          <w:rFonts w:cs="Times New Roman"/>
+        </w:rPr>
+        <w:t xml:space="preserve">“, </w:t>
       </w:r>
       <w:r>
         <w:rPr>
@@ -15774,7 +16431,41 @@
         <w:rPr>
           <w:rFonts w:cs="Times New Roman"/>
         </w:rPr>
-        <w:t>, o. J.; Lasse Kajavalta, „REST API Security: Testing and Analysis“, zugegriffen 13. Juni 2025, https://core.ac.uk/reader/542974100.</w:t>
+        <w:t xml:space="preserve">, o. J.; Lasse </w:t>
+      </w:r>
+      <w:proofErr w:type="spellStart"/>
+      <w:r>
+        <w:rPr>
+          <w:rFonts w:cs="Times New Roman"/>
+        </w:rPr>
+        <w:t>Kajavalta</w:t>
+      </w:r>
+      <w:proofErr w:type="spellEnd"/>
+      <w:r>
+        <w:rPr>
+          <w:rFonts w:cs="Times New Roman"/>
+        </w:rPr>
+        <w:t xml:space="preserve">, „REST API Security: </w:t>
+      </w:r>
+      <w:proofErr w:type="spellStart"/>
+      <w:r>
+        <w:rPr>
+          <w:rFonts w:cs="Times New Roman"/>
+        </w:rPr>
+        <w:t>Testing</w:t>
+      </w:r>
+      <w:proofErr w:type="spellEnd"/>
+      <w:r>
+        <w:rPr>
+          <w:rFonts w:cs="Times New Roman"/>
+        </w:rPr>
+        <w:t xml:space="preserve"> and Analysis“, zugegriffen 13. </w:t>
+      </w:r>
+      <w:r>
+        <w:rPr>
+          <w:rFonts w:cs="Times New Roman"/>
+        </w:rPr>
+        <w:t>Juni 2025, https://core.ac.uk/reader/542974100.</w:t>
       </w:r>
       <w:r>
         <w:fldChar w:fldCharType="end"/>
@@ -16534,10 +17225,7 @@
         <w:fldChar w:fldCharType="separate"/>
       </w:r>
       <w:r>
-        <w:t xml:space="preserve"> </w:t>
-      </w:r>
-      <w:r>
-        <w:t>Dittmer, G. (1995). Nutzwertanalyse. In Managen mit Methode: Instrumente für individuelle Lösungen (S. 43–56). Gabler Verlag. https://doi.org/10.1007/978-3-663-05929-5_5</w:t>
+        <w:t xml:space="preserve"> Dittmer, G. (1995). Nutzwertanalyse. In Managen mit Methode: Instrumente für individuelle Lösungen (S. 43–56). Gabler Verlag. https://doi.org/10.1007/978-3-663-05929-5_5</w:t>
       </w:r>
       <w:r>
         <w:rPr>
@@ -18915,7 +19603,6 @@
   <w:style w:type="character" w:default="1" w:styleId="Absatz-Standardschriftart">
     <w:name w:val="Default Paragraph Font"/>
     <w:uiPriority w:val="1"/>
-    <w:semiHidden/>
     <w:unhideWhenUsed/>
   </w:style>
   <w:style w:type="table" w:default="1" w:styleId="NormaleTabelle">
@@ -19586,6 +20273,33 @@
       <w:shd w:val="clear" w:color="auto" w:fill="E1DFDD"/>
     </w:rPr>
   </w:style>
+  <w:style w:type="paragraph" w:styleId="Beschriftung">
+    <w:name w:val="caption"/>
+    <w:basedOn w:val="Standard"/>
+    <w:next w:val="Standard"/>
+    <w:uiPriority w:val="35"/>
+    <w:unhideWhenUsed/>
+    <w:qFormat/>
+    <w:rsid w:val="00B93675"/>
+    <w:pPr>
+      <w:spacing w:before="0" w:after="200" w:line="240" w:lineRule="auto"/>
+    </w:pPr>
+    <w:rPr>
+      <w:i/>
+      <w:iCs/>
+      <w:color w:val="0E2841" w:themeColor="text2"/>
+      <w:sz w:val="18"/>
+      <w:szCs w:val="18"/>
+    </w:rPr>
+  </w:style>
+  <w:style w:type="paragraph" w:styleId="Abbildungsverzeichnis">
+    <w:name w:val="table of figures"/>
+    <w:basedOn w:val="Standard"/>
+    <w:next w:val="Standard"/>
+    <w:uiPriority w:val="99"/>
+    <w:unhideWhenUsed/>
+    <w:rsid w:val="005523CB"/>
+  </w:style>
 </w:styles>
 </file>
 

</xml_diff>

<commit_message>
MA und änderungen PA
</commit_message>
<xml_diff>
--- a/PA1_v3.docx
+++ b/PA1_v3.docx
@@ -309,32 +309,8 @@
           <w:b/>
         </w:rPr>
         <w:tab/>
-      </w:r>
-      <w:proofErr w:type="spellStart"/>
-      <w:r>
-        <w:rPr>
-          <w:rFonts w:cs="Arial"/>
-          <w:b/>
-        </w:rPr>
-        <w:t>cortility</w:t>
-      </w:r>
-      <w:proofErr w:type="spellEnd"/>
-      <w:r>
-        <w:rPr>
-          <w:rFonts w:cs="Arial"/>
-          <w:b/>
-        </w:rPr>
-        <w:t xml:space="preserve"> </w:t>
-      </w:r>
-      <w:proofErr w:type="spellStart"/>
-      <w:r>
-        <w:rPr>
-          <w:rFonts w:cs="Arial"/>
-          <w:b/>
-        </w:rPr>
-        <w:t>gmbh</w:t>
-      </w:r>
-      <w:proofErr w:type="spellEnd"/>
+        <w:t>cortility gmbh</w:t>
+      </w:r>
       <w:r>
         <w:rPr>
           <w:rFonts w:cs="Arial"/>
@@ -402,6 +378,7 @@
           <w:sz w:val="32"/>
           <w:szCs w:val="32"/>
         </w:rPr>
+        <w:lastRenderedPageBreak/>
         <w:t>Eidesstattliche Erklärung</w:t>
       </w:r>
       <w:bookmarkEnd w:id="0"/>
@@ -6114,6 +6091,7 @@
           <w:szCs w:val="32"/>
           <w:lang w:eastAsia="de-DE"/>
         </w:rPr>
+        <w:lastRenderedPageBreak/>
         <w:t>Einleitung</w:t>
       </w:r>
       <w:bookmarkEnd w:id="9"/>
@@ -6146,7 +6124,13 @@
         </w:rPr>
       </w:pPr>
       <w:r>
-        <w:t xml:space="preserve">Die cortility GmbH hat in den vergangenen Jahren verstärkt SAP-Lösungen im Umfeld des </w:t>
+        <w:t xml:space="preserve">Die cortility </w:t>
+      </w:r>
+      <w:r>
+        <w:t>gmbh (cortility)</w:t>
+      </w:r>
+      <w:r>
+        <w:t xml:space="preserve"> hat in den vergangenen Jahren verstärkt SAP-Lösungen im Umfeld des </w:t>
       </w:r>
       <w:r>
         <w:rPr>
@@ -6154,7 +6138,6 @@
         </w:rPr>
         <w:t xml:space="preserve">SAP Business Suite 4 SAP </w:t>
       </w:r>
-      <w:proofErr w:type="gramStart"/>
       <w:r>
         <w:rPr>
           <w:lang w:eastAsia="de-DE"/>
@@ -6162,9 +6145,8 @@
         <w:t>HANA</w:t>
       </w:r>
       <w:r>
-        <w:t xml:space="preserve">  (</w:t>
-      </w:r>
-      <w:proofErr w:type="gramEnd"/>
+        <w:t xml:space="preserve"> (</w:t>
+      </w:r>
       <w:r>
         <w:t xml:space="preserve">S/4 </w:t>
       </w:r>
@@ -6289,20 +6271,26 @@
         <w:t xml:space="preserve">, </w:t>
       </w:r>
       <w:r>
-        <w:t xml:space="preserve">insbesondere um Funktionsfähigkeit, Performance und Regression zu prüfen. Bislang setzt </w:t>
+        <w:t xml:space="preserve">insbesondere um Funktionsfähigkeit, Performance und Regression zu prüfen. Bislang setzt cortility das Tool </w:t>
+      </w:r>
+      <w:r>
+        <w:t>Postman zur</w:t>
+      </w:r>
+      <w:r>
+        <w:t xml:space="preserve"> </w:t>
       </w:r>
       <w:proofErr w:type="spellStart"/>
       <w:r>
-        <w:t>cortility</w:t>
+        <w:rPr>
+          <w:lang w:eastAsia="de-DE"/>
+        </w:rPr>
+        <w:t>Application</w:t>
       </w:r>
       <w:proofErr w:type="spellEnd"/>
       <w:r>
-        <w:t xml:space="preserve"> das Tool </w:t>
-      </w:r>
-      <w:r>
-        <w:t>Postman zur</w:t>
-      </w:r>
-      <w:r>
+        <w:rPr>
+          <w:lang w:eastAsia="de-DE"/>
+        </w:rPr>
         <w:t xml:space="preserve"> </w:t>
       </w:r>
       <w:proofErr w:type="spellStart"/>
@@ -6310,27 +6298,13 @@
         <w:rPr>
           <w:lang w:eastAsia="de-DE"/>
         </w:rPr>
-        <w:t>Application</w:t>
+        <w:t>Programming</w:t>
       </w:r>
       <w:proofErr w:type="spellEnd"/>
       <w:r>
         <w:rPr>
           <w:lang w:eastAsia="de-DE"/>
         </w:rPr>
-        <w:t xml:space="preserve"> </w:t>
-      </w:r>
-      <w:proofErr w:type="spellStart"/>
-      <w:r>
-        <w:rPr>
-          <w:lang w:eastAsia="de-DE"/>
-        </w:rPr>
-        <w:t>Programming</w:t>
-      </w:r>
-      <w:proofErr w:type="spellEnd"/>
-      <w:r>
-        <w:rPr>
-          <w:lang w:eastAsia="de-DE"/>
-        </w:rPr>
         <w:t xml:space="preserve"> Interface</w:t>
       </w:r>
       <w:r>
@@ -6349,21 +6323,7 @@
         <w:rPr>
           <w:lang w:eastAsia="de-DE"/>
         </w:rPr>
-        <w:t xml:space="preserve">Aus diesen Gründen ist eine fundierte Neubewertung von Postman sowie eine systematische Marktanalyse alternativer Tools zur API-Testautomatisierung erforderlich. Ziel ist, ein Tool zu finden, das die speziellen Anforderungen von </w:t>
-      </w:r>
-      <w:proofErr w:type="spellStart"/>
-      <w:r>
-        <w:rPr>
-          <w:lang w:eastAsia="de-DE"/>
-        </w:rPr>
-        <w:t>cortility</w:t>
-      </w:r>
-      <w:proofErr w:type="spellEnd"/>
-      <w:r>
-        <w:rPr>
-          <w:lang w:eastAsia="de-DE"/>
-        </w:rPr>
-        <w:t xml:space="preserve"> im S/4 HANA/RAP-Umfeld bestmöglich abdeckt und langfristig </w:t>
+        <w:t xml:space="preserve">Aus diesen Gründen ist eine fundierte Neubewertung von Postman sowie eine systematische Marktanalyse alternativer Tools zur API-Testautomatisierung erforderlich. Ziel ist, ein Tool zu finden, das die speziellen Anforderungen von cortility im S/4 HANA/RAP-Umfeld bestmöglich abdeckt und langfristig </w:t>
       </w:r>
       <w:r>
         <w:rPr>
@@ -6463,6 +6423,7 @@
           <w:color w:val="000000" w:themeColor="text1"/>
           <w:lang w:eastAsia="de-DE"/>
         </w:rPr>
+        <w:lastRenderedPageBreak/>
         <w:t>Ziel der Arbeit</w:t>
       </w:r>
       <w:bookmarkEnd w:id="11"/>
@@ -6598,18 +6559,32 @@
     <w:p>
       <w:pPr>
         <w:jc w:val="left"/>
-      </w:pPr>
-      <w:r>
-        <w:t>Die Arbeit ist in mehrere thematisch aufeinander aufbauenden Kapitel gegliedert. Kapitel 2 vermittelt die theoretischen Grundlagen zu APIs, Webservices und Aspekten der Testautomatisierung. Kapitel 3 beschreibt die Methodik der Toolauswahl, wobei insbesondere der entwickelte Kriterienkatalog, die SWOT-Analyse sowie die Nutzwertanalyse im Mittelpunkt stehen. Kapitel 4 bildet den Kern der Arbeit und umfasst die Evaluierung des aktuellen Postman-Einsatzes bei cortility, die Anforderungsanalyse, die Vorstellung und den Vergleich ausgewählter Testwerkzeuge sowie die abschließende Bewertung mit einer Entscheidungsempfehlung. Optional gibt Kapitel 5 einen Überblick über die Pilotierung und Integration des empfohlenen Tools in die bestehenden Entwicklungsprozesse. Kapitel 6 schließt die Arbeit mit einer Zusammenfassung der Ergebnisse und einem Ausblick auf mögliche weiterführende Maßnahmen ab.</w:t>
-      </w:r>
-    </w:p>
-    <w:p>
-      <w:pPr>
-        <w:jc w:val="left"/>
-        <w:rPr>
-          <w:lang w:eastAsia="de-DE"/>
-        </w:rPr>
-      </w:pPr>
+        <w:rPr>
+          <w:lang w:eastAsia="de-DE"/>
+        </w:rPr>
+      </w:pPr>
+      <w:r>
+        <w:t xml:space="preserve">Die vorliegende Arbeit ist </w:t>
+      </w:r>
+      <w:r>
+        <w:t>in mehrere thematisch aufeinander aufbauenden Kapitel</w:t>
+      </w:r>
+      <w:r>
+        <w:t xml:space="preserve"> gegliedert. Im zweiten Kapitel werden die theoretischen Grundlagen zu APIs, Webservices und Aspekten der Testautomatisierung dargelegt. Im dritten Kapitel wird die Methodik der Toolauswahl erörtert. Dabei werden insbesondere der entwickelte Kriterienkatalog, die SWOT-Analyse sowie die Nutzwertanalyse beleuchtet. Der Fokus des vierten Kapitels liegt auf der Evaluierung des aktuellen Postman-Einsatzes bei cortility, der Anforderungsanalyse, der Vorstellung und </w:t>
+      </w:r>
+      <w:r>
+        <w:lastRenderedPageBreak/>
+        <w:t xml:space="preserve">dem Vergleich ausgewählter Testwerkzeuge sowie der abschließenden Bewertung mit einer Entscheidungsempfehlung. Optional bietet Kapitel 5 eine Übersicht über die Pilotierung und Integration des empfohlenen Tools in die bestehenden Entwicklungsprozesse. Im sechsten Kapitel erfolgt eine Zusammenfassung der Ergebnisse sowie ein Ausblick auf potenzielle Maßnahmen, die zu einem späteren Zeitpunkt </w:t>
+      </w:r>
+      <w:r>
+        <w:t>weiter</w:t>
+      </w:r>
+      <w:r>
+        <w:t>verfolgt</w:t>
+      </w:r>
+      <w:r>
+        <w:t xml:space="preserve"> werden könnten.</w:t>
+      </w:r>
     </w:p>
     <w:p>
       <w:pPr>
@@ -6902,7 +6877,16 @@
           <w:szCs w:val="24"/>
           <w:lang w:eastAsia="de-DE"/>
         </w:rPr>
-        <w:t xml:space="preserve">Die Testautomatisierung von APIs gewinnt zunehmend an Bedeutung, da sie die Qualität und Wartbarkeit von Softwareprojekten verbessert. Dabei werden Tests nicht manuell, sondern automatisiert durch Skripte oder Tools durchgeführt. Dies ermöglicht eine kontinuierliche Überprüfung der Funktionalität, Stabilität und Performance von Schnittstellen. Eine Übersicht über die verschiedenen Testarten erfolgt im </w:t>
+        <w:t xml:space="preserve">Die Testautomatisierung von APIs gewinnt zunehmend an Bedeutung, da sie die Qualität und Wartbarkeit von Softwareprojekten verbessert. Dabei werden Tests nicht manuell, sondern automatisiert durch Skripte oder Tools durchgeführt. Dies </w:t>
+      </w:r>
+      <w:r>
+        <w:rPr>
+          <w:rFonts w:eastAsia="Times New Roman" w:cs="Times New Roman"/>
+          <w:szCs w:val="24"/>
+          <w:lang w:eastAsia="de-DE"/>
+        </w:rPr>
+        <w:lastRenderedPageBreak/>
+        <w:t xml:space="preserve">ermöglicht eine kontinuierliche Überprüfung der Funktionalität, Stabilität und Performance von Schnittstellen. Eine Übersicht über die verschiedenen Testarten erfolgt im </w:t>
       </w:r>
       <w:r>
         <w:rPr>
@@ -6910,7 +6894,7 @@
           <w:lang w:eastAsia="de-DE"/>
         </w:rPr>
         <w:drawing>
-          <wp:anchor distT="0" distB="0" distL="114300" distR="114300" simplePos="0" relativeHeight="251658240" behindDoc="1" locked="0" layoutInCell="1" allowOverlap="1" wp14:anchorId="661E808C" wp14:editId="2784FF58">
+          <wp:anchor distT="0" distB="0" distL="114300" distR="114300" simplePos="0" relativeHeight="251658240" behindDoc="1" locked="0" layoutInCell="1" allowOverlap="1" wp14:anchorId="661E808C" wp14:editId="50878721">
             <wp:simplePos x="0" y="0"/>
             <wp:positionH relativeFrom="page">
               <wp:posOffset>1617980</wp:posOffset>
@@ -7182,6 +7166,7 @@
           <w:b/>
           <w:lang w:eastAsia="de-DE"/>
         </w:rPr>
+        <w:lastRenderedPageBreak/>
         <w:t>Last- und Performance-Tests:</w:t>
       </w:r>
     </w:p>
@@ -7371,7 +7356,16 @@
           <w:szCs w:val="24"/>
           <w:lang w:eastAsia="de-DE"/>
         </w:rPr>
-        <w:t>Pipelines sowie Versionskontrollsysteme einbinden lassen. Auch die Benutzerfreundlichkeit spielt eine Rolle. Eine intuitive Benutzeroberfläche oder eine gut dokumentierte Kommandozeilenschnittstelle, kollaborative Funktionen wie Teamworkspaces, Rechteverwaltung und Reporting, sowie Möglichkeiten zur automatisierten Dokumentation sind hier von Bedeutung. Zur Automatisierung gehören Funktionen zur Zeit- oder ereignisgesteuerten Testausführung, etwa bei nächtlichen Builds oder bei jeder Codeänderung. Ergänzend sind E-Mail-Benachrichtigungen, Dashboards und eine strukturierte Ergebnisarchivierung wünschenswert. Ebenso relevant ist das Lizenzmodell: Die Unterscheidung zwischen Open-Source- und kommerziellen Lösungen, nutzungsabhängigen Abrechnungsmodellen (z. B. pro Nutzer, pro Server oder Pay-per-Use) sowie der Umfang der im Standard enthaltenen Funktionen im Vergleich zu kostenpflichtigen Erweiterungen sollte transparent sein. Abschließend ist auch die Verfügbarkeit von Support und Dokumentation entscheidend. Hierzu zählen Trainingsmaterialien, Tutorials, aktive Nutzerforen oder kommerzieller Support sowie regelmäßige Updates, planbare Release-Zyklen und Sicherheitsaktualisierungen.</w:t>
+        <w:t xml:space="preserve">Pipelines sowie Versionskontrollsysteme einbinden lassen. Auch die Benutzerfreundlichkeit spielt eine Rolle. Eine intuitive Benutzeroberfläche oder eine gut dokumentierte Kommandozeilenschnittstelle, kollaborative Funktionen wie Teamworkspaces, Rechteverwaltung und Reporting, sowie Möglichkeiten zur automatisierten Dokumentation sind hier von Bedeutung. Zur Automatisierung gehören Funktionen zur Zeit- oder ereignisgesteuerten Testausführung, etwa bei nächtlichen Builds oder bei jeder Codeänderung. Ergänzend sind E-Mail-Benachrichtigungen, Dashboards und eine strukturierte Ergebnisarchivierung wünschenswert. Ebenso relevant ist das Lizenzmodell: Die Unterscheidung zwischen Open-Source- und kommerziellen Lösungen, nutzungsabhängigen Abrechnungsmodellen (z. B. pro Nutzer, pro Server oder Pay-per-Use) sowie der </w:t>
+      </w:r>
+      <w:r>
+        <w:rPr>
+          <w:rFonts w:ascii="inherit" w:eastAsia="Times New Roman" w:hAnsi="inherit" w:cs="Courier New"/>
+          <w:szCs w:val="24"/>
+          <w:lang w:eastAsia="de-DE"/>
+        </w:rPr>
+        <w:lastRenderedPageBreak/>
+        <w:t>Umfang der im Standard enthaltenen Funktionen im Vergleich zu kostenpflichtigen Erweiterungen sollte transparent sein. Abschließend ist auch die Verfügbarkeit von Support und Dokumentation entscheidend. Hierzu zählen Trainingsmaterialien, Tutorials, aktive Nutzerforen oder kommerzieller Support sowie regelmäßige Updates, planbare Release-Zyklen und Sicherheitsaktualisierungen.</w:t>
       </w:r>
       <w:r>
         <w:rPr>
@@ -7636,6 +7630,7 @@
           <w:noProof/>
           <w:lang w:eastAsia="de-DE"/>
         </w:rPr>
+        <w:lastRenderedPageBreak/>
         <w:drawing>
           <wp:anchor distT="0" distB="0" distL="114300" distR="114300" simplePos="0" relativeHeight="251661312" behindDoc="1" locked="0" layoutInCell="1" allowOverlap="1" wp14:anchorId="15C0E95D" wp14:editId="650495E6">
             <wp:simplePos x="0" y="0"/>
@@ -7867,6 +7862,7 @@
           <w:b/>
           <w:lang w:eastAsia="de-DE"/>
         </w:rPr>
+        <w:lastRenderedPageBreak/>
         <w:t>Katalon</w:t>
       </w:r>
       <w:proofErr w:type="spellEnd"/>
@@ -8222,6 +8218,7 @@
         <w:rPr>
           <w:lang w:eastAsia="de-DE"/>
         </w:rPr>
+        <w:lastRenderedPageBreak/>
         <w:t>Die Auswahl beschränkt sich auf Tools, die RESTful Webservices vollumfänglich unterstützen, Skript- oder Code-basierte Automatisierung erlauben und über eine gewisse Teamfunktionalität verfügen.</w:t>
       </w:r>
     </w:p>
@@ -8521,7 +8518,14 @@
         <w:rPr>
           <w:lang w:eastAsia="de-DE"/>
         </w:rPr>
-        <w:t xml:space="preserve"> und Service-Virtualisierung erlauben die Erzeugung simulierter Service-Antworten, insbesondere zur Entkopplung von abhängigen Altsystemen. Darüber hinaus kann das Verhalten von Endpunkten temporär angepasst werden, um verschiedene Testszenarien abzubilden. Automatisierte Testreports in Formaten wie HTML, </w:t>
+        <w:t xml:space="preserve"> und Service-Virtualisierung erlauben die Erzeugung simulierter Service-Antworten, </w:t>
+      </w:r>
+      <w:r>
+        <w:rPr>
+          <w:lang w:eastAsia="de-DE"/>
+        </w:rPr>
+        <w:lastRenderedPageBreak/>
+        <w:t xml:space="preserve">insbesondere zur Entkopplung von abhängigen Altsystemen. Darüber hinaus kann das Verhalten von Endpunkten temporär angepasst werden, um verschiedene Testszenarien abzubilden. Automatisierte Testreports in Formaten wie HTML, </w:t>
       </w:r>
       <w:proofErr w:type="spellStart"/>
       <w:r>
@@ -8703,6 +8707,7 @@
         <w:rPr>
           <w:lang w:eastAsia="de-DE"/>
         </w:rPr>
+        <w:lastRenderedPageBreak/>
         <w:t>Im Bereich Sicherheit und Compliance ist die Unterstützung moderner Sicherheitsstandards wie TLS/SSL-Verschlüsselung sowie die Kompatibilität mit Unternehmens-Proxys essenziell. Darüber hinaus ist die Einhaltung geltender Datenschutzvorgaben, insbesondere der DSGVO, ein Muss für den produktiven Einsatz in Unternehmensumgebungen.</w:t>
       </w:r>
     </w:p>
@@ -8846,6 +8851,7 @@
         <w:rPr>
           <w:lang w:eastAsia="de-DE"/>
         </w:rPr>
+        <w:lastRenderedPageBreak/>
         <w:t xml:space="preserve">Basierend </w:t>
       </w:r>
       <w:r>
@@ -9011,7 +9017,15 @@
           <w:rFonts w:ascii="Cambria" w:eastAsiaTheme="majorEastAsia" w:hAnsi="Cambria"/>
           <w:bCs/>
         </w:rPr>
-        <w:t>Die Skalierbarkeit des Lizenzmodells spielt besonders in wachsenden Organisationen eine zentrale Rolle. Hierbei muss die Preisentwicklung bei steigender Nutzeranzahl oder bei der Durchführung paralleler Testläufe berücksichtigt werden. Transparenz im Lizenzmanagement und die Klarheit der Vertragsbedingungen sind ebenfalls entscheidende Faktoren, da komplexe Lizenzstrukturen zu unerwarteten Kosten und administrativem Aufwand führen können</w:t>
+        <w:t xml:space="preserve">Die Skalierbarkeit des Lizenzmodells spielt besonders in wachsenden Organisationen eine zentrale Rolle. Hierbei muss die Preisentwicklung bei </w:t>
+      </w:r>
+      <w:r>
+        <w:rPr>
+          <w:rFonts w:ascii="Cambria" w:eastAsiaTheme="majorEastAsia" w:hAnsi="Cambria"/>
+          <w:bCs/>
+        </w:rPr>
+        <w:lastRenderedPageBreak/>
+        <w:t>steigender Nutzeranzahl oder bei der Durchführung paralleler Testläufe berücksichtigt werden. Transparenz im Lizenzmanagement und die Klarheit der Vertragsbedingungen sind ebenfalls entscheidende Faktoren, da komplexe Lizenzstrukturen zu unerwarteten Kosten und administrativem Aufwand führen können</w:t>
       </w:r>
     </w:p>
     <w:p>
@@ -9289,7 +9303,14 @@
         <w:rPr>
           <w:lang w:eastAsia="de-DE"/>
         </w:rPr>
-        <w:t>Barrierefreiheit umfasst sowohl die Unterstützung verschiedener Betriebssysteme wie Windows, macOS und Linux als auch die Entscheidung zwischen webbasierten und Desktop-Anwendungen. Plattformunabhängigkeit gewährleistet, dass alle Teammitglieder unabhängig von ihrer technischen Umgebung effektiv arbeiten können.</w:t>
+        <w:t xml:space="preserve">Barrierefreiheit umfasst sowohl die Unterstützung verschiedener Betriebssysteme wie Windows, macOS und Linux als auch die Entscheidung zwischen webbasierten </w:t>
+      </w:r>
+      <w:r>
+        <w:rPr>
+          <w:lang w:eastAsia="de-DE"/>
+        </w:rPr>
+        <w:lastRenderedPageBreak/>
+        <w:t>und Desktop-Anwendungen. Plattformunabhängigkeit gewährleistet, dass alle Teammitglieder unabhängig von ihrer technischen Umgebung effektiv arbeiten können.</w:t>
       </w:r>
     </w:p>
     <w:p>
@@ -9566,7 +9587,14 @@
         <w:rPr>
           <w:lang w:eastAsia="de-DE"/>
         </w:rPr>
-        <w:t>Die Qualität des Supports und der Dokumentation kann entscheidend für den Projekterfolg sein, besonders bei der Lösung komplexer Probleme oder der Implementierung spezieller Anforderungen. Community-Support durch Online-Foren, Stack Overflow-Diskussionen und GitHub-Issues bietet oft schnelle Hilfe bei häufigen Problemen und zeigt die Aktivität der Nutzergemeinschaft.</w:t>
+        <w:t xml:space="preserve">Die Qualität des Supports und der Dokumentation kann entscheidend für den Projekterfolg sein, besonders bei der Lösung komplexer Probleme oder der </w:t>
+      </w:r>
+      <w:r>
+        <w:rPr>
+          <w:lang w:eastAsia="de-DE"/>
+        </w:rPr>
+        <w:lastRenderedPageBreak/>
+        <w:t>Implementierung spezieller Anforderungen. Community-Support durch Online-Foren, Stack Overflow-Diskussionen und GitHub-Issues bietet oft schnelle Hilfe bei häufigen Problemen und zeigt die Aktivität der Nutzergemeinschaft.</w:t>
       </w:r>
     </w:p>
     <w:p>
@@ -9685,6 +9713,7 @@
         <w:rPr>
           <w:lang w:eastAsia="de-DE"/>
         </w:rPr>
+        <w:lastRenderedPageBreak/>
         <w:t xml:space="preserve">Chancen (Opportunities) beschreiben externe Möglichkeiten, die sich positiv auf die Tool-Nutzung auswirken können. Beispiele hierfür sind eine steigende Akzeptanz im Enterprise-Umfeld, die zu besserer Unterstützung und </w:t>
       </w:r>
       <w:r>
@@ -10284,6 +10313,7 @@
         <w:rPr>
           <w:color w:val="auto"/>
         </w:rPr>
+        <w:lastRenderedPageBreak/>
         <w:t xml:space="preserve"> </w:t>
       </w:r>
       <w:bookmarkStart w:id="36" w:name="_Toc202512675"/>
@@ -11026,6 +11056,7 @@
         <w:rPr>
           <w:color w:val="auto"/>
         </w:rPr>
+        <w:lastRenderedPageBreak/>
         <w:t xml:space="preserve">Tool Postman </w:t>
       </w:r>
       <w:bookmarkEnd w:id="40"/>
@@ -11334,7 +11365,11 @@
         <w:pStyle w:val="StandardWeb"/>
       </w:pPr>
       <w:r>
-        <w:t>Bruno ist ein innovativer Open-Source-API-Client, der sich als moderne Alternative zu etablierten Tools wie Postman und Insomnia positioniert. Seine herausragende Eigenschaft ist die Git-freundliche Architektur, die API-Collections direkt im Dateisystem speichert und dabei eine einfache Textsprache namens "Bru" verwendet. Bruno funktioniert vollständig offline, wodurch keine Cloud-Abhängigkeiten entstehen und sensible Testdaten lokal bleiben. Das Tool unterstützt den Import von Postman-Collections, was die Migration vereinfacht, und ermöglicht die Automatisierung von API-Tests durch JavaScript-basierte Testskripte. Die Benutzeroberfläche ist modern und responsiv, jedoch fehlen noch einige erweiterte Features etablierter Konkurrenten. Bruno eignet sich besonders für Teams, die Wert auf Versionskontrolle, Datenschutz und eine schlanke, entwicklerfreundliche Arbeitsweise legen.</w:t>
+        <w:t xml:space="preserve">Bruno ist ein innovativer Open-Source-API-Client, der sich als moderne Alternative zu etablierten Tools wie Postman und Insomnia positioniert. Seine herausragende Eigenschaft ist die Git-freundliche Architektur, die API-Collections direkt im Dateisystem speichert und dabei eine einfache Textsprache namens "Bru" verwendet. Bruno funktioniert vollständig offline, wodurch keine Cloud-Abhängigkeiten entstehen und sensible Testdaten lokal bleiben. Das Tool unterstützt den Import von Postman-Collections, was die Migration vereinfacht, und ermöglicht die Automatisierung von API-Tests durch JavaScript-basierte Testskripte. Die Benutzeroberfläche ist modern und responsiv, jedoch fehlen noch einige erweiterte Features etablierter Konkurrenten. </w:t>
+      </w:r>
+      <w:r>
+        <w:lastRenderedPageBreak/>
+        <w:t>Bruno eignet sich besonders für Teams, die Wert auf Versionskontrolle, Datenschutz und eine schlanke, entwicklerfreundliche Arbeitsweise legen.</w:t>
       </w:r>
       <w:r>
         <w:rPr>
@@ -13208,6 +13243,7 @@
           <w:color w:val="000000" w:themeColor="text1"/>
           <w:lang w:eastAsia="de-DE"/>
         </w:rPr>
+        <w:lastRenderedPageBreak/>
         <w:t>Entscheidungsempfehlung</w:t>
       </w:r>
       <w:bookmarkEnd w:id="45"/>
@@ -13230,38 +13266,36 @@
         </w:rPr>
         <w:t xml:space="preserve">Bruno kombiniert die Vorteile von CLI-basierter Flexibilität mit einer modernen, leichtgewichtigen Benutzeroberfläche und bietet eine vollständige Offline-Nutzung, Versionierung über Git sowie eine transparente Datenstruktur auf Dateibasis. Besonders hervorzuheben ist, dass Bruno vollständig Open Source ist und somit keine Lizenzkosten verursacht – ein signifikanter Vorteil gegenüber anderen Werkzeugen, insbesondere bei wachsender Teamgröße. Die klare Trennung von Testdaten und Testlogik sowie die einfache Integration in </w:t>
       </w:r>
+      <w:r>
+        <w:rPr>
+          <w:lang w:eastAsia="de-DE"/>
+        </w:rPr>
+        <w:t>b</w:t>
+      </w:r>
+      <w:r>
+        <w:rPr>
+          <w:lang w:eastAsia="de-DE"/>
+        </w:rPr>
+        <w:t>estehende</w:t>
+      </w:r>
+      <w:r>
+        <w:rPr>
+          <w:lang w:eastAsia="de-DE"/>
+        </w:rPr>
+        <w:t xml:space="preserve"> </w:t>
+      </w:r>
       <w:proofErr w:type="spellStart"/>
       <w:r>
         <w:rPr>
           <w:lang w:eastAsia="de-DE"/>
         </w:rPr>
-        <w:t>ö</w:t>
-      </w:r>
-      <w:r>
-        <w:rPr>
-          <w:lang w:eastAsia="de-DE"/>
-        </w:rPr>
-        <w:t>bestehende</w:t>
+        <w:t>DevOps</w:t>
       </w:r>
       <w:proofErr w:type="spellEnd"/>
       <w:r>
         <w:rPr>
           <w:lang w:eastAsia="de-DE"/>
         </w:rPr>
-        <w:t xml:space="preserve"> </w:t>
-      </w:r>
-      <w:proofErr w:type="spellStart"/>
-      <w:r>
-        <w:rPr>
-          <w:lang w:eastAsia="de-DE"/>
-        </w:rPr>
-        <w:t>DevOps</w:t>
-      </w:r>
-      <w:proofErr w:type="spellEnd"/>
-      <w:r>
-        <w:rPr>
-          <w:lang w:eastAsia="de-DE"/>
-        </w:rPr>
         <w:t>-Pipelines machen Bruno zu einem technisch fortschrittlichen und gleichzeitig praxistauglichen Tool.</w:t>
       </w:r>
     </w:p>
@@ -13287,7 +13321,14 @@
         <w:rPr>
           <w:lang w:eastAsia="de-DE"/>
         </w:rPr>
-        <w:t>Daher lautet die Entscheidungsempfehlung, Bruno als zentrales API-Testtool bei cortility einzuführen, Postman optional weiterhin unterstützend einzusetzen und Rest Assured gezielt in automatisierten Back-End-Testpipelines zu verwenden. Diese Kombination stellt sicher, dass sowohl Entwickleranforderungen als auch teamübergreifende Testprozesse effizient und modern unterstützt werden.</w:t>
+        <w:t xml:space="preserve">Daher lautet die Entscheidungsempfehlung, Bruno als zentrales API-Testtool bei cortility einzuführen, Postman optional weiterhin unterstützend einzusetzen und Rest Assured gezielt in automatisierten Back-End-Testpipelines zu verwenden. </w:t>
+      </w:r>
+      <w:r>
+        <w:rPr>
+          <w:lang w:eastAsia="de-DE"/>
+        </w:rPr>
+        <w:lastRenderedPageBreak/>
+        <w:t>Diese Kombination stellt sicher, dass sowohl Entwickleranforderungen als auch teamübergreifende Testprozesse effizient und modern unterstützt werden.</w:t>
       </w:r>
     </w:p>
     <w:p>
@@ -13684,6 +13725,7 @@
           <w:color w:val="000000" w:themeColor="text1"/>
           <w:lang w:eastAsia="de-DE"/>
         </w:rPr>
+        <w:lastRenderedPageBreak/>
         <w:t>Integration in bestehende Entwicklungsprozesse</w:t>
       </w:r>
       <w:bookmarkEnd w:id="48"/>
@@ -13741,13 +13783,7 @@
         <w:rPr>
           <w:lang w:eastAsia="de-DE"/>
         </w:rPr>
-        <w:t xml:space="preserve">Nach der </w:t>
-      </w:r>
-      <w:r>
-        <w:rPr>
-          <w:lang w:eastAsia="de-DE"/>
-        </w:rPr>
-        <w:t xml:space="preserve">Evaluierung und der Entscheidungsempfehlung ist die Finale Entscheidung der Geschäftsleitung auf das empfohlene Tool Bruno gefallen. Die Rückmeldung der GL und den Abteilungsleitern waren schlichtweg positiv. Die Kombination aus keinerlei Lizenzkosten und den überzeugenden Features von Bruno war letztendlich ausschlaggebend.  Falls die Anforderungen an das Tool steigen oder die des Funktionsumfanges wird durch das Open-Source eine einfache Lösung da gelegt. </w:t>
+        <w:t xml:space="preserve">Nach einer Evaluierung und einer Empfehlung bezüglich der Entscheidung ist die finale Entscheidung der Geschäftsleitung auf das empfohlene Tool Bruno gefallen. Die Rückmeldung der GL und der Abteilungsleiter fiel durchgehend positiv aus. Die Tatsache, dass Bruno keinerlei Lizenzkosten verursacht und über überzeugende Features verfügt, hat sich im Verlauf des Projektes als entscheidender Faktor herausgestellt.  Im Falle einer Steigerung der Anforderungen an das Tool oder des Funktionsumfangs stellt das Open-Source-Modell eine unkomplizierte Lösung dar. </w:t>
       </w:r>
     </w:p>
     <w:p>
@@ -13808,71 +13844,12 @@
           <w:lang w:eastAsia="de-DE"/>
         </w:rPr>
       </w:pPr>
-      <w:r>
-        <w:rPr>
-          <w:lang w:eastAsia="de-DE"/>
-        </w:rPr>
-        <w:t xml:space="preserve">Die vorliegende Projektarbeit hat gezeigt, dass der bestehende Einsatz von Postman zukünftig für die Anforderungen von cortility nicht ausreichend ist. </w:t>
-      </w:r>
-      <w:r>
-        <w:rPr>
-          <w:lang w:eastAsia="de-DE"/>
-        </w:rPr>
-        <w:t xml:space="preserve">Zudem zeigt die Analyse, dass mit der Einführung von Bruno keine technischen Hürden beim Umstieg auf das </w:t>
-      </w:r>
-      <w:proofErr w:type="spellStart"/>
-      <w:r>
-        <w:rPr>
-          <w:lang w:eastAsia="de-DE"/>
-        </w:rPr>
-        <w:t>RESTful</w:t>
-      </w:r>
-      <w:proofErr w:type="spellEnd"/>
-      <w:r>
-        <w:rPr>
-          <w:lang w:eastAsia="de-DE"/>
-        </w:rPr>
-        <w:t xml:space="preserve"> </w:t>
-      </w:r>
-      <w:proofErr w:type="spellStart"/>
-      <w:r>
-        <w:rPr>
-          <w:lang w:eastAsia="de-DE"/>
-        </w:rPr>
-        <w:t>Application</w:t>
-      </w:r>
-      <w:proofErr w:type="spellEnd"/>
-      <w:r>
-        <w:rPr>
-          <w:lang w:eastAsia="de-DE"/>
-        </w:rPr>
-        <w:t xml:space="preserve"> </w:t>
-      </w:r>
-      <w:proofErr w:type="spellStart"/>
-      <w:r>
-        <w:rPr>
-          <w:lang w:eastAsia="de-DE"/>
-        </w:rPr>
-        <w:t>Programming</w:t>
-      </w:r>
-      <w:proofErr w:type="spellEnd"/>
-      <w:r>
-        <w:rPr>
-          <w:lang w:eastAsia="de-DE"/>
-        </w:rPr>
-        <w:t xml:space="preserve"> Model zu erwarten sind</w:t>
-      </w:r>
-      <w:r>
-        <w:rPr>
-          <w:lang w:eastAsia="de-DE"/>
-        </w:rPr>
-        <w:t>. Zusätzlich wurde aufgezeigt welche neuen Anforderungen es in der Zukunft geben wird, und welche Tools für welche Szenarien am besten geeignet sind.</w:t>
-      </w:r>
-      <w:r>
-        <w:rPr>
-          <w:lang w:eastAsia="de-DE"/>
-        </w:rPr>
-        <w:t xml:space="preserve"> </w:t>
+      <w:bookmarkStart w:id="52" w:name="_Toc202512691"/>
+      <w:r>
+        <w:rPr>
+          <w:lang w:eastAsia="de-DE"/>
+        </w:rPr>
+        <w:t xml:space="preserve">Die vorliegende Projektarbeit hat ergeben, dass der gegenwärtige Einsatz von Postman für die zukünftigen Anforderungen von cortility nicht ausreichend sein wird. Darüber hinaus ergibt sich aus der Analyse, dass mit der Implementierung von Bruno keine technischen Herausforderungen beim Übergang auf das RAP-Modell zu erwarten sind. Darüber hinaus wurden die zukünftigen Anforderungen sowie die für die jeweiligen Szenarien am besten geeigneten Tools dargelegt. </w:t>
       </w:r>
     </w:p>
     <w:p>
@@ -13884,7 +13861,6 @@
           <w:lang w:eastAsia="de-DE"/>
         </w:rPr>
       </w:pPr>
-      <w:bookmarkStart w:id="52" w:name="_Toc202512691"/>
       <w:r>
         <w:rPr>
           <w:rFonts w:ascii="Cambria" w:hAnsi="Cambria"/>
@@ -13902,22 +13878,38 @@
           <w:lang w:eastAsia="de-DE"/>
         </w:rPr>
       </w:pPr>
-      <w:r>
-        <w:t>Die Kombination aus qualitativer SWOT-Analyse und quantitativer Nutzwertanalyse erwies sich als geeignet, um sowohl subjektive Einschätzungen (z. B. Benutzerfreundlichkeit) als auch objektive Kriterien (z. B. Funktionsumfang, Lizenzkosten) in Einklang zu bringen. Die Pilotphase bestätigte die getroffene Auswahl in der Praxis.</w:t>
-      </w:r>
-    </w:p>
-    <w:p>
-      <w:pPr>
-        <w:jc w:val="left"/>
-        <w:rPr>
-          <w:lang w:eastAsia="de-DE"/>
-        </w:rPr>
-      </w:pPr>
-      <w:r>
-        <w:rPr>
-          <w:lang w:eastAsia="de-DE"/>
-        </w:rPr>
-        <w:t>Ein möglicher Schwachpunkt liegt in der begrenzten Zahl der evaluierten Tools: Weitere Lösungsansätze (z. B. Open-Source Lösungen wie PostgREST oder spezialisierte SAP-Testwerkzeuge) wurden nicht vertieft betrachtet. Aufgrund der klaren Priorisierung war dies jedoch akzeptabel.</w:t>
+      <w:bookmarkStart w:id="53" w:name="_Toc202512692"/>
+      <w:r>
+        <w:t>Die Kombination einer qualitativen SWOT-Analyse mit einer quantitativen Nutzwertanalyse hat sich als geeignet erwiesen, um subjektive Einschätzungen (z. B. Benutzerfreundlichkeit) und objektive Kriterien (z. B. Funktionsumfang, Lizenzkosten) in Einklang zu bringen. Die in der Pilotphase durchgeführte Auswahl wurde in der Praxis bestätigt.</w:t>
+      </w:r>
+    </w:p>
+    <w:p>
+      <w:pPr>
+        <w:jc w:val="left"/>
+        <w:rPr>
+          <w:lang w:eastAsia="de-DE"/>
+        </w:rPr>
+      </w:pPr>
+      <w:r>
+        <w:rPr>
+          <w:lang w:eastAsia="de-DE"/>
+        </w:rPr>
+        <w:lastRenderedPageBreak/>
+        <w:t xml:space="preserve">Ein möglicher Schwachpunkt liegt in der begrenzten Zahl der evaluierten Tools. Eine vertiefte Betrachtung weiterer Lösungsansätze, wie beispielsweise Open-Source-Lösungen wie </w:t>
+      </w:r>
+      <w:proofErr w:type="spellStart"/>
+      <w:r>
+        <w:rPr>
+          <w:lang w:eastAsia="de-DE"/>
+        </w:rPr>
+        <w:t>PostgREST</w:t>
+      </w:r>
+      <w:proofErr w:type="spellEnd"/>
+      <w:r>
+        <w:rPr>
+          <w:lang w:eastAsia="de-DE"/>
+        </w:rPr>
+        <w:t xml:space="preserve"> oder spezialisierte SAP-Testwerkzeuge, wurde nicht vorgenommen. Aufgrund der eindeutigen Priorisierung war dies jedoch akzeptabel.</w:t>
       </w:r>
     </w:p>
     <w:p>
@@ -13930,7 +13922,6 @@
           <w:lang w:eastAsia="de-DE"/>
         </w:rPr>
       </w:pPr>
-      <w:bookmarkStart w:id="53" w:name="_Toc202512692"/>
       <w:r>
         <w:rPr>
           <w:rFonts w:ascii="Cambria" w:hAnsi="Cambria"/>
@@ -13947,252 +13938,27 @@
           <w:lang w:eastAsia="de-DE"/>
         </w:rPr>
       </w:pPr>
-      <w:r>
-        <w:rPr>
-          <w:lang w:eastAsia="de-DE"/>
-        </w:rPr>
-        <w:t>Ausbau von Performance und Sicherheitstest</w:t>
-      </w:r>
-    </w:p>
-    <w:p>
-      <w:pPr>
-        <w:rPr>
-          <w:lang w:eastAsia="de-DE"/>
-        </w:rPr>
-      </w:pPr>
-      <w:r>
-        <w:rPr>
-          <w:lang w:eastAsia="de-DE"/>
-        </w:rPr>
-        <w:t>Integration von SAP-Spezifika (</w:t>
+      <w:bookmarkStart w:id="54" w:name="_Toc202512693"/>
+      <w:r>
+        <w:rPr>
+          <w:lang w:eastAsia="de-DE"/>
+        </w:rPr>
+        <w:t xml:space="preserve">Der Fokus des vorliegenden Beitrags liegt auf der Erweiterung der Performance und der Sicherheit sowie der Integration von ABAP-Metadaten und der kontinuierlichen Weiterentwicklung. Die Steigerung von Performance und Sicherheit bildet die Grundlage für die Implementierung weiterer Maßnahmen und Strategien. Die Gewährleistung der fehlerfreien Ausführung des Programms ist eine </w:t>
       </w:r>
       <w:proofErr w:type="gramStart"/>
       <w:r>
         <w:rPr>
           <w:lang w:eastAsia="de-DE"/>
         </w:rPr>
-        <w:t>ABAP Metadaten</w:t>
+        <w:t>essentielle</w:t>
       </w:r>
       <w:proofErr w:type="gramEnd"/>
       <w:r>
         <w:rPr>
           <w:lang w:eastAsia="de-DE"/>
         </w:rPr>
-        <w:t>)</w:t>
-      </w:r>
-    </w:p>
-    <w:p>
-      <w:pPr>
-        <w:rPr>
-          <w:lang w:eastAsia="de-DE"/>
-        </w:rPr>
-      </w:pPr>
-      <w:r>
-        <w:rPr>
-          <w:lang w:eastAsia="de-DE"/>
-        </w:rPr>
-        <w:t>Kontinuierliche Weiterentwicklung (</w:t>
-      </w:r>
-      <w:proofErr w:type="gramStart"/>
-      <w:r>
-        <w:rPr>
-          <w:lang w:eastAsia="de-DE"/>
-        </w:rPr>
-        <w:t>Updates  +</w:t>
-      </w:r>
-      <w:proofErr w:type="gramEnd"/>
-      <w:r>
-        <w:rPr>
-          <w:lang w:eastAsia="de-DE"/>
-        </w:rPr>
-        <w:t xml:space="preserve"> Onbo</w:t>
-      </w:r>
-      <w:r>
-        <w:rPr>
-          <w:lang w:eastAsia="de-DE"/>
-        </w:rPr>
-        <w:t>a</w:t>
-      </w:r>
-      <w:r>
-        <w:rPr>
-          <w:lang w:eastAsia="de-DE"/>
-        </w:rPr>
-        <w:t>rding)</w:t>
-      </w:r>
-    </w:p>
-    <w:p>
-      <w:pPr>
-        <w:rPr>
-          <w:lang w:eastAsia="de-DE"/>
-        </w:rPr>
-      </w:pPr>
-      <w:r>
-        <w:rPr>
-          <w:lang w:eastAsia="de-DE"/>
-        </w:rPr>
-        <w:t xml:space="preserve">Der Ausblick behandelt primär den Ausbau von Performance und Sicherheit sowie die Integration von ABAP-Metadaten und Kontinuierliche weiter Entwicklung. Der Ausbau von Performance und Sicherheit ist die </w:t>
-      </w:r>
-      <w:r>
-        <w:rPr>
-          <w:lang w:eastAsia="de-DE"/>
-        </w:rPr>
-        <w:t>Grundlage,</w:t>
-      </w:r>
-      <w:r>
-        <w:rPr>
-          <w:lang w:eastAsia="de-DE"/>
-        </w:rPr>
-        <w:t xml:space="preserve"> um weitere Maßnahmen und </w:t>
-      </w:r>
-      <w:r>
-        <w:rPr>
-          <w:lang w:eastAsia="de-DE"/>
-        </w:rPr>
-        <w:t>Strategien</w:t>
-      </w:r>
-      <w:r>
-        <w:rPr>
-          <w:lang w:eastAsia="de-DE"/>
-        </w:rPr>
-        <w:t xml:space="preserve"> zu </w:t>
-      </w:r>
-      <w:proofErr w:type="gramStart"/>
-      <w:r>
-        <w:rPr>
-          <w:lang w:eastAsia="de-DE"/>
-        </w:rPr>
-        <w:t>verfolgen</w:t>
-      </w:r>
-      <w:proofErr w:type="gramEnd"/>
-      <w:r>
-        <w:rPr>
-          <w:lang w:eastAsia="de-DE"/>
-        </w:rPr>
-        <w:t xml:space="preserve"> denn ohne die Sicherheit das </w:t>
-      </w:r>
-      <w:r>
-        <w:rPr>
-          <w:lang w:eastAsia="de-DE"/>
-        </w:rPr>
-        <w:t>das</w:t>
-      </w:r>
-      <w:r>
-        <w:rPr>
-          <w:lang w:eastAsia="de-DE"/>
-        </w:rPr>
-        <w:t xml:space="preserve"> Programm fehlerfrei läuft kann man nicht sicher gehen das alles so funktioniert darauf aufbauend folgt die Integration der A</w:t>
-      </w:r>
-      <w:r>
-        <w:rPr>
-          <w:lang w:eastAsia="de-DE"/>
-        </w:rPr>
-        <w:t>B</w:t>
-      </w:r>
-      <w:r>
-        <w:rPr>
-          <w:lang w:eastAsia="de-DE"/>
-        </w:rPr>
-        <w:t xml:space="preserve">AP-Metadaten da diese in dem S/$ Hana </w:t>
-      </w:r>
-      <w:r>
-        <w:rPr>
-          <w:lang w:eastAsia="de-DE"/>
-        </w:rPr>
-        <w:t>Kontext</w:t>
-      </w:r>
-      <w:r>
-        <w:rPr>
-          <w:lang w:eastAsia="de-DE"/>
-        </w:rPr>
-        <w:t xml:space="preserve"> essenziel </w:t>
-      </w:r>
-      <w:proofErr w:type="gramStart"/>
-      <w:r>
-        <w:rPr>
-          <w:lang w:eastAsia="de-DE"/>
-        </w:rPr>
-        <w:t>sind</w:t>
-      </w:r>
-      <w:proofErr w:type="gramEnd"/>
-      <w:r>
-        <w:rPr>
-          <w:lang w:eastAsia="de-DE"/>
-        </w:rPr>
-        <w:t xml:space="preserve"> um ABAP spezifische </w:t>
-      </w:r>
-      <w:r>
-        <w:rPr>
-          <w:lang w:eastAsia="de-DE"/>
-        </w:rPr>
-        <w:t>Sicherheit</w:t>
-      </w:r>
-      <w:r>
-        <w:rPr>
-          <w:lang w:eastAsia="de-DE"/>
-        </w:rPr>
-        <w:t xml:space="preserve"> und </w:t>
-      </w:r>
-      <w:r>
-        <w:rPr>
-          <w:lang w:eastAsia="de-DE"/>
-        </w:rPr>
-        <w:t>Performance</w:t>
-      </w:r>
-      <w:r>
-        <w:rPr>
-          <w:lang w:eastAsia="de-DE"/>
-        </w:rPr>
-        <w:t xml:space="preserve"> </w:t>
-      </w:r>
-      <w:r>
-        <w:rPr>
-          <w:lang w:eastAsia="de-DE"/>
-        </w:rPr>
-        <w:t>Test</w:t>
-      </w:r>
-      <w:r>
-        <w:rPr>
-          <w:lang w:eastAsia="de-DE"/>
-        </w:rPr>
-        <w:t xml:space="preserve"> weiter </w:t>
-      </w:r>
-      <w:r>
-        <w:rPr>
-          <w:lang w:eastAsia="de-DE"/>
-        </w:rPr>
-        <w:t>auszubauen</w:t>
-      </w:r>
-      <w:r>
-        <w:rPr>
-          <w:lang w:eastAsia="de-DE"/>
-        </w:rPr>
-        <w:t xml:space="preserve"> und die </w:t>
-      </w:r>
-      <w:r>
-        <w:rPr>
-          <w:lang w:eastAsia="de-DE"/>
-        </w:rPr>
-        <w:t>Kontinuierliche</w:t>
-      </w:r>
-      <w:r>
-        <w:rPr>
-          <w:lang w:eastAsia="de-DE"/>
-        </w:rPr>
-        <w:t xml:space="preserve"> Entwicklun</w:t>
-      </w:r>
-      <w:r>
-        <w:rPr>
-          <w:lang w:eastAsia="de-DE"/>
-        </w:rPr>
-        <w:t>g</w:t>
-      </w:r>
-    </w:p>
-    <w:p>
-      <w:pPr>
-        <w:rPr>
-          <w:lang w:eastAsia="de-DE"/>
-        </w:rPr>
-      </w:pPr>
+        <w:t xml:space="preserve"> Voraussetzung für die Sicherstellung der Funktionalität. Aufbauend auf den zuvor identifizierten Sachverhalten erfolgt die Integration der ABAP-Metadaten. Diese sind im S/4 HANA-Kontext essenziell, um die ABAP-spezifischen Aspekte der Sicherheit und der Performance weiter auszubauen und die kontinuierliche Entwicklung zu gewährleisten.</w:t>
+      </w:r>
     </w:p>
     <w:p>
       <w:pPr>
@@ -14209,7 +13975,6 @@
           <w:lang w:eastAsia="de-DE"/>
         </w:rPr>
       </w:pPr>
-      <w:bookmarkStart w:id="54" w:name="_Toc202512693"/>
       <w:r>
         <w:rPr>
           <w:rFonts w:ascii="Cambria" w:hAnsi="Cambria"/>
@@ -14392,6 +14157,7 @@
         <w:rPr>
           <w:lang w:eastAsia="de-DE"/>
         </w:rPr>
+        <w:lastRenderedPageBreak/>
         <w:t xml:space="preserve">Dittmer, G. (1995). Nutzwertanalyse. In </w:t>
       </w:r>
       <w:r>
@@ -15055,6 +14821,7 @@
         <w:rPr>
           <w:lang w:eastAsia="de-DE"/>
         </w:rPr>
+        <w:lastRenderedPageBreak/>
         <w:t xml:space="preserve">Kossmann, D., Leymann, F., &amp; </w:t>
       </w:r>
       <w:proofErr w:type="spellStart"/>
@@ -15764,6 +15531,7 @@
         <w:rPr>
           <w:lang w:val="en-US" w:eastAsia="de-DE"/>
         </w:rPr>
+        <w:lastRenderedPageBreak/>
         <w:t>TestGrid</w:t>
       </w:r>
       <w:proofErr w:type="spellEnd"/>
@@ -16220,7 +15988,6 @@
         <w:docPartUnique/>
       </w:docPartObj>
     </w:sdtPr>
-    <w:sdtEndPr/>
     <w:sdtContent>
       <w:p>
         <w:pPr>
@@ -16324,21 +16091,7 @@
         <w:rPr>
           <w:rFonts w:cs="Times New Roman"/>
         </w:rPr>
-        <w:t xml:space="preserve">Donald Kossmann, Frank Leymann, und Dirk </w:t>
-      </w:r>
-      <w:proofErr w:type="spellStart"/>
-      <w:r>
-        <w:rPr>
-          <w:rFonts w:cs="Times New Roman"/>
-        </w:rPr>
-        <w:t>Taubner</w:t>
-      </w:r>
-      <w:proofErr w:type="spellEnd"/>
-      <w:r>
-        <w:rPr>
-          <w:rFonts w:cs="Times New Roman"/>
-        </w:rPr>
-        <w:t xml:space="preserve">, „Web Services“, </w:t>
+        <w:t xml:space="preserve">Donald Kossmann, Frank Leymann, und Dirk Taubner, „Web Services“, </w:t>
       </w:r>
       <w:r>
         <w:rPr>
@@ -16352,21 +16105,7 @@
         <w:rPr>
           <w:rFonts w:cs="Times New Roman"/>
         </w:rPr>
-        <w:t xml:space="preserve"> 27”, </w:t>
-      </w:r>
-      <w:proofErr w:type="spellStart"/>
-      <w:r>
-        <w:rPr>
-          <w:rFonts w:cs="Times New Roman"/>
-        </w:rPr>
-        <w:t>number</w:t>
-      </w:r>
-      <w:proofErr w:type="spellEnd"/>
-      <w:r>
-        <w:rPr>
-          <w:rFonts w:cs="Times New Roman"/>
-        </w:rPr>
-        <w:t xml:space="preserve"> = (2004): 113–14.</w:t>
+        <w:t xml:space="preserve"> 27”, number = (2004): 113–14.</w:t>
       </w:r>
       <w:r>
         <w:fldChar w:fldCharType="end"/>
@@ -16403,21 +16142,7 @@
         <w:rPr>
           <w:rFonts w:cs="Times New Roman"/>
         </w:rPr>
-        <w:t>Brian Suda, „</w:t>
-      </w:r>
-      <w:proofErr w:type="spellStart"/>
-      <w:r>
-        <w:rPr>
-          <w:rFonts w:cs="Times New Roman"/>
-        </w:rPr>
-        <w:t>SOAPWebServices</w:t>
-      </w:r>
-      <w:proofErr w:type="spellEnd"/>
-      <w:r>
-        <w:rPr>
-          <w:rFonts w:cs="Times New Roman"/>
-        </w:rPr>
-        <w:t xml:space="preserve">“, </w:t>
+        <w:t xml:space="preserve">Brian Suda, „SOAPWebServices“, </w:t>
       </w:r>
       <w:r>
         <w:rPr>
@@ -16431,35 +16156,7 @@
         <w:rPr>
           <w:rFonts w:cs="Times New Roman"/>
         </w:rPr>
-        <w:t xml:space="preserve">, o. J.; Lasse </w:t>
-      </w:r>
-      <w:proofErr w:type="spellStart"/>
-      <w:r>
-        <w:rPr>
-          <w:rFonts w:cs="Times New Roman"/>
-        </w:rPr>
-        <w:t>Kajavalta</w:t>
-      </w:r>
-      <w:proofErr w:type="spellEnd"/>
-      <w:r>
-        <w:rPr>
-          <w:rFonts w:cs="Times New Roman"/>
-        </w:rPr>
-        <w:t xml:space="preserve">, „REST API Security: </w:t>
-      </w:r>
-      <w:proofErr w:type="spellStart"/>
-      <w:r>
-        <w:rPr>
-          <w:rFonts w:cs="Times New Roman"/>
-        </w:rPr>
-        <w:t>Testing</w:t>
-      </w:r>
-      <w:proofErr w:type="spellEnd"/>
-      <w:r>
-        <w:rPr>
-          <w:rFonts w:cs="Times New Roman"/>
-        </w:rPr>
-        <w:t xml:space="preserve"> and Analysis“, zugegriffen 13. </w:t>
+        <w:t xml:space="preserve">, o. J.; Lasse Kajavalta, „REST API Security: Testing and Analysis“, zugegriffen 13. </w:t>
       </w:r>
       <w:r>
         <w:rPr>
@@ -17331,23 +17028,7 @@
       </w:tabs>
     </w:pPr>
     <w:r>
-      <w:t xml:space="preserve">Evaluation für Tools zur Service-Testung der </w:t>
-    </w:r>
-    <w:proofErr w:type="spellStart"/>
-    <w:r>
-      <w:t>cortility</w:t>
-    </w:r>
-    <w:proofErr w:type="spellEnd"/>
-    <w:r>
-      <w:t xml:space="preserve"> </w:t>
-    </w:r>
-    <w:proofErr w:type="spellStart"/>
-    <w:r>
-      <w:t>gmbh</w:t>
-    </w:r>
-    <w:proofErr w:type="spellEnd"/>
-    <w:r>
-      <w:t xml:space="preserve"> im Rahmen der Softwareentwicklung</w:t>
+      <w:t>Evaluation für Tools zur Service-Testung der cortility gmbh im Rahmen der Softwareentwicklung</w:t>
     </w:r>
   </w:p>
   <w:p>
@@ -20618,17 +20299,36 @@
 </a:theme>
 </file>
 
+<file path=word/webextensions/taskpanes.xml><?xml version="1.0" encoding="utf-8"?>
+<wetp:taskpanes xmlns:wetp="http://schemas.microsoft.com/office/webextensions/taskpanes/2010/11">
+  <wetp:taskpane dockstate="right" visibility="0" width="350" row="3">
+    <wetp:webextensionref xmlns:r="http://schemas.openxmlformats.org/officeDocument/2006/relationships" r:id="rId1"/>
+  </wetp:taskpane>
+</wetp:taskpanes>
+</file>
+
+<file path=word/webextensions/webextension1.xml><?xml version="1.0" encoding="utf-8"?>
+<we:webextension xmlns:we="http://schemas.microsoft.com/office/webextensions/webextension/2010/11" id="{DF3B39EE-ED71-4D39-B998-C9BB2250B1B2}">
+  <we:reference id="wa200005826" version="1.8.0.0" store="de-DE" storeType="OMEX"/>
+  <we:alternateReferences>
+    <we:reference id="WA200005826" version="1.8.0.0" store="WA200005826" storeType="OMEX"/>
+  </we:alternateReferences>
+  <we:properties/>
+  <we:bindings/>
+  <we:snapshot xmlns:r="http://schemas.openxmlformats.org/officeDocument/2006/relationships"/>
+</we:webextension>
+</file>
+
 <file path=customXml/item1.xml><?xml version="1.0" encoding="utf-8"?>
 <b:Sources xmlns:b="http://schemas.openxmlformats.org/officeDocument/2006/bibliography" xmlns="http://schemas.openxmlformats.org/officeDocument/2006/bibliography" SelectedStyle="\APASixthEditionOfficeOnline.xsl" StyleName="APA" Version="6"/>
 </file>
 
 <file path=customXml/item2.xml><?xml version="1.0" encoding="utf-8"?>
-<?mso-contentType ?>
-<FormTemplates xmlns="http://schemas.microsoft.com/sharepoint/v3/contenttype/forms">
-  <Display>DocumentLibraryForm</Display>
-  <Edit>DocumentLibraryForm</Edit>
-  <New>DocumentLibraryForm</New>
-</FormTemplates>
+<p:properties xmlns:p="http://schemas.microsoft.com/office/2006/metadata/properties" xmlns:xsi="http://www.w3.org/2001/XMLSchema-instance" xmlns:pc="http://schemas.microsoft.com/office/infopath/2007/PartnerControls">
+  <documentManagement>
+    <_activity xmlns="972c8ec7-6152-4563-b17b-e0f0dc50394d" xsi:nil="true"/>
+  </documentManagement>
+</p:properties>
 </file>
 
 <file path=customXml/item3.xml><?xml version="1.0" encoding="utf-8"?>
@@ -20820,11 +20520,12 @@
 </file>
 
 <file path=customXml/item4.xml><?xml version="1.0" encoding="utf-8"?>
-<p:properties xmlns:p="http://schemas.microsoft.com/office/2006/metadata/properties" xmlns:xsi="http://www.w3.org/2001/XMLSchema-instance" xmlns:pc="http://schemas.microsoft.com/office/infopath/2007/PartnerControls">
-  <documentManagement>
-    <_activity xmlns="972c8ec7-6152-4563-b17b-e0f0dc50394d" xsi:nil="true"/>
-  </documentManagement>
-</p:properties>
+<?mso-contentType ?>
+<FormTemplates xmlns="http://schemas.microsoft.com/sharepoint/v3/contenttype/forms">
+  <Display>DocumentLibraryForm</Display>
+  <Edit>DocumentLibraryForm</Edit>
+  <New>DocumentLibraryForm</New>
+</FormTemplates>
 </file>
 
 <file path=customXml/itemProps1.xml><?xml version="1.0" encoding="utf-8"?>
@@ -20836,9 +20537,11 @@
 </file>
 
 <file path=customXml/itemProps2.xml><?xml version="1.0" encoding="utf-8"?>
-<ds:datastoreItem xmlns:ds="http://schemas.openxmlformats.org/officeDocument/2006/customXml" ds:itemID="{C790BD94-DF68-4C09-8C3E-15E17D7DEEC4}">
+<ds:datastoreItem xmlns:ds="http://schemas.openxmlformats.org/officeDocument/2006/customXml" ds:itemID="{F47930DE-6D9A-41E9-BCEB-DD84A263FDD7}">
   <ds:schemaRefs>
-    <ds:schemaRef ds:uri="http://schemas.microsoft.com/sharepoint/v3/contenttype/forms"/>
+    <ds:schemaRef ds:uri="http://schemas.microsoft.com/office/2006/metadata/properties"/>
+    <ds:schemaRef ds:uri="http://schemas.microsoft.com/office/infopath/2007/PartnerControls"/>
+    <ds:schemaRef ds:uri="972c8ec7-6152-4563-b17b-e0f0dc50394d"/>
   </ds:schemaRefs>
 </ds:datastoreItem>
 </file>
@@ -20862,11 +20565,9 @@
 </file>
 
 <file path=customXml/itemProps4.xml><?xml version="1.0" encoding="utf-8"?>
-<ds:datastoreItem xmlns:ds="http://schemas.openxmlformats.org/officeDocument/2006/customXml" ds:itemID="{F47930DE-6D9A-41E9-BCEB-DD84A263FDD7}">
+<ds:datastoreItem xmlns:ds="http://schemas.openxmlformats.org/officeDocument/2006/customXml" ds:itemID="{C790BD94-DF68-4C09-8C3E-15E17D7DEEC4}">
   <ds:schemaRefs>
-    <ds:schemaRef ds:uri="http://schemas.microsoft.com/office/2006/metadata/properties"/>
-    <ds:schemaRef ds:uri="http://schemas.microsoft.com/office/infopath/2007/PartnerControls"/>
-    <ds:schemaRef ds:uri="972c8ec7-6152-4563-b17b-e0f0dc50394d"/>
+    <ds:schemaRef ds:uri="http://schemas.microsoft.com/sharepoint/v3/contenttype/forms"/>
   </ds:schemaRefs>
 </ds:datastoreItem>
 </file>
</xml_diff>